<commit_message>
BSM401 1. odev kismi tamam
</commit_message>
<xml_diff>
--- a/bm_tasarim/BSM401.docx
+++ b/bm_tasarim/BSM401.docx
@@ -4,7 +4,7 @@
   <w:body>
     <w:p>
       <w:pPr>
-        <w:spacing w:before="240" w:after="0" w:line="240" w:lineRule="auto"/>
+        <w:spacing w:after="0" w:line="240" w:lineRule="auto"/>
         <w:jc w:val="center"/>
         <w:rPr>
           <w:rFonts w:ascii="Times New Roman" w:eastAsia="Times New Roman" w:hAnsi="Times New Roman"/>
@@ -29,7 +29,7 @@
     </w:p>
     <w:p>
       <w:pPr>
-        <w:spacing w:before="240" w:after="0" w:line="240" w:lineRule="auto"/>
+        <w:spacing w:after="0" w:line="240" w:lineRule="auto"/>
         <w:jc w:val="center"/>
         <w:rPr>
           <w:rFonts w:ascii="Times New Roman" w:eastAsia="Times New Roman" w:hAnsi="Times New Roman"/>
@@ -54,7 +54,7 @@
     </w:p>
     <w:p>
       <w:pPr>
-        <w:spacing w:before="240" w:after="0" w:line="240" w:lineRule="auto"/>
+        <w:spacing w:after="0" w:line="240" w:lineRule="auto"/>
         <w:jc w:val="center"/>
         <w:rPr>
           <w:rFonts w:ascii="Times New Roman" w:eastAsia="Times New Roman" w:hAnsi="Times New Roman"/>
@@ -79,20 +79,18 @@
     </w:p>
     <w:p>
       <w:pPr>
-        <w:spacing w:before="240" w:after="0" w:line="240" w:lineRule="auto"/>
+        <w:spacing w:after="0" w:line="240" w:lineRule="auto"/>
         <w:jc w:val="center"/>
       </w:pPr>
     </w:p>
     <w:p>
       <w:pPr>
         <w:pStyle w:val="KapakFenBilimleriYazisiSau"/>
-        <w:spacing w:before="240"/>
       </w:pPr>
     </w:p>
     <w:p>
       <w:pPr>
         <w:pStyle w:val="KapakFenBilimleriYazisiSau"/>
-        <w:spacing w:before="240"/>
       </w:pPr>
     </w:p>
     <w:p>
@@ -101,13 +99,30 @@
         <w:tabs>
           <w:tab w:val="left" w:pos="1591"/>
         </w:tabs>
-        <w:spacing w:before="240"/>
         <w:jc w:val="left"/>
       </w:pPr>
+      <w:r>
+        <w:tab/>
+      </w:r>
     </w:p>
     <w:p>
       <w:pPr>
-        <w:spacing w:before="240" w:after="0" w:line="240" w:lineRule="auto"/>
+        <w:pStyle w:val="KapakFenBilimleriYazisiSau"/>
+      </w:pPr>
+    </w:p>
+    <w:p>
+      <w:pPr>
+        <w:pStyle w:val="KapakFenBilimleriYazisiSau"/>
+      </w:pPr>
+    </w:p>
+    <w:p>
+      <w:pPr>
+        <w:pStyle w:val="KapakFenBilimleriYazisiSau"/>
+      </w:pPr>
+    </w:p>
+    <w:p>
+      <w:pPr>
+        <w:spacing w:before="320" w:after="0" w:line="240" w:lineRule="auto"/>
         <w:jc w:val="center"/>
         <w:rPr>
           <w:rStyle w:val="KapakTezYaziStiliSauChar"/>
@@ -119,34 +134,12 @@
           <w:rStyle w:val="KapakTezYaziStiliSauChar"/>
           <w:rFonts w:eastAsia="Calibri"/>
         </w:rPr>
-        <w:t>BSM 4</w:t>
-      </w:r>
-      <w:r>
-        <w:rPr>
-          <w:rStyle w:val="KapakTezYaziStiliSauChar"/>
-          <w:rFonts w:eastAsia="Calibri"/>
-        </w:rPr>
-        <w:t>01</w:t>
-      </w:r>
-      <w:r>
-        <w:rPr>
-          <w:rStyle w:val="KapakTezYaziStiliSauChar"/>
-          <w:rFonts w:eastAsia="Calibri"/>
-        </w:rPr>
-        <w:t xml:space="preserve"> Bİ</w:t>
-      </w:r>
-      <w:r>
-        <w:rPr>
-          <w:rStyle w:val="KapakTezYaziStiliSauChar"/>
-          <w:rFonts w:eastAsia="Calibri"/>
-        </w:rPr>
-        <w:t>LGİSAYAR MÜHENDİSLİĞİ TASARIMI</w:t>
+        <w:t>BSM 401 BİLGİSAYAR MÜHENDİSLİĞİ TASARIMI</w:t>
       </w:r>
     </w:p>
     <w:p>
       <w:pPr>
         <w:pStyle w:val="KapakBoslukYaziStiliSau"/>
-        <w:spacing w:before="240"/>
         <w:rPr>
           <w:sz w:val="24"/>
           <w:szCs w:val="24"/>
@@ -156,37 +149,31 @@
     <w:p>
       <w:pPr>
         <w:pStyle w:val="KapakBoslukYaziStiliSau"/>
-        <w:spacing w:before="240"/>
       </w:pPr>
     </w:p>
     <w:p>
       <w:pPr>
         <w:pStyle w:val="KapakBoslukYaziStiliSau"/>
-        <w:spacing w:before="240"/>
       </w:pPr>
     </w:p>
     <w:p>
       <w:pPr>
         <w:pStyle w:val="KapakBoslukYaziStiliSau"/>
-        <w:spacing w:before="240"/>
       </w:pPr>
     </w:p>
     <w:p>
       <w:pPr>
         <w:pStyle w:val="KapakBoslukYaziStiliSau"/>
-        <w:spacing w:before="240"/>
       </w:pPr>
     </w:p>
     <w:p>
       <w:pPr>
         <w:pStyle w:val="KapakBoslukYaziStiliSau"/>
-        <w:spacing w:before="240"/>
       </w:pPr>
     </w:p>
     <w:p>
       <w:pPr>
         <w:pStyle w:val="KapakBoslukYaziStiliSau"/>
-        <w:spacing w:before="240"/>
         <w:rPr>
           <w:sz w:val="24"/>
           <w:szCs w:val="24"/>
@@ -196,7 +183,7 @@
     <w:p>
       <w:pPr>
         <w:pStyle w:val="KapakMakaleBasligiSau"/>
-        <w:spacing w:before="240"/>
+        <w:spacing w:before="0"/>
         <w:rPr>
           <w:rFonts w:ascii="Times New Roman" w:hAnsi="Times New Roman" w:cs="Times New Roman"/>
           <w:sz w:val="32"/>
@@ -209,7 +196,7 @@
           <w:sz w:val="32"/>
           <w:szCs w:val="32"/>
         </w:rPr>
-        <w:t>ARINC 653 Standartlarına Uygun</w:t>
+        <w:t>ARINC 653 STANDARTLARINA UYGUN</w:t>
       </w:r>
       <w:r>
         <w:rPr>
@@ -219,103 +206,86 @@
         </w:rPr>
         <w:br/>
       </w:r>
-      <w:proofErr w:type="spellStart"/>
       <w:r>
         <w:rPr>
           <w:rFonts w:ascii="Times New Roman" w:hAnsi="Times New Roman" w:cs="Times New Roman"/>
           <w:sz w:val="32"/>
           <w:szCs w:val="32"/>
         </w:rPr>
-        <w:t>FreeRTOS</w:t>
-      </w:r>
-      <w:proofErr w:type="spellEnd"/>
-      <w:r>
+        <w:t>FREERTOS GENİŞLETMESİ</w:t>
+      </w:r>
+    </w:p>
+    <w:p>
+      <w:pPr>
+        <w:pStyle w:val="KapakMakaleBasligiSau"/>
+        <w:spacing w:before="0"/>
         <w:rPr>
           <w:rFonts w:ascii="Times New Roman" w:hAnsi="Times New Roman" w:cs="Times New Roman"/>
           <w:sz w:val="32"/>
           <w:szCs w:val="32"/>
         </w:rPr>
-        <w:t xml:space="preserve"> </w:t>
-      </w:r>
+      </w:pPr>
       <w:r>
         <w:rPr>
           <w:rFonts w:ascii="Times New Roman" w:hAnsi="Times New Roman" w:cs="Times New Roman"/>
           <w:sz w:val="32"/>
           <w:szCs w:val="32"/>
         </w:rPr>
-        <w:t>G</w:t>
-      </w:r>
-      <w:r>
-        <w:rPr>
-          <w:rFonts w:ascii="Times New Roman" w:hAnsi="Times New Roman" w:cs="Times New Roman"/>
-          <w:sz w:val="32"/>
-          <w:szCs w:val="32"/>
-        </w:rPr>
-        <w:t xml:space="preserve">enişletmesi </w:t>
+        <w:br/>
       </w:r>
     </w:p>
     <w:p>
       <w:pPr>
-        <w:pStyle w:val="KapakMakaleBasligiSau"/>
-        <w:spacing w:before="240"/>
+        <w:pStyle w:val="KapakIsimSoyisim"/>
+        <w:spacing w:before="0"/>
         <w:rPr>
           <w:rFonts w:ascii="Times New Roman" w:hAnsi="Times New Roman" w:cs="Times New Roman"/>
-          <w:sz w:val="32"/>
-          <w:szCs w:val="32"/>
         </w:rPr>
       </w:pPr>
       <w:r>
         <w:rPr>
           <w:rFonts w:ascii="Times New Roman" w:hAnsi="Times New Roman" w:cs="Times New Roman"/>
-          <w:sz w:val="32"/>
-          <w:szCs w:val="32"/>
-        </w:rPr>
-        <w:br/>
+        </w:rPr>
+        <w:t>B211210055</w:t>
+      </w:r>
+      <w:r>
+        <w:rPr>
+          <w:rFonts w:ascii="Times New Roman" w:hAnsi="Times New Roman" w:cs="Times New Roman"/>
+        </w:rPr>
+        <w:t xml:space="preserve"> </w:t>
+      </w:r>
+      <w:r>
+        <w:rPr>
+          <w:rFonts w:ascii="Times New Roman" w:hAnsi="Times New Roman" w:cs="Times New Roman"/>
+        </w:rPr>
+        <w:t>–</w:t>
+      </w:r>
+      <w:r>
+        <w:rPr>
+          <w:rFonts w:ascii="Times New Roman" w:hAnsi="Times New Roman" w:cs="Times New Roman"/>
+        </w:rPr>
+        <w:t xml:space="preserve"> </w:t>
+      </w:r>
+      <w:r>
+        <w:rPr>
+          <w:rFonts w:ascii="Times New Roman" w:hAnsi="Times New Roman" w:cs="Times New Roman"/>
+        </w:rPr>
+        <w:t>Hasan TAYFUR</w:t>
       </w:r>
     </w:p>
     <w:p>
       <w:pPr>
         <w:pStyle w:val="KapakIsimSoyisim"/>
-        <w:spacing w:before="240"/>
+        <w:spacing w:before="0"/>
         <w:rPr>
           <w:rFonts w:ascii="Times New Roman" w:hAnsi="Times New Roman" w:cs="Times New Roman"/>
         </w:rPr>
       </w:pPr>
-      <w:r>
-        <w:rPr>
-          <w:rFonts w:ascii="Times New Roman" w:hAnsi="Times New Roman" w:cs="Times New Roman"/>
-        </w:rPr>
-        <w:t>B211210055</w:t>
-      </w:r>
-      <w:r>
-        <w:rPr>
-          <w:rFonts w:ascii="Times New Roman" w:hAnsi="Times New Roman" w:cs="Times New Roman"/>
-        </w:rPr>
-        <w:t xml:space="preserve"> </w:t>
-      </w:r>
-      <w:r>
-        <w:rPr>
-          <w:rFonts w:ascii="Times New Roman" w:hAnsi="Times New Roman" w:cs="Times New Roman"/>
-        </w:rPr>
-        <w:t>–</w:t>
-      </w:r>
-      <w:r>
-        <w:rPr>
-          <w:rFonts w:ascii="Times New Roman" w:hAnsi="Times New Roman" w:cs="Times New Roman"/>
-        </w:rPr>
-        <w:t xml:space="preserve"> </w:t>
-      </w:r>
-      <w:r>
-        <w:rPr>
-          <w:rFonts w:ascii="Times New Roman" w:hAnsi="Times New Roman" w:cs="Times New Roman"/>
-        </w:rPr>
-        <w:t>Hasan TAYFUR</w:t>
-      </w:r>
     </w:p>
     <w:p>
       <w:pPr>
         <w:pStyle w:val="KapakIsimSoyisim"/>
-        <w:spacing w:before="240"/>
+        <w:spacing w:before="0"/>
         <w:rPr>
           <w:rFonts w:ascii="Times New Roman" w:hAnsi="Times New Roman" w:cs="Times New Roman"/>
         </w:rPr>
@@ -323,16 +293,7 @@
     </w:p>
     <w:p>
       <w:pPr>
-        <w:pStyle w:val="KapakIsimSoyisim"/>
-        <w:spacing w:before="240"/>
-        <w:rPr>
-          <w:rFonts w:ascii="Times New Roman" w:hAnsi="Times New Roman" w:cs="Times New Roman"/>
-        </w:rPr>
-      </w:pPr>
-    </w:p>
-    <w:p>
-      <w:pPr>
-        <w:spacing w:before="240" w:after="0" w:line="240" w:lineRule="auto"/>
+        <w:spacing w:after="0" w:line="240" w:lineRule="auto"/>
         <w:jc w:val="center"/>
         <w:rPr>
           <w:rFonts w:ascii="Times New Roman" w:eastAsia="Times New Roman" w:hAnsi="Times New Roman"/>
@@ -366,7 +327,6 @@
           <w:p>
             <w:pPr>
               <w:pStyle w:val="KapakBilimdaliYazStiliSau"/>
-              <w:spacing w:before="240"/>
             </w:pPr>
             <w:r>
               <w:t>Bölüm</w:t>
@@ -375,10 +335,8 @@
           <w:p>
             <w:pPr>
               <w:pStyle w:val="KapakBilimdaliYazStiliSau"/>
-              <w:spacing w:before="240"/>
             </w:pPr>
             <w:r>
-              <w:lastRenderedPageBreak/>
               <w:t>Danışman</w:t>
             </w:r>
           </w:p>
@@ -391,20 +349,16 @@
           <w:p>
             <w:pPr>
               <w:pStyle w:val="KapakBilimdaliYazStiliSau"/>
-              <w:spacing w:before="240"/>
             </w:pPr>
             <w:r>
-              <w:lastRenderedPageBreak/>
               <w:t>:</w:t>
             </w:r>
           </w:p>
           <w:p>
             <w:pPr>
               <w:pStyle w:val="KapakBilimdaliYazStiliSau"/>
-              <w:spacing w:before="240"/>
             </w:pPr>
             <w:r>
-              <w:lastRenderedPageBreak/>
               <w:t>:</w:t>
             </w:r>
           </w:p>
@@ -417,27 +371,23 @@
           <w:p>
             <w:pPr>
               <w:pStyle w:val="KapakBilimdaliYazStiliSau"/>
-              <w:spacing w:before="240"/>
             </w:pPr>
             <w:r>
-              <w:lastRenderedPageBreak/>
               <w:t>BİLGİSAYAR MÜHENDİSLİĞİ</w:t>
             </w:r>
           </w:p>
           <w:p>
             <w:pPr>
               <w:pStyle w:val="KapakBilimdaliYazStiliSau"/>
-              <w:spacing w:before="240"/>
               <w:rPr>
                 <w:lang w:eastAsia="en-GB"/>
               </w:rPr>
             </w:pPr>
             <w:r>
-              <w:lastRenderedPageBreak/>
-              <w:t>Doç. Dr.</w:t>
+              <w:t>Doç. Dr</w:t>
             </w:r>
             <w:r>
-              <w:t xml:space="preserve"> Murat İSKEFİYELİ</w:t>
+              <w:t>. Murat İKEFİYELİ</w:t>
             </w:r>
           </w:p>
         </w:tc>
@@ -445,7 +395,7 @@
     </w:tbl>
     <w:p>
       <w:pPr>
-        <w:spacing w:before="240" w:after="0" w:line="240" w:lineRule="auto"/>
+        <w:spacing w:after="0" w:line="240" w:lineRule="auto"/>
         <w:rPr>
           <w:rFonts w:ascii="Times New Roman" w:eastAsia="Times New Roman" w:hAnsi="Times New Roman"/>
           <w:kern w:val="0"/>
@@ -457,7 +407,7 @@
     </w:p>
     <w:p>
       <w:pPr>
-        <w:spacing w:before="240" w:after="0" w:line="240" w:lineRule="auto"/>
+        <w:spacing w:after="0" w:line="240" w:lineRule="auto"/>
         <w:rPr>
           <w:rFonts w:ascii="Times New Roman" w:eastAsia="Times New Roman" w:hAnsi="Times New Roman"/>
           <w:kern w:val="0"/>
@@ -469,7 +419,7 @@
     </w:p>
     <w:p>
       <w:pPr>
-        <w:spacing w:before="240" w:after="0" w:line="240" w:lineRule="auto"/>
+        <w:spacing w:after="0" w:line="240" w:lineRule="auto"/>
         <w:rPr>
           <w:rFonts w:ascii="Times New Roman" w:eastAsia="Times New Roman" w:hAnsi="Times New Roman"/>
           <w:kern w:val="0"/>
@@ -481,7 +431,7 @@
     </w:p>
     <w:p>
       <w:pPr>
-        <w:spacing w:before="240" w:after="0" w:line="240" w:lineRule="auto"/>
+        <w:spacing w:after="0" w:line="240" w:lineRule="auto"/>
         <w:rPr>
           <w:rFonts w:ascii="Times New Roman" w:eastAsia="Times New Roman" w:hAnsi="Times New Roman"/>
           <w:kern w:val="0"/>
@@ -493,7 +443,7 @@
     </w:p>
     <w:p>
       <w:pPr>
-        <w:spacing w:before="240" w:after="0" w:line="240" w:lineRule="auto"/>
+        <w:spacing w:after="0" w:line="240" w:lineRule="auto"/>
         <w:rPr>
           <w:rFonts w:ascii="Times New Roman" w:eastAsia="Times New Roman" w:hAnsi="Times New Roman"/>
           <w:kern w:val="0"/>
@@ -505,7 +455,7 @@
     </w:p>
     <w:p>
       <w:pPr>
-        <w:spacing w:before="240" w:after="0" w:line="240" w:lineRule="auto"/>
+        <w:spacing w:after="0" w:line="240" w:lineRule="auto"/>
         <w:rPr>
           <w:rFonts w:ascii="Times New Roman" w:eastAsia="Times New Roman" w:hAnsi="Times New Roman"/>
           <w:kern w:val="0"/>
@@ -517,7 +467,7 @@
     </w:p>
     <w:p>
       <w:pPr>
-        <w:spacing w:before="240" w:after="0" w:line="240" w:lineRule="auto"/>
+        <w:spacing w:after="0" w:line="240" w:lineRule="auto"/>
         <w:rPr>
           <w:rFonts w:ascii="Times New Roman" w:eastAsia="Times New Roman" w:hAnsi="Times New Roman"/>
           <w:kern w:val="0"/>
@@ -530,7 +480,6 @@
     <w:p>
       <w:pPr>
         <w:pStyle w:val="KapakBilimdaliYazStiliSau"/>
-        <w:spacing w:before="240"/>
         <w:jc w:val="center"/>
         <w:sectPr>
           <w:headerReference w:type="default" r:id="rId8"/>
@@ -555,16 +504,7 @@
         <w:t>26</w:t>
       </w:r>
       <w:r>
-        <w:t xml:space="preserve"> </w:t>
-      </w:r>
-      <w:r>
-        <w:t>Güz</w:t>
-      </w:r>
-      <w:r>
-        <w:t xml:space="preserve"> Dönemi</w:t>
-      </w:r>
-      <w:r>
-        <w:br w:type="page"/>
+        <w:t xml:space="preserve"> Güz Dönemi</w:t>
       </w:r>
     </w:p>
     <w:p>
@@ -2406,6 +2346,84 @@
                       <w:szCs w:val="24"/>
                       <w:lang w:eastAsia="tr-TR"/>
                     </w:rPr>
+                    <w:t>JetOS</w:t>
+                  </w:r>
+                  <w:proofErr w:type="spellEnd"/>
+                </w:p>
+              </w:tc>
+              <w:tc>
+                <w:tcPr>
+                  <w:tcW w:w="658" w:type="dxa"/>
+                </w:tcPr>
+                <w:p>
+                  <w:pPr>
+                    <w:tabs>
+                      <w:tab w:val="left" w:pos="3024"/>
+                    </w:tabs>
+                    <w:spacing w:before="240" w:after="0" w:line="276" w:lineRule="auto"/>
+                    <w:jc w:val="right"/>
+                    <w:rPr>
+                      <w:kern w:val="0"/>
+                      <w:sz w:val="24"/>
+                      <w:szCs w:val="24"/>
+                      <w:lang w:eastAsia="tr-TR"/>
+                    </w:rPr>
+                  </w:pPr>
+                </w:p>
+              </w:tc>
+            </w:tr>
+            <w:tr>
+              <w:tc>
+                <w:tcPr>
+                  <w:tcW w:w="7659" w:type="dxa"/>
+                </w:tcPr>
+                <w:p>
+                  <w:pPr>
+                    <w:spacing w:before="240" w:after="0" w:line="276" w:lineRule="auto"/>
+                    <w:ind w:left="1418"/>
+                    <w:jc w:val="both"/>
+                    <w:rPr>
+                      <w:kern w:val="0"/>
+                      <w:sz w:val="24"/>
+                      <w:szCs w:val="24"/>
+                      <w:lang w:eastAsia="tr-TR"/>
+                    </w:rPr>
+                  </w:pPr>
+                  <w:r>
+                    <w:rPr>
+                      <w:kern w:val="0"/>
+                      <w:sz w:val="24"/>
+                      <w:szCs w:val="24"/>
+                      <w:lang w:eastAsia="tr-TR"/>
+                    </w:rPr>
+                    <w:t>2.2.</w:t>
+                  </w:r>
+                  <w:r>
+                    <w:rPr>
+                      <w:kern w:val="0"/>
+                      <w:sz w:val="24"/>
+                      <w:szCs w:val="24"/>
+                      <w:lang w:eastAsia="tr-TR"/>
+                    </w:rPr>
+                    <w:t>2</w:t>
+                  </w:r>
+                  <w:r>
+                    <w:rPr>
+                      <w:kern w:val="0"/>
+                      <w:sz w:val="24"/>
+                      <w:szCs w:val="24"/>
+                      <w:lang w:eastAsia="tr-TR"/>
+                    </w:rPr>
+                    <w:t xml:space="preserve">. </w:t>
+                  </w:r>
+                  <w:proofErr w:type="spellStart"/>
+                  <w:r>
+                    <w:rPr>
+                      <w:kern w:val="0"/>
+                      <w:sz w:val="24"/>
+                      <w:szCs w:val="24"/>
+                      <w:lang w:eastAsia="tr-TR"/>
+                    </w:rPr>
                     <w:t>PikeOS</w:t>
                   </w:r>
                   <w:proofErr w:type="spellEnd"/>
@@ -2456,7 +2474,25 @@
                       <w:szCs w:val="24"/>
                       <w:lang w:eastAsia="tr-TR"/>
                     </w:rPr>
-                    <w:t xml:space="preserve">2.2.2. </w:t>
+                    <w:t>2.2.</w:t>
+                  </w:r>
+                  <w:r>
+                    <w:rPr>
+                      <w:kern w:val="0"/>
+                      <w:sz w:val="24"/>
+                      <w:szCs w:val="24"/>
+                      <w:lang w:eastAsia="tr-TR"/>
+                    </w:rPr>
+                    <w:t>3</w:t>
+                  </w:r>
+                  <w:r>
+                    <w:rPr>
+                      <w:kern w:val="0"/>
+                      <w:sz w:val="24"/>
+                      <w:szCs w:val="24"/>
+                      <w:lang w:eastAsia="tr-TR"/>
+                    </w:rPr>
+                    <w:t xml:space="preserve">. </w:t>
                   </w:r>
                   <w:proofErr w:type="spellStart"/>
                   <w:r>
@@ -2466,7 +2502,16 @@
                       <w:szCs w:val="24"/>
                       <w:lang w:eastAsia="tr-TR"/>
                     </w:rPr>
-                    <w:t>Deos</w:t>
+                    <w:t>De</w:t>
+                  </w:r>
+                  <w:r>
+                    <w:rPr>
+                      <w:kern w:val="0"/>
+                      <w:sz w:val="24"/>
+                      <w:szCs w:val="24"/>
+                      <w:lang w:eastAsia="tr-TR"/>
+                    </w:rPr>
+                    <w:t>OS</w:t>
                   </w:r>
                   <w:proofErr w:type="spellEnd"/>
                 </w:p>
@@ -2516,7 +2561,25 @@
                       <w:szCs w:val="24"/>
                       <w:lang w:eastAsia="tr-TR"/>
                     </w:rPr>
-                    <w:t xml:space="preserve">2.2.3. </w:t>
+                    <w:t>2.2.</w:t>
+                  </w:r>
+                  <w:r>
+                    <w:rPr>
+                      <w:kern w:val="0"/>
+                      <w:sz w:val="24"/>
+                      <w:szCs w:val="24"/>
+                      <w:lang w:eastAsia="tr-TR"/>
+                    </w:rPr>
+                    <w:t>4</w:t>
+                  </w:r>
+                  <w:r>
+                    <w:rPr>
+                      <w:kern w:val="0"/>
+                      <w:sz w:val="24"/>
+                      <w:szCs w:val="24"/>
+                      <w:lang w:eastAsia="tr-TR"/>
+                    </w:rPr>
+                    <w:t xml:space="preserve">. </w:t>
                   </w:r>
                   <w:proofErr w:type="spellStart"/>
                   <w:r>
@@ -3657,6 +3720,7 @@
                       <w:szCs w:val="24"/>
                       <w:lang w:eastAsia="tr-TR"/>
                     </w:rPr>
+                    <w:lastRenderedPageBreak/>
                     <w:t>4.1. Genel Sistem Mimarisi</w:t>
                   </w:r>
                 </w:p>
@@ -3715,7 +3779,6 @@
                       <w:szCs w:val="24"/>
                       <w:lang w:eastAsia="tr-TR"/>
                     </w:rPr>
-                    <w:lastRenderedPageBreak/>
                     <w:t xml:space="preserve">4.1.1. </w:t>
                   </w:r>
                   <w:proofErr w:type="spellStart"/>
@@ -4280,530 +4343,6 @@
                       <w:lang w:eastAsia="tr-TR"/>
                     </w:rPr>
                   </w:pPr>
-                  <w:r>
-                    <w:rPr>
-                      <w:kern w:val="0"/>
-                      <w:sz w:val="24"/>
-                      <w:szCs w:val="24"/>
-                      <w:lang w:eastAsia="tr-TR"/>
-                    </w:rPr>
-                    <w:t>BÖLÜM 4.</w:t>
-                  </w:r>
-                </w:p>
-              </w:tc>
-              <w:tc>
-                <w:tcPr>
-                  <w:tcW w:w="658" w:type="dxa"/>
-                </w:tcPr>
-                <w:p>
-                  <w:pPr>
-                    <w:tabs>
-                      <w:tab w:val="left" w:pos="3024"/>
-                    </w:tabs>
-                    <w:spacing w:before="240" w:after="0" w:line="276" w:lineRule="auto"/>
-                    <w:jc w:val="right"/>
-                    <w:rPr>
-                      <w:kern w:val="0"/>
-                      <w:sz w:val="24"/>
-                      <w:szCs w:val="24"/>
-                      <w:lang w:eastAsia="tr-TR"/>
-                    </w:rPr>
-                  </w:pPr>
-                </w:p>
-              </w:tc>
-            </w:tr>
-            <w:tr>
-              <w:tc>
-                <w:tcPr>
-                  <w:tcW w:w="7659" w:type="dxa"/>
-                </w:tcPr>
-                <w:p>
-                  <w:pPr>
-                    <w:spacing w:before="240" w:after="0" w:line="276" w:lineRule="auto"/>
-                    <w:jc w:val="both"/>
-                    <w:rPr>
-                      <w:kern w:val="0"/>
-                      <w:sz w:val="24"/>
-                      <w:szCs w:val="24"/>
-                      <w:lang w:eastAsia="tr-TR"/>
-                    </w:rPr>
-                  </w:pPr>
-                  <w:r>
-                    <w:rPr>
-                      <w:kern w:val="0"/>
-                      <w:sz w:val="24"/>
-                      <w:szCs w:val="24"/>
-                      <w:lang w:eastAsia="tr-TR"/>
-                    </w:rPr>
-                    <w:t>SİSTEM TASARIMI</w:t>
-                  </w:r>
-                  <w:r>
-                    <w:rPr>
-                      <w:kern w:val="0"/>
-                      <w:sz w:val="24"/>
-                      <w:szCs w:val="24"/>
-                      <w:lang w:eastAsia="tr-TR"/>
-                    </w:rPr>
-                    <w:t>....................................................</w:t>
-                  </w:r>
-                </w:p>
-              </w:tc>
-              <w:tc>
-                <w:tcPr>
-                  <w:tcW w:w="658" w:type="dxa"/>
-                </w:tcPr>
-                <w:p>
-                  <w:pPr>
-                    <w:tabs>
-                      <w:tab w:val="left" w:pos="3024"/>
-                    </w:tabs>
-                    <w:spacing w:before="240" w:after="0" w:line="276" w:lineRule="auto"/>
-                    <w:jc w:val="right"/>
-                    <w:rPr>
-                      <w:kern w:val="0"/>
-                      <w:sz w:val="24"/>
-                      <w:szCs w:val="24"/>
-                      <w:lang w:eastAsia="tr-TR"/>
-                    </w:rPr>
-                  </w:pPr>
-                  <w:r>
-                    <w:rPr>
-                      <w:kern w:val="0"/>
-                      <w:sz w:val="24"/>
-                      <w:szCs w:val="24"/>
-                      <w:lang w:eastAsia="tr-TR"/>
-                    </w:rPr>
-                    <w:t>10</w:t>
-                  </w:r>
-                </w:p>
-              </w:tc>
-            </w:tr>
-            <w:tr>
-              <w:tc>
-                <w:tcPr>
-                  <w:tcW w:w="7659" w:type="dxa"/>
-                </w:tcPr>
-                <w:p>
-                  <w:pPr>
-                    <w:spacing w:before="240" w:after="0" w:line="276" w:lineRule="auto"/>
-                    <w:ind w:left="612"/>
-                    <w:jc w:val="both"/>
-                    <w:rPr>
-                      <w:kern w:val="0"/>
-                      <w:sz w:val="24"/>
-                      <w:szCs w:val="24"/>
-                      <w:lang w:eastAsia="tr-TR"/>
-                    </w:rPr>
-                  </w:pPr>
-                  <w:r>
-                    <w:rPr>
-                      <w:kern w:val="0"/>
-                      <w:sz w:val="24"/>
-                      <w:szCs w:val="24"/>
-                      <w:lang w:eastAsia="tr-TR"/>
-                    </w:rPr>
-                    <w:t>4.1.</w:t>
-                  </w:r>
-                  <w:r>
-                    <w:rPr>
-                      <w:kern w:val="0"/>
-                      <w:sz w:val="24"/>
-                      <w:szCs w:val="24"/>
-                      <w:lang w:eastAsia="tr-TR"/>
-                    </w:rPr>
-                    <w:t xml:space="preserve"> Sistem Mimarisi</w:t>
-                  </w:r>
-                  <w:r>
-                    <w:rPr>
-                      <w:kern w:val="0"/>
-                      <w:sz w:val="24"/>
-                      <w:szCs w:val="24"/>
-                      <w:lang w:eastAsia="tr-TR"/>
-                    </w:rPr>
-                    <w:t xml:space="preserve"> .....................</w:t>
-                  </w:r>
-                </w:p>
-              </w:tc>
-              <w:tc>
-                <w:tcPr>
-                  <w:tcW w:w="658" w:type="dxa"/>
-                </w:tcPr>
-                <w:p>
-                  <w:pPr>
-                    <w:tabs>
-                      <w:tab w:val="left" w:pos="3024"/>
-                    </w:tabs>
-                    <w:spacing w:before="240" w:after="0" w:line="276" w:lineRule="auto"/>
-                    <w:jc w:val="right"/>
-                    <w:rPr>
-                      <w:kern w:val="0"/>
-                      <w:sz w:val="24"/>
-                      <w:szCs w:val="24"/>
-                      <w:lang w:eastAsia="tr-TR"/>
-                    </w:rPr>
-                  </w:pPr>
-                  <w:r>
-                    <w:rPr>
-                      <w:kern w:val="0"/>
-                      <w:sz w:val="24"/>
-                      <w:szCs w:val="24"/>
-                      <w:lang w:eastAsia="tr-TR"/>
-                    </w:rPr>
-                    <w:t>10</w:t>
-                  </w:r>
-                </w:p>
-              </w:tc>
-            </w:tr>
-            <w:tr>
-              <w:tc>
-                <w:tcPr>
-                  <w:tcW w:w="7659" w:type="dxa"/>
-                </w:tcPr>
-                <w:p>
-                  <w:pPr>
-                    <w:spacing w:before="240" w:after="0" w:line="276" w:lineRule="auto"/>
-                    <w:ind w:left="612"/>
-                    <w:jc w:val="both"/>
-                    <w:rPr>
-                      <w:kern w:val="0"/>
-                      <w:sz w:val="24"/>
-                      <w:szCs w:val="24"/>
-                      <w:lang w:eastAsia="tr-TR"/>
-                    </w:rPr>
-                  </w:pPr>
-                  <w:r>
-                    <w:rPr>
-                      <w:kern w:val="0"/>
-                      <w:sz w:val="24"/>
-                      <w:szCs w:val="24"/>
-                      <w:lang w:eastAsia="tr-TR"/>
-                    </w:rPr>
-                    <w:t xml:space="preserve">4.2. </w:t>
-                  </w:r>
-                  <w:r>
-                    <w:rPr>
-                      <w:kern w:val="0"/>
-                      <w:sz w:val="24"/>
-                      <w:szCs w:val="24"/>
-                      <w:lang w:eastAsia="tr-TR"/>
-                    </w:rPr>
-                    <w:t>RTOS</w:t>
-                  </w:r>
-                  <w:r>
-                    <w:rPr>
-                      <w:kern w:val="0"/>
-                      <w:sz w:val="24"/>
-                      <w:szCs w:val="24"/>
-                      <w:lang w:eastAsia="tr-TR"/>
-                    </w:rPr>
-                    <w:t>....................................................................................</w:t>
-                  </w:r>
-                </w:p>
-              </w:tc>
-              <w:tc>
-                <w:tcPr>
-                  <w:tcW w:w="658" w:type="dxa"/>
-                </w:tcPr>
-                <w:p>
-                  <w:pPr>
-                    <w:tabs>
-                      <w:tab w:val="left" w:pos="3024"/>
-                    </w:tabs>
-                    <w:spacing w:before="240" w:after="0" w:line="276" w:lineRule="auto"/>
-                    <w:rPr>
-                      <w:kern w:val="0"/>
-                      <w:sz w:val="24"/>
-                      <w:szCs w:val="24"/>
-                      <w:lang w:eastAsia="tr-TR"/>
-                    </w:rPr>
-                  </w:pPr>
-                  <w:r>
-                    <w:rPr>
-                      <w:kern w:val="0"/>
-                      <w:sz w:val="24"/>
-                      <w:szCs w:val="24"/>
-                      <w:lang w:eastAsia="tr-TR"/>
-                    </w:rPr>
-                    <w:t>10</w:t>
-                  </w:r>
-                </w:p>
-              </w:tc>
-            </w:tr>
-            <w:tr>
-              <w:tc>
-                <w:tcPr>
-                  <w:tcW w:w="7659" w:type="dxa"/>
-                </w:tcPr>
-                <w:p>
-                  <w:pPr>
-                    <w:spacing w:before="240" w:after="0" w:line="276" w:lineRule="auto"/>
-                    <w:ind w:left="709"/>
-                    <w:jc w:val="both"/>
-                    <w:rPr>
-                      <w:kern w:val="0"/>
-                      <w:sz w:val="24"/>
-                      <w:szCs w:val="24"/>
-                      <w:lang w:eastAsia="tr-TR"/>
-                    </w:rPr>
-                  </w:pPr>
-                  <w:r>
-                    <w:rPr>
-                      <w:kern w:val="0"/>
-                      <w:sz w:val="24"/>
-                      <w:szCs w:val="24"/>
-                      <w:lang w:eastAsia="tr-TR"/>
-                    </w:rPr>
-                    <w:t>4.3. Donanım Özellikleri</w:t>
-                  </w:r>
-                  <w:r>
-                    <w:rPr>
-                      <w:kern w:val="0"/>
-                      <w:sz w:val="24"/>
-                      <w:szCs w:val="24"/>
-                      <w:lang w:eastAsia="tr-TR"/>
-                    </w:rPr>
-                    <w:t>..................</w:t>
-                  </w:r>
-                  <w:r>
-                    <w:rPr>
-                      <w:kern w:val="0"/>
-                      <w:sz w:val="24"/>
-                      <w:szCs w:val="24"/>
-                      <w:lang w:eastAsia="tr-TR"/>
-                    </w:rPr>
-                    <w:t>.</w:t>
-                  </w:r>
-                  <w:r>
-                    <w:rPr>
-                      <w:kern w:val="0"/>
-                      <w:sz w:val="24"/>
-                      <w:szCs w:val="24"/>
-                      <w:lang w:eastAsia="tr-TR"/>
-                    </w:rPr>
-                    <w:t>.....................................................</w:t>
-                  </w:r>
-                </w:p>
-              </w:tc>
-              <w:tc>
-                <w:tcPr>
-                  <w:tcW w:w="658" w:type="dxa"/>
-                </w:tcPr>
-                <w:p>
-                  <w:pPr>
-                    <w:tabs>
-                      <w:tab w:val="left" w:pos="3024"/>
-                    </w:tabs>
-                    <w:spacing w:before="240" w:after="0" w:line="276" w:lineRule="auto"/>
-                    <w:jc w:val="center"/>
-                    <w:rPr>
-                      <w:kern w:val="0"/>
-                      <w:sz w:val="24"/>
-                      <w:szCs w:val="24"/>
-                      <w:lang w:eastAsia="tr-TR"/>
-                    </w:rPr>
-                  </w:pPr>
-                  <w:r>
-                    <w:rPr>
-                      <w:kern w:val="0"/>
-                      <w:sz w:val="24"/>
-                      <w:szCs w:val="24"/>
-                      <w:lang w:eastAsia="tr-TR"/>
-                    </w:rPr>
-                    <w:t>10</w:t>
-                  </w:r>
-                </w:p>
-              </w:tc>
-            </w:tr>
-            <w:tr>
-              <w:tc>
-                <w:tcPr>
-                  <w:tcW w:w="7659" w:type="dxa"/>
-                </w:tcPr>
-                <w:p>
-                  <w:pPr>
-                    <w:spacing w:before="240" w:after="0" w:line="276" w:lineRule="auto"/>
-                    <w:ind w:left="972"/>
-                    <w:jc w:val="both"/>
-                    <w:rPr>
-                      <w:kern w:val="0"/>
-                      <w:sz w:val="24"/>
-                      <w:szCs w:val="24"/>
-                      <w:lang w:eastAsia="tr-TR"/>
-                    </w:rPr>
-                  </w:pPr>
-                  <w:r>
-                    <w:rPr>
-                      <w:kern w:val="0"/>
-                      <w:sz w:val="24"/>
-                      <w:szCs w:val="24"/>
-                      <w:lang w:eastAsia="tr-TR"/>
-                    </w:rPr>
-                    <w:t xml:space="preserve"> 4.2.2. Güvenlik faktöründeki bozulmalar …....................................</w:t>
-                  </w:r>
-                </w:p>
-              </w:tc>
-              <w:tc>
-                <w:tcPr>
-                  <w:tcW w:w="658" w:type="dxa"/>
-                </w:tcPr>
-                <w:p>
-                  <w:pPr>
-                    <w:tabs>
-                      <w:tab w:val="left" w:pos="3024"/>
-                    </w:tabs>
-                    <w:spacing w:before="240" w:after="0" w:line="276" w:lineRule="auto"/>
-                    <w:jc w:val="right"/>
-                    <w:rPr>
-                      <w:kern w:val="0"/>
-                      <w:sz w:val="24"/>
-                      <w:szCs w:val="24"/>
-                      <w:lang w:eastAsia="tr-TR"/>
-                    </w:rPr>
-                  </w:pPr>
-                  <w:r>
-                    <w:rPr>
-                      <w:kern w:val="0"/>
-                      <w:sz w:val="24"/>
-                      <w:szCs w:val="24"/>
-                      <w:lang w:eastAsia="tr-TR"/>
-                    </w:rPr>
-                    <w:t>11</w:t>
-                  </w:r>
-                </w:p>
-              </w:tc>
-            </w:tr>
-            <w:tr>
-              <w:tc>
-                <w:tcPr>
-                  <w:tcW w:w="7659" w:type="dxa"/>
-                </w:tcPr>
-                <w:p>
-                  <w:pPr>
-                    <w:spacing w:before="240" w:after="0" w:line="276" w:lineRule="auto"/>
-                    <w:ind w:left="972"/>
-                    <w:jc w:val="both"/>
-                    <w:rPr>
-                      <w:kern w:val="0"/>
-                      <w:sz w:val="24"/>
-                      <w:szCs w:val="24"/>
-                      <w:lang w:eastAsia="tr-TR"/>
-                    </w:rPr>
-                  </w:pPr>
-                  <w:r>
-                    <w:rPr>
-                      <w:kern w:val="0"/>
-                      <w:sz w:val="24"/>
-                      <w:szCs w:val="24"/>
-                      <w:lang w:eastAsia="tr-TR"/>
-                    </w:rPr>
-                    <w:t xml:space="preserve"> 4.2.3. Veri hızının bulut teknolojisine etkisi.....................................</w:t>
-                  </w:r>
-                </w:p>
-              </w:tc>
-              <w:tc>
-                <w:tcPr>
-                  <w:tcW w:w="658" w:type="dxa"/>
-                </w:tcPr>
-                <w:p>
-                  <w:pPr>
-                    <w:tabs>
-                      <w:tab w:val="left" w:pos="3024"/>
-                    </w:tabs>
-                    <w:spacing w:before="240" w:after="0" w:line="276" w:lineRule="auto"/>
-                    <w:jc w:val="right"/>
-                    <w:rPr>
-                      <w:kern w:val="0"/>
-                      <w:sz w:val="24"/>
-                      <w:szCs w:val="24"/>
-                      <w:lang w:eastAsia="tr-TR"/>
-                    </w:rPr>
-                  </w:pPr>
-                  <w:r>
-                    <w:rPr>
-                      <w:kern w:val="0"/>
-                      <w:sz w:val="24"/>
-                      <w:szCs w:val="24"/>
-                      <w:lang w:eastAsia="tr-TR"/>
-                    </w:rPr>
-                    <w:t>11</w:t>
-                  </w:r>
-                </w:p>
-              </w:tc>
-            </w:tr>
-            <w:tr>
-              <w:tc>
-                <w:tcPr>
-                  <w:tcW w:w="7659" w:type="dxa"/>
-                </w:tcPr>
-                <w:p>
-                  <w:pPr>
-                    <w:spacing w:before="240" w:after="0" w:line="276" w:lineRule="auto"/>
-                    <w:ind w:left="612"/>
-                    <w:jc w:val="both"/>
-                    <w:rPr>
-                      <w:kern w:val="0"/>
-                      <w:sz w:val="24"/>
-                      <w:szCs w:val="24"/>
-                      <w:lang w:eastAsia="tr-TR"/>
-                    </w:rPr>
-                  </w:pPr>
-                  <w:r>
-                    <w:rPr>
-                      <w:kern w:val="0"/>
-                      <w:sz w:val="24"/>
-                      <w:szCs w:val="24"/>
-                      <w:lang w:eastAsia="tr-TR"/>
-                    </w:rPr>
-                    <w:t>4.3. Mobil Bozulma ve Veri Açığı İlişkisi..............................................</w:t>
-                  </w:r>
-                </w:p>
-              </w:tc>
-              <w:tc>
-                <w:tcPr>
-                  <w:tcW w:w="658" w:type="dxa"/>
-                </w:tcPr>
-                <w:p>
-                  <w:pPr>
-                    <w:tabs>
-                      <w:tab w:val="left" w:pos="3024"/>
-                    </w:tabs>
-                    <w:spacing w:before="240" w:after="0" w:line="276" w:lineRule="auto"/>
-                    <w:jc w:val="right"/>
-                    <w:rPr>
-                      <w:kern w:val="0"/>
-                      <w:sz w:val="24"/>
-                      <w:szCs w:val="24"/>
-                      <w:lang w:eastAsia="tr-TR"/>
-                    </w:rPr>
-                  </w:pPr>
-                  <w:r>
-                    <w:rPr>
-                      <w:kern w:val="0"/>
-                      <w:sz w:val="24"/>
-                      <w:szCs w:val="24"/>
-                      <w:lang w:eastAsia="tr-TR"/>
-                    </w:rPr>
-                    <w:t>11</w:t>
-                  </w:r>
-                </w:p>
-              </w:tc>
-            </w:tr>
-            <w:tr>
-              <w:tc>
-                <w:tcPr>
-                  <w:tcW w:w="7659" w:type="dxa"/>
-                </w:tcPr>
-                <w:p>
-                  <w:pPr>
-                    <w:spacing w:before="240" w:after="0" w:line="276" w:lineRule="auto"/>
-                    <w:jc w:val="both"/>
-                    <w:rPr>
-                      <w:kern w:val="0"/>
-                      <w:sz w:val="24"/>
-                      <w:szCs w:val="24"/>
-                      <w:lang w:eastAsia="tr-TR"/>
-                    </w:rPr>
-                  </w:pPr>
                 </w:p>
               </w:tc>
               <w:tc>
@@ -5218,7 +4757,6 @@
                       <w:szCs w:val="24"/>
                       <w:lang w:eastAsia="tr-TR"/>
                     </w:rPr>
-                    <w:lastRenderedPageBreak/>
                     <w:t>ÖZGEÇMİŞ…………………………………………</w:t>
                   </w:r>
                   <w:proofErr w:type="gramStart"/>
@@ -5515,9 +5053,6 @@
           <w:lang w:eastAsia="tr-TR"/>
         </w:rPr>
       </w:pPr>
-      <w:r>
-        <w:br w:type="page"/>
-      </w:r>
     </w:p>
     <w:p>
       <w:pPr>
@@ -5531,7 +5066,6 @@
         <w:rPr>
           <w:lang w:val="tr-TR"/>
         </w:rPr>
-        <w:lastRenderedPageBreak/>
         <w:t>SİMGELER VE KISALTMALAR LİSTESİ</w:t>
       </w:r>
       <w:bookmarkEnd w:id="1"/>
@@ -6526,86 +6060,7 @@
           </w:p>
         </w:tc>
       </w:tr>
-      <w:tr>
-        <w:tc>
-          <w:tcPr>
-            <w:tcW w:w="1440" w:type="dxa"/>
-            <w:hideMark/>
-          </w:tcPr>
-          <w:p>
-            <w:pPr>
-              <w:pStyle w:val="SimgelerYaziStili"/>
-              <w:spacing w:before="240" w:line="276" w:lineRule="auto"/>
-              <w:rPr>
-                <w:lang w:val="tr-TR"/>
-              </w:rPr>
-            </w:pPr>
-            <w:r>
-              <w:rPr>
-                <w:lang w:val="tr-TR"/>
-              </w:rPr>
-              <w:t>R100</w:t>
-            </w:r>
-          </w:p>
-        </w:tc>
-        <w:tc>
-          <w:tcPr>
-            <w:tcW w:w="6480" w:type="dxa"/>
-            <w:hideMark/>
-          </w:tcPr>
-          <w:p>
-            <w:pPr>
-              <w:pStyle w:val="SimgelerYaziStili"/>
-              <w:spacing w:before="240" w:line="276" w:lineRule="auto"/>
-              <w:rPr>
-                <w:lang w:val="tr-TR"/>
-              </w:rPr>
-            </w:pPr>
-            <w:r>
-              <w:rPr>
-                <w:lang w:val="tr-TR"/>
-              </w:rPr>
-              <w:t>: %100 oturmaya karşı gelen okuma değeri</w:t>
-            </w:r>
-          </w:p>
-        </w:tc>
-      </w:tr>
     </w:tbl>
-    <w:p>
-      <w:pPr>
-        <w:spacing w:before="240" w:after="0" w:line="276" w:lineRule="auto"/>
-        <w:jc w:val="both"/>
-        <w:rPr>
-          <w:rFonts w:ascii="Times New Roman" w:eastAsia="Times New Roman" w:hAnsi="Times New Roman"/>
-          <w:kern w:val="0"/>
-          <w:sz w:val="20"/>
-          <w:szCs w:val="20"/>
-          <w:lang w:eastAsia="tr-TR"/>
-        </w:rPr>
-      </w:pPr>
-    </w:p>
-    <w:p>
-      <w:pPr>
-        <w:spacing w:before="240" w:after="0" w:line="276" w:lineRule="auto"/>
-        <w:rPr>
-          <w:rFonts w:ascii="Times New Roman" w:eastAsia="Times New Roman" w:hAnsi="Times New Roman"/>
-          <w:kern w:val="0"/>
-          <w:sz w:val="20"/>
-          <w:szCs w:val="20"/>
-          <w:lang w:eastAsia="tr-TR"/>
-        </w:rPr>
-      </w:pPr>
-      <w:r>
-        <w:rPr>
-          <w:rFonts w:ascii="Times New Roman" w:eastAsia="Times New Roman" w:hAnsi="Times New Roman"/>
-          <w:kern w:val="0"/>
-          <w:sz w:val="20"/>
-          <w:szCs w:val="20"/>
-          <w:lang w:eastAsia="tr-TR"/>
-        </w:rPr>
-        <w:br w:type="page"/>
-      </w:r>
-    </w:p>
     <w:p>
       <w:pPr>
         <w:spacing w:before="240" w:after="0" w:line="276" w:lineRule="auto"/>
@@ -8347,6 +7802,7 @@
           <w:lang w:eastAsia="tr-TR"/>
         </w:rPr>
         <w:sectPr>
+          <w:headerReference w:type="default" r:id="rId9"/>
           <w:pgSz w:w="11906" w:h="16838"/>
           <w:pgMar w:top="1701" w:right="1843" w:bottom="1418" w:left="1843" w:header="708" w:footer="708" w:gutter="0"/>
           <w:cols w:space="708"/>
@@ -8623,25 +8079,7 @@
           <w:sz w:val="24"/>
           <w:szCs w:val="24"/>
         </w:rPr>
-        <w:t xml:space="preserve">Gerçek zamanlı sistemlerin önemi yalnızca zamanlama garantileriyle sınırlı değildir; aynı zamanda güvenlik, güvenilirlik ve hata toleransı gibi kriterler de göz önünde </w:t>
-      </w:r>
-      <w:proofErr w:type="gramStart"/>
-      <w:r>
-        <w:rPr>
-          <w:rFonts w:ascii="Times New Roman" w:hAnsi="Times New Roman"/>
-          <w:sz w:val="24"/>
-          <w:szCs w:val="24"/>
-        </w:rPr>
-        <w:t>bulundurulmalıdır</w:t>
-      </w:r>
-      <w:proofErr w:type="gramEnd"/>
-      <w:r>
-        <w:rPr>
-          <w:rFonts w:ascii="Times New Roman" w:hAnsi="Times New Roman"/>
-          <w:sz w:val="24"/>
-          <w:szCs w:val="24"/>
-        </w:rPr>
-        <w:t>. Bu yönüyle RTOS mimarileri, kritik görevli sistemlerin güvenilirliğini doğrudan etkileyen en önemli yazılım bileşenleri arasında yer alır.</w:t>
+        <w:t>Gerçek zamanlı sistemlerin önemi yalnızca zamanlama garantileriyle sınırlı değildir; aynı zamanda güvenlik, güvenilirlik ve hata toleransı gibi kriterler de göz önünde bulundurulmalıdır. Bu yönüyle RTOS mimarileri, kritik görevli sistemlerin güvenilirliğini doğrudan etkileyen en önemli yazılım bileşenleri arasında yer alır.</w:t>
       </w:r>
     </w:p>
     <w:p/>
@@ -8671,13 +8109,7 @@
       </w:r>
       <w:proofErr w:type="spellEnd"/>
       <w:r>
-        <w:t>) sistemlerdir. Bu tür sistemlerde, en küçük bir yazılım veya donanım hatası bile uçuş güvenliğini doğrudan tehlikeye atabilir. Bu nedenle, havacılık yazılımlarında deterministik</w:t>
-      </w:r>
-      <w:r>
-        <w:t xml:space="preserve"> </w:t>
-      </w:r>
-      <w:r>
-        <w:t>davranış en temel gereksinimlerden biridir.</w:t>
+        <w:t>) sistemlerdir. Bu tür sistemlerde, en küçük bir yazılım veya donanım hatası bile uçuş güvenliğini doğrudan tehlikeye atabilir. Bu nedenle, havacılık yazılımlarında deterministik davranış en temel gereksinimlerden biridir.</w:t>
       </w:r>
     </w:p>
     <w:p>
@@ -8960,7 +8392,7 @@
           <w:sz w:val="28"/>
           <w:szCs w:val="28"/>
         </w:rPr>
-        <w:t>BÖLÜM 3</w:t>
+        <w:t xml:space="preserve">BÖLÜM </w:t>
       </w:r>
       <w:r>
         <w:rPr>
@@ -8969,19 +8401,17 @@
           <w:sz w:val="28"/>
           <w:szCs w:val="28"/>
         </w:rPr>
-        <w:t>. KULLANILAN TEKNOLOJİLER ve ARAÇLAR</w:t>
-      </w:r>
-    </w:p>
-    <w:p>
-      <w:pPr>
-        <w:spacing w:before="240" w:after="0" w:line="276" w:lineRule="auto"/>
+        <w:t>2</w:t>
+      </w:r>
+      <w:r>
         <w:rPr>
           <w:rFonts w:ascii="Times New Roman" w:hAnsi="Times New Roman"/>
           <w:b/>
           <w:sz w:val="28"/>
           <w:szCs w:val="28"/>
         </w:rPr>
-      </w:pPr>
+        <w:t xml:space="preserve">. KULLANILAN TEKNOLOJİLER </w:t>
+      </w:r>
     </w:p>
     <w:p>
       <w:pPr>
@@ -9000,143 +8430,7 @@
           <w:sz w:val="24"/>
           <w:szCs w:val="24"/>
         </w:rPr>
-        <w:t xml:space="preserve">Bu bölümde, proje kapsamında kullanılan donanım ve yazılım teknolojileri ile geliştirme sürecinde </w:t>
-      </w:r>
-      <w:r>
-        <w:rPr>
-          <w:rFonts w:ascii="Times New Roman" w:hAnsi="Times New Roman"/>
-          <w:bCs/>
-          <w:sz w:val="24"/>
-          <w:szCs w:val="24"/>
-        </w:rPr>
-        <w:t>kullanılan</w:t>
-      </w:r>
-      <w:r>
-        <w:rPr>
-          <w:rFonts w:ascii="Times New Roman" w:hAnsi="Times New Roman"/>
-          <w:bCs/>
-          <w:sz w:val="24"/>
-          <w:szCs w:val="24"/>
-        </w:rPr>
-        <w:t xml:space="preserve"> araçlar ayrıntılı olarak açıklanmıştır. Donanım bileşenleri kısmında projede kullanılan STM32 mikrodenetleyicis</w:t>
-      </w:r>
-      <w:r>
-        <w:rPr>
-          <w:rFonts w:ascii="Times New Roman" w:hAnsi="Times New Roman"/>
-          <w:bCs/>
-          <w:sz w:val="24"/>
-          <w:szCs w:val="24"/>
-        </w:rPr>
-        <w:t>i hakkında bilgi verilmiştir</w:t>
-      </w:r>
-      <w:r>
-        <w:rPr>
-          <w:rFonts w:ascii="Times New Roman" w:hAnsi="Times New Roman"/>
-          <w:bCs/>
-          <w:sz w:val="24"/>
-          <w:szCs w:val="24"/>
-        </w:rPr>
-        <w:t xml:space="preserve">. Yazılım teknolojileri başlığı altında </w:t>
-      </w:r>
-      <w:proofErr w:type="spellStart"/>
-      <w:r>
-        <w:rPr>
-          <w:rFonts w:ascii="Times New Roman" w:hAnsi="Times New Roman"/>
-          <w:bCs/>
-          <w:sz w:val="24"/>
-          <w:szCs w:val="24"/>
-        </w:rPr>
-        <w:t>FreeRTOS</w:t>
-      </w:r>
-      <w:proofErr w:type="spellEnd"/>
-      <w:r>
-        <w:rPr>
-          <w:rFonts w:ascii="Times New Roman" w:hAnsi="Times New Roman"/>
-          <w:bCs/>
-          <w:sz w:val="24"/>
-          <w:szCs w:val="24"/>
-        </w:rPr>
-        <w:t xml:space="preserve"> gerçek zamanlı işletim sistemi, geliştirme ortamı olarak kullanılan Visual </w:t>
-      </w:r>
-      <w:proofErr w:type="spellStart"/>
-      <w:r>
-        <w:rPr>
-          <w:rFonts w:ascii="Times New Roman" w:hAnsi="Times New Roman"/>
-          <w:bCs/>
-          <w:sz w:val="24"/>
-          <w:szCs w:val="24"/>
-        </w:rPr>
-        <w:t>Studio</w:t>
-      </w:r>
-      <w:proofErr w:type="spellEnd"/>
-      <w:r>
-        <w:rPr>
-          <w:rFonts w:ascii="Times New Roman" w:hAnsi="Times New Roman"/>
-          <w:bCs/>
-          <w:sz w:val="24"/>
-          <w:szCs w:val="24"/>
-        </w:rPr>
-        <w:t xml:space="preserve"> </w:t>
-      </w:r>
-      <w:proofErr w:type="spellStart"/>
-      <w:r>
-        <w:rPr>
-          <w:rFonts w:ascii="Times New Roman" w:hAnsi="Times New Roman"/>
-          <w:bCs/>
-          <w:sz w:val="24"/>
-          <w:szCs w:val="24"/>
-        </w:rPr>
-        <w:t>Code</w:t>
-      </w:r>
-      <w:proofErr w:type="spellEnd"/>
-      <w:r>
-        <w:rPr>
-          <w:rFonts w:ascii="Times New Roman" w:hAnsi="Times New Roman"/>
-          <w:bCs/>
-          <w:sz w:val="24"/>
-          <w:szCs w:val="24"/>
-        </w:rPr>
-        <w:t xml:space="preserve"> ve derleme sürecini yöneten </w:t>
-      </w:r>
-      <w:proofErr w:type="spellStart"/>
-      <w:r>
-        <w:rPr>
-          <w:rFonts w:ascii="Times New Roman" w:hAnsi="Times New Roman"/>
-          <w:bCs/>
-          <w:sz w:val="24"/>
-          <w:szCs w:val="24"/>
-        </w:rPr>
-        <w:t>CMake</w:t>
-      </w:r>
-      <w:proofErr w:type="spellEnd"/>
-      <w:r>
-        <w:rPr>
-          <w:rFonts w:ascii="Times New Roman" w:hAnsi="Times New Roman"/>
-          <w:bCs/>
-          <w:sz w:val="24"/>
-          <w:szCs w:val="24"/>
-        </w:rPr>
-        <w:t xml:space="preserve"> aracı tanıtılmıştır. Son olarak, hata ayıklama (</w:t>
-      </w:r>
-      <w:proofErr w:type="spellStart"/>
-      <w:r>
-        <w:rPr>
-          <w:rFonts w:ascii="Times New Roman" w:hAnsi="Times New Roman"/>
-          <w:bCs/>
-          <w:sz w:val="24"/>
-          <w:szCs w:val="24"/>
-        </w:rPr>
-        <w:t>debugging</w:t>
-      </w:r>
-      <w:proofErr w:type="spellEnd"/>
-      <w:r>
-        <w:rPr>
-          <w:rFonts w:ascii="Times New Roman" w:hAnsi="Times New Roman"/>
-          <w:bCs/>
-          <w:sz w:val="24"/>
-          <w:szCs w:val="24"/>
-        </w:rPr>
-        <w:t>) sürecinde kullanılan destekleyici araçlar açıklanarak sistemin geliştirilme altyapısına genel bir bakış sunulmuştur.</w:t>
+        <w:t>Gerçek zamanlı işletim sistemlerinin havacılık alanındaki önemi, güvenlik, deterministik çalışma ve hata toleransı gibi gereksinimlerle doğrudan ilişkilidir. Bu bağlamda, ARINC 653 standardı, farklı uygulamaların aynı donanım üzerinde güvenli biçimde çalışmasını sağlayan temel çerçeveyi oluşturmuştur. Bu bölümde, öncelikle ARINC 653 standardının genel yapısı açıklanacak, ardından bu standardı uygulayan mevcut ticari ve akademik işletim sistemleri incelenecektir.</w:t>
       </w:r>
     </w:p>
     <w:p>
@@ -9155,19 +8449,19 @@
         <w:spacing w:before="240" w:after="0" w:line="276" w:lineRule="auto"/>
         <w:rPr>
           <w:rFonts w:ascii="Times New Roman" w:hAnsi="Times New Roman"/>
-          <w:b/>
-          <w:sz w:val="24"/>
-          <w:szCs w:val="24"/>
-        </w:rPr>
-      </w:pPr>
-      <w:r>
-        <w:rPr>
-          <w:rFonts w:ascii="Times New Roman" w:hAnsi="Times New Roman"/>
-          <w:b/>
-          <w:sz w:val="24"/>
-          <w:szCs w:val="24"/>
-        </w:rPr>
-        <w:t>3.1. Donanım Bileşenleri</w:t>
+          <w:bCs/>
+          <w:sz w:val="24"/>
+          <w:szCs w:val="24"/>
+        </w:rPr>
+      </w:pPr>
+      <w:r>
+        <w:rPr>
+          <w:rFonts w:ascii="Times New Roman" w:hAnsi="Times New Roman"/>
+          <w:bCs/>
+          <w:sz w:val="24"/>
+          <w:szCs w:val="24"/>
+        </w:rPr>
+        <w:t>2.1. ARINC 653 Standardının Genel Yapısı</w:t>
       </w:r>
     </w:p>
     <w:p>
@@ -9187,19 +8481,8 @@
           <w:sz w:val="24"/>
           <w:szCs w:val="24"/>
         </w:rPr>
-        <w:t xml:space="preserve">Donanım bileşenleri kısmında projede kullanılan STM32 mikrodenetleyicisinin mimarisi, bellek yapısı, MPU (Memory </w:t>
-      </w:r>
-      <w:proofErr w:type="spellStart"/>
-      <w:r>
-        <w:rPr>
-          <w:rFonts w:ascii="Times New Roman" w:hAnsi="Times New Roman"/>
-          <w:bCs/>
-          <w:sz w:val="24"/>
-          <w:szCs w:val="24"/>
-        </w:rPr>
-        <w:t>Protection</w:t>
-      </w:r>
-      <w:proofErr w:type="spellEnd"/>
+        <w:t>ARINC 653, havacılıkta kullanılan IMA</w:t>
+      </w:r>
       <w:r>
         <w:rPr>
           <w:rFonts w:ascii="Times New Roman" w:hAnsi="Times New Roman"/>
@@ -9209,25 +8492,14 @@
         </w:rPr>
         <w:t xml:space="preserve"> </w:t>
       </w:r>
-      <w:proofErr w:type="spellStart"/>
-      <w:r>
-        <w:rPr>
-          <w:rFonts w:ascii="Times New Roman" w:hAnsi="Times New Roman"/>
-          <w:bCs/>
-          <w:sz w:val="24"/>
-          <w:szCs w:val="24"/>
-        </w:rPr>
-        <w:t>Unit</w:t>
-      </w:r>
-      <w:proofErr w:type="spellEnd"/>
-      <w:r>
-        <w:rPr>
-          <w:rFonts w:ascii="Times New Roman" w:hAnsi="Times New Roman"/>
-          <w:bCs/>
-          <w:sz w:val="24"/>
-          <w:szCs w:val="24"/>
-        </w:rPr>
-        <w:t>) ve DMA (Direct Memory Access) birimleri ele alınmıştır.</w:t>
+      <w:r>
+        <w:rPr>
+          <w:rFonts w:ascii="Times New Roman" w:hAnsi="Times New Roman"/>
+          <w:bCs/>
+          <w:sz w:val="24"/>
+          <w:szCs w:val="24"/>
+        </w:rPr>
+        <w:t>sistemlerin işletim yazılımı için tanımlanmış bir gerçek zamanlı işletim sistemi standardıdır. Standart, aynı donanım üzerinde birden fazla uygulamanın güvenli şekilde çalışabilmesini sağlamak için zaman ve bellek izolasyonu ilkesine dayanır. Bu sayede, bir uygulamada oluşabilecek hata veya kaynak taşması diğer uygulamaları ya da sistemin genel kararlılığını etkilemez.</w:t>
       </w:r>
     </w:p>
     <w:p>
@@ -9240,25 +8512,54 @@
           <w:szCs w:val="24"/>
         </w:rPr>
       </w:pPr>
+      <w:r>
+        <w:rPr>
+          <w:rFonts w:ascii="Times New Roman" w:hAnsi="Times New Roman"/>
+          <w:bCs/>
+          <w:sz w:val="24"/>
+          <w:szCs w:val="24"/>
+        </w:rPr>
+        <w:t>ARINC 653 mimarisi, temel olarak dört katmandan oluşur:</w:t>
+      </w:r>
     </w:p>
     <w:p>
       <w:pPr>
         <w:spacing w:before="240" w:after="0" w:line="276" w:lineRule="auto"/>
         <w:rPr>
           <w:rFonts w:ascii="Times New Roman" w:hAnsi="Times New Roman"/>
-          <w:b/>
-          <w:sz w:val="24"/>
-          <w:szCs w:val="24"/>
-        </w:rPr>
-      </w:pPr>
-      <w:r>
-        <w:rPr>
-          <w:rFonts w:ascii="Times New Roman" w:hAnsi="Times New Roman"/>
-          <w:b/>
-          <w:sz w:val="24"/>
-          <w:szCs w:val="24"/>
-        </w:rPr>
-        <w:t>3.1.1. STM32</w:t>
+          <w:bCs/>
+          <w:sz w:val="24"/>
+          <w:szCs w:val="24"/>
+        </w:rPr>
+      </w:pPr>
+      <w:r>
+        <w:rPr>
+          <w:rFonts w:ascii="Times New Roman" w:hAnsi="Times New Roman"/>
+          <w:bCs/>
+          <w:sz w:val="24"/>
+          <w:szCs w:val="24"/>
+        </w:rPr>
+        <w:t xml:space="preserve">Donanım Katmanı (Hardware </w:t>
+      </w:r>
+      <w:proofErr w:type="spellStart"/>
+      <w:r>
+        <w:rPr>
+          <w:rFonts w:ascii="Times New Roman" w:hAnsi="Times New Roman"/>
+          <w:bCs/>
+          <w:sz w:val="24"/>
+          <w:szCs w:val="24"/>
+        </w:rPr>
+        <w:t>Layer</w:t>
+      </w:r>
+      <w:proofErr w:type="spellEnd"/>
+      <w:r>
+        <w:rPr>
+          <w:rFonts w:ascii="Times New Roman" w:hAnsi="Times New Roman"/>
+          <w:bCs/>
+          <w:sz w:val="24"/>
+          <w:szCs w:val="24"/>
+        </w:rPr>
+        <w:t>): Mikroişlemci, bellek ve çevresel birimler gibi fiziksel bileşenleri içerir.</w:t>
       </w:r>
     </w:p>
     <w:p>
@@ -9278,139 +8579,7 @@
           <w:sz w:val="24"/>
           <w:szCs w:val="24"/>
         </w:rPr>
-        <w:t xml:space="preserve">STM32, </w:t>
-      </w:r>
-      <w:proofErr w:type="spellStart"/>
-      <w:r>
-        <w:rPr>
-          <w:rFonts w:ascii="Times New Roman" w:hAnsi="Times New Roman"/>
-          <w:bCs/>
-          <w:sz w:val="24"/>
-          <w:szCs w:val="24"/>
-        </w:rPr>
-        <w:t>STMicroelectronics</w:t>
-      </w:r>
-      <w:proofErr w:type="spellEnd"/>
-      <w:r>
-        <w:rPr>
-          <w:rFonts w:ascii="Times New Roman" w:hAnsi="Times New Roman"/>
-          <w:bCs/>
-          <w:sz w:val="24"/>
-          <w:szCs w:val="24"/>
-        </w:rPr>
-        <w:t xml:space="preserve"> tarafından geliştirilen</w:t>
-      </w:r>
-      <w:r>
-        <w:rPr>
-          <w:rFonts w:ascii="Times New Roman" w:hAnsi="Times New Roman"/>
-          <w:bCs/>
-          <w:sz w:val="24"/>
-          <w:szCs w:val="24"/>
-        </w:rPr>
-        <w:t xml:space="preserve"> </w:t>
-      </w:r>
-      <w:r>
-        <w:rPr>
-          <w:rFonts w:ascii="Times New Roman" w:hAnsi="Times New Roman"/>
-          <w:bCs/>
-          <w:sz w:val="24"/>
-          <w:szCs w:val="24"/>
-        </w:rPr>
-        <w:t xml:space="preserve">ARM </w:t>
-      </w:r>
-      <w:proofErr w:type="spellStart"/>
-      <w:r>
-        <w:rPr>
-          <w:rFonts w:ascii="Times New Roman" w:hAnsi="Times New Roman"/>
-          <w:bCs/>
-          <w:sz w:val="24"/>
-          <w:szCs w:val="24"/>
-        </w:rPr>
-        <w:t>Cortex</w:t>
-      </w:r>
-      <w:proofErr w:type="spellEnd"/>
-      <w:r>
-        <w:rPr>
-          <w:rFonts w:ascii="Times New Roman" w:hAnsi="Times New Roman"/>
-          <w:bCs/>
-          <w:sz w:val="24"/>
-          <w:szCs w:val="24"/>
-        </w:rPr>
-        <w:t xml:space="preserve"> çekirdeğini kullanan 32 bitlik mikrodenetleyici ailesidir. Yüksek performans, düşük güç tüketimi ve geniş çevresel donanım desteği sayesinde hem endüstriyel hem de gömülü sistemlerde yaygın olarak tercih edilmektedir. Bu projede </w:t>
-      </w:r>
-      <w:r>
-        <w:rPr>
-          <w:rFonts w:ascii="Times New Roman" w:hAnsi="Times New Roman"/>
-          <w:bCs/>
-          <w:sz w:val="24"/>
-          <w:szCs w:val="24"/>
-        </w:rPr>
-        <w:t xml:space="preserve">kullanan </w:t>
-      </w:r>
-      <w:r>
-        <w:rPr>
-          <w:rFonts w:ascii="Times New Roman" w:hAnsi="Times New Roman"/>
-          <w:bCs/>
-          <w:sz w:val="24"/>
-          <w:szCs w:val="24"/>
-        </w:rPr>
-        <w:t>STM32</w:t>
-      </w:r>
-      <w:r>
-        <w:rPr>
-          <w:rFonts w:ascii="Times New Roman" w:hAnsi="Times New Roman"/>
-          <w:bCs/>
-          <w:sz w:val="24"/>
-          <w:szCs w:val="24"/>
-        </w:rPr>
-        <w:t>F303RE</w:t>
-      </w:r>
-      <w:r>
-        <w:rPr>
-          <w:rFonts w:ascii="Times New Roman" w:hAnsi="Times New Roman"/>
-          <w:bCs/>
-          <w:sz w:val="24"/>
-          <w:szCs w:val="24"/>
-        </w:rPr>
-        <w:t xml:space="preserve"> mikrodenetleyicisi, </w:t>
-      </w:r>
-      <w:proofErr w:type="spellStart"/>
-      <w:r>
-        <w:rPr>
-          <w:rFonts w:ascii="Times New Roman" w:hAnsi="Times New Roman"/>
-          <w:bCs/>
-          <w:sz w:val="24"/>
-          <w:szCs w:val="24"/>
-        </w:rPr>
-        <w:t>FreeRTOS</w:t>
-      </w:r>
-      <w:proofErr w:type="spellEnd"/>
-      <w:r>
-        <w:rPr>
-          <w:rFonts w:ascii="Times New Roman" w:hAnsi="Times New Roman"/>
-          <w:bCs/>
-          <w:sz w:val="24"/>
-          <w:szCs w:val="24"/>
-        </w:rPr>
-        <w:t xml:space="preserve"> tabanlı ARINC 653 genişletmesinin hedef platformu olarak kullanılmıştır. STM32’nin</w:t>
-      </w:r>
-      <w:r>
-        <w:rPr>
-          <w:rFonts w:ascii="Times New Roman" w:hAnsi="Times New Roman"/>
-          <w:bCs/>
-          <w:sz w:val="24"/>
-          <w:szCs w:val="24"/>
-        </w:rPr>
-        <w:t xml:space="preserve"> çevresel birimleri ilerleyen bölümlerde detaylı olarak ele alınacaktır</w:t>
-      </w:r>
-      <w:r>
-        <w:rPr>
-          <w:rFonts w:ascii="Times New Roman" w:hAnsi="Times New Roman"/>
-          <w:bCs/>
-          <w:sz w:val="24"/>
-          <w:szCs w:val="24"/>
-        </w:rPr>
-        <w:t>.</w:t>
+        <w:t>Çekirdek (Kernel): Zamanlayıcı, kesme yönetimi, görev yürütme ve kaynak paylaşımı gibi düşük seviyeli işlemleri kontrol eder.</w:t>
       </w:r>
     </w:p>
     <w:p>
@@ -9423,6 +8592,35 @@
           <w:szCs w:val="24"/>
         </w:rPr>
       </w:pPr>
+      <w:r>
+        <w:rPr>
+          <w:rFonts w:ascii="Times New Roman" w:hAnsi="Times New Roman"/>
+          <w:bCs/>
+          <w:sz w:val="24"/>
+          <w:szCs w:val="24"/>
+        </w:rPr>
+        <w:t xml:space="preserve">APEX Katmanı (Application </w:t>
+      </w:r>
+      <w:proofErr w:type="spellStart"/>
+      <w:r>
+        <w:rPr>
+          <w:rFonts w:ascii="Times New Roman" w:hAnsi="Times New Roman"/>
+          <w:bCs/>
+          <w:sz w:val="24"/>
+          <w:szCs w:val="24"/>
+        </w:rPr>
+        <w:t>Executive</w:t>
+      </w:r>
+      <w:proofErr w:type="spellEnd"/>
+      <w:r>
+        <w:rPr>
+          <w:rFonts w:ascii="Times New Roman" w:hAnsi="Times New Roman"/>
+          <w:bCs/>
+          <w:sz w:val="24"/>
+          <w:szCs w:val="24"/>
+        </w:rPr>
+        <w:t>): Uygulama ile çekirdek arasındaki standart arayüzü tanımlar. Bu katman, uygulama yazılımlarının taşınabilir olmasını sağlar.</w:t>
+      </w:r>
     </w:p>
     <w:p>
       <w:pPr>
@@ -9434,10 +8632,1764 @@
           <w:szCs w:val="24"/>
         </w:rPr>
       </w:pPr>
+      <w:proofErr w:type="spellStart"/>
+      <w:r>
+        <w:rPr>
+          <w:rFonts w:ascii="Times New Roman" w:hAnsi="Times New Roman"/>
+          <w:bCs/>
+          <w:sz w:val="24"/>
+          <w:szCs w:val="24"/>
+        </w:rPr>
+        <w:t>Partition</w:t>
+      </w:r>
+      <w:proofErr w:type="spellEnd"/>
+      <w:r>
+        <w:rPr>
+          <w:rFonts w:ascii="Times New Roman" w:hAnsi="Times New Roman"/>
+          <w:bCs/>
+          <w:sz w:val="24"/>
+          <w:szCs w:val="24"/>
+        </w:rPr>
+        <w:t xml:space="preserve"> ve Uygulama Katmanı (</w:t>
+      </w:r>
+      <w:proofErr w:type="spellStart"/>
+      <w:r>
+        <w:rPr>
+          <w:rFonts w:ascii="Times New Roman" w:hAnsi="Times New Roman"/>
+          <w:bCs/>
+          <w:sz w:val="24"/>
+          <w:szCs w:val="24"/>
+        </w:rPr>
+        <w:t>Partition</w:t>
+      </w:r>
+      <w:proofErr w:type="spellEnd"/>
+      <w:r>
+        <w:rPr>
+          <w:rFonts w:ascii="Times New Roman" w:hAnsi="Times New Roman"/>
+          <w:bCs/>
+          <w:sz w:val="24"/>
+          <w:szCs w:val="24"/>
+        </w:rPr>
+        <w:t xml:space="preserve"> </w:t>
+      </w:r>
+      <w:proofErr w:type="spellStart"/>
+      <w:r>
+        <w:rPr>
+          <w:rFonts w:ascii="Times New Roman" w:hAnsi="Times New Roman"/>
+          <w:bCs/>
+          <w:sz w:val="24"/>
+          <w:szCs w:val="24"/>
+        </w:rPr>
+        <w:t>and</w:t>
+      </w:r>
+      <w:proofErr w:type="spellEnd"/>
+      <w:r>
+        <w:rPr>
+          <w:rFonts w:ascii="Times New Roman" w:hAnsi="Times New Roman"/>
+          <w:bCs/>
+          <w:sz w:val="24"/>
+          <w:szCs w:val="24"/>
+        </w:rPr>
+        <w:t xml:space="preserve"> Application </w:t>
+      </w:r>
+      <w:proofErr w:type="spellStart"/>
+      <w:r>
+        <w:rPr>
+          <w:rFonts w:ascii="Times New Roman" w:hAnsi="Times New Roman"/>
+          <w:bCs/>
+          <w:sz w:val="24"/>
+          <w:szCs w:val="24"/>
+        </w:rPr>
+        <w:t>Layer</w:t>
+      </w:r>
+      <w:proofErr w:type="spellEnd"/>
+      <w:r>
+        <w:rPr>
+          <w:rFonts w:ascii="Times New Roman" w:hAnsi="Times New Roman"/>
+          <w:bCs/>
+          <w:sz w:val="24"/>
+          <w:szCs w:val="24"/>
+        </w:rPr>
+        <w:t xml:space="preserve">): Her biri belirli kaynaklara sahip izole edilmiş çalışma alanlarıdır. Her </w:t>
+      </w:r>
+      <w:proofErr w:type="spellStart"/>
+      <w:r>
+        <w:rPr>
+          <w:rFonts w:ascii="Times New Roman" w:hAnsi="Times New Roman"/>
+          <w:bCs/>
+          <w:sz w:val="24"/>
+          <w:szCs w:val="24"/>
+        </w:rPr>
+        <w:t>partition</w:t>
+      </w:r>
+      <w:proofErr w:type="spellEnd"/>
+      <w:r>
+        <w:rPr>
+          <w:rFonts w:ascii="Times New Roman" w:hAnsi="Times New Roman"/>
+          <w:bCs/>
+          <w:sz w:val="24"/>
+          <w:szCs w:val="24"/>
+        </w:rPr>
+        <w:t xml:space="preserve"> kendi görevlerini, kuyruklarını, olaylarını ve hata izleme mekanizmalarını içerir.</w:t>
+      </w:r>
     </w:p>
     <w:p>
       <w:pPr>
         <w:spacing w:before="240" w:after="0" w:line="276" w:lineRule="auto"/>
+        <w:rPr>
+          <w:rFonts w:ascii="Times New Roman" w:hAnsi="Times New Roman"/>
+          <w:bCs/>
+          <w:sz w:val="24"/>
+          <w:szCs w:val="24"/>
+        </w:rPr>
+      </w:pPr>
+      <w:r>
+        <w:rPr>
+          <w:rFonts w:ascii="Times New Roman" w:hAnsi="Times New Roman"/>
+          <w:bCs/>
+          <w:sz w:val="24"/>
+          <w:szCs w:val="24"/>
+        </w:rPr>
+        <w:lastRenderedPageBreak/>
+        <w:t xml:space="preserve">Bu yapı sayesinde ARINC 653, deterministik (öngörülebilir) zaman davranışı sunar. Zaman izolasyonu, her </w:t>
+      </w:r>
+      <w:proofErr w:type="spellStart"/>
+      <w:r>
+        <w:rPr>
+          <w:rFonts w:ascii="Times New Roman" w:hAnsi="Times New Roman"/>
+          <w:bCs/>
+          <w:sz w:val="24"/>
+          <w:szCs w:val="24"/>
+        </w:rPr>
+        <w:t>partition’a</w:t>
+      </w:r>
+      <w:proofErr w:type="spellEnd"/>
+      <w:r>
+        <w:rPr>
+          <w:rFonts w:ascii="Times New Roman" w:hAnsi="Times New Roman"/>
+          <w:bCs/>
+          <w:sz w:val="24"/>
+          <w:szCs w:val="24"/>
+        </w:rPr>
+        <w:t xml:space="preserve"> ayrılmış sabit bir zaman dilimi tanımlanmasıyla sağlanır. Bu dilimler “</w:t>
+      </w:r>
+      <w:proofErr w:type="spellStart"/>
+      <w:r>
+        <w:rPr>
+          <w:rFonts w:ascii="Times New Roman" w:hAnsi="Times New Roman"/>
+          <w:bCs/>
+          <w:sz w:val="24"/>
+          <w:szCs w:val="24"/>
+        </w:rPr>
+        <w:t>major</w:t>
+      </w:r>
+      <w:proofErr w:type="spellEnd"/>
+      <w:r>
+        <w:rPr>
+          <w:rFonts w:ascii="Times New Roman" w:hAnsi="Times New Roman"/>
+          <w:bCs/>
+          <w:sz w:val="24"/>
+          <w:szCs w:val="24"/>
+        </w:rPr>
+        <w:t xml:space="preserve"> </w:t>
+      </w:r>
+      <w:proofErr w:type="spellStart"/>
+      <w:r>
+        <w:rPr>
+          <w:rFonts w:ascii="Times New Roman" w:hAnsi="Times New Roman"/>
+          <w:bCs/>
+          <w:sz w:val="24"/>
+          <w:szCs w:val="24"/>
+        </w:rPr>
+        <w:t>frame</w:t>
+      </w:r>
+      <w:proofErr w:type="spellEnd"/>
+      <w:r>
+        <w:rPr>
+          <w:rFonts w:ascii="Times New Roman" w:hAnsi="Times New Roman"/>
+          <w:bCs/>
+          <w:sz w:val="24"/>
+          <w:szCs w:val="24"/>
+        </w:rPr>
+        <w:t xml:space="preserve">” olarak adlandırılan bir zaman çerçevesi içinde sıralı biçimde yürütülür. Sistem zamanlayıcısı, </w:t>
+      </w:r>
+      <w:proofErr w:type="spellStart"/>
+      <w:r>
+        <w:rPr>
+          <w:rFonts w:ascii="Times New Roman" w:hAnsi="Times New Roman"/>
+          <w:bCs/>
+          <w:sz w:val="24"/>
+          <w:szCs w:val="24"/>
+        </w:rPr>
+        <w:t>major</w:t>
+      </w:r>
+      <w:proofErr w:type="spellEnd"/>
+      <w:r>
+        <w:rPr>
+          <w:rFonts w:ascii="Times New Roman" w:hAnsi="Times New Roman"/>
+          <w:bCs/>
+          <w:sz w:val="24"/>
+          <w:szCs w:val="24"/>
+        </w:rPr>
+        <w:t xml:space="preserve"> </w:t>
+      </w:r>
+      <w:proofErr w:type="spellStart"/>
+      <w:r>
+        <w:rPr>
+          <w:rFonts w:ascii="Times New Roman" w:hAnsi="Times New Roman"/>
+          <w:bCs/>
+          <w:sz w:val="24"/>
+          <w:szCs w:val="24"/>
+        </w:rPr>
+        <w:t>frame</w:t>
+      </w:r>
+      <w:proofErr w:type="spellEnd"/>
+      <w:r>
+        <w:rPr>
+          <w:rFonts w:ascii="Times New Roman" w:hAnsi="Times New Roman"/>
+          <w:bCs/>
+          <w:sz w:val="24"/>
+          <w:szCs w:val="24"/>
+        </w:rPr>
+        <w:t xml:space="preserve"> süresi boyunca hangi </w:t>
+      </w:r>
+      <w:proofErr w:type="spellStart"/>
+      <w:r>
+        <w:rPr>
+          <w:rFonts w:ascii="Times New Roman" w:hAnsi="Times New Roman"/>
+          <w:bCs/>
+          <w:sz w:val="24"/>
+          <w:szCs w:val="24"/>
+        </w:rPr>
+        <w:t>partition’un</w:t>
+      </w:r>
+      <w:proofErr w:type="spellEnd"/>
+      <w:r>
+        <w:rPr>
+          <w:rFonts w:ascii="Times New Roman" w:hAnsi="Times New Roman"/>
+          <w:bCs/>
+          <w:sz w:val="24"/>
+          <w:szCs w:val="24"/>
+        </w:rPr>
+        <w:t xml:space="preserve"> ne kadar süreyle çalışacağını belirler. Böylece CPU’nun hangi anda hangi uygulamayı çalıştıracağı tam olarak bilinir, bu da deterministik davranışı garanti eder.</w:t>
+      </w:r>
+    </w:p>
+    <w:p>
+      <w:pPr>
+        <w:spacing w:before="240" w:after="0" w:line="276" w:lineRule="auto"/>
+        <w:rPr>
+          <w:rFonts w:ascii="Times New Roman" w:hAnsi="Times New Roman"/>
+          <w:bCs/>
+          <w:sz w:val="24"/>
+          <w:szCs w:val="24"/>
+        </w:rPr>
+      </w:pPr>
+      <w:r>
+        <w:rPr>
+          <w:rFonts w:ascii="Times New Roman" w:hAnsi="Times New Roman"/>
+          <w:bCs/>
+          <w:sz w:val="24"/>
+          <w:szCs w:val="24"/>
+        </w:rPr>
+        <w:t xml:space="preserve">Bellek izolasyonu ise her </w:t>
+      </w:r>
+      <w:proofErr w:type="spellStart"/>
+      <w:r>
+        <w:rPr>
+          <w:rFonts w:ascii="Times New Roman" w:hAnsi="Times New Roman"/>
+          <w:bCs/>
+          <w:sz w:val="24"/>
+          <w:szCs w:val="24"/>
+        </w:rPr>
+        <w:t>partition’un</w:t>
+      </w:r>
+      <w:proofErr w:type="spellEnd"/>
+      <w:r>
+        <w:rPr>
+          <w:rFonts w:ascii="Times New Roman" w:hAnsi="Times New Roman"/>
+          <w:bCs/>
+          <w:sz w:val="24"/>
+          <w:szCs w:val="24"/>
+        </w:rPr>
+        <w:t xml:space="preserve"> yalnızca kendisine tahsis edilmiş bellek alanına erişebilmesiyle sağlanır. Donanım düzeyinde bu izolasyon genellikle Memory </w:t>
+      </w:r>
+      <w:proofErr w:type="spellStart"/>
+      <w:r>
+        <w:rPr>
+          <w:rFonts w:ascii="Times New Roman" w:hAnsi="Times New Roman"/>
+          <w:bCs/>
+          <w:sz w:val="24"/>
+          <w:szCs w:val="24"/>
+        </w:rPr>
+        <w:t>Protection</w:t>
+      </w:r>
+      <w:proofErr w:type="spellEnd"/>
+      <w:r>
+        <w:rPr>
+          <w:rFonts w:ascii="Times New Roman" w:hAnsi="Times New Roman"/>
+          <w:bCs/>
+          <w:sz w:val="24"/>
+          <w:szCs w:val="24"/>
+        </w:rPr>
+        <w:t xml:space="preserve"> </w:t>
+      </w:r>
+      <w:proofErr w:type="spellStart"/>
+      <w:r>
+        <w:rPr>
+          <w:rFonts w:ascii="Times New Roman" w:hAnsi="Times New Roman"/>
+          <w:bCs/>
+          <w:sz w:val="24"/>
+          <w:szCs w:val="24"/>
+        </w:rPr>
+        <w:t>Unit</w:t>
+      </w:r>
+      <w:proofErr w:type="spellEnd"/>
+      <w:r>
+        <w:rPr>
+          <w:rFonts w:ascii="Times New Roman" w:hAnsi="Times New Roman"/>
+          <w:bCs/>
+          <w:sz w:val="24"/>
+          <w:szCs w:val="24"/>
+        </w:rPr>
+        <w:t xml:space="preserve"> (MPU) veya Memory Management </w:t>
+      </w:r>
+      <w:proofErr w:type="spellStart"/>
+      <w:r>
+        <w:rPr>
+          <w:rFonts w:ascii="Times New Roman" w:hAnsi="Times New Roman"/>
+          <w:bCs/>
+          <w:sz w:val="24"/>
+          <w:szCs w:val="24"/>
+        </w:rPr>
+        <w:t>Unit</w:t>
+      </w:r>
+      <w:proofErr w:type="spellEnd"/>
+      <w:r>
+        <w:rPr>
+          <w:rFonts w:ascii="Times New Roman" w:hAnsi="Times New Roman"/>
+          <w:bCs/>
+          <w:sz w:val="24"/>
+          <w:szCs w:val="24"/>
+        </w:rPr>
+        <w:t xml:space="preserve"> (MMU) aracılığıyla gerçekleştirilir. Bu mekanizma sayesinde bir </w:t>
+      </w:r>
+      <w:proofErr w:type="spellStart"/>
+      <w:r>
+        <w:rPr>
+          <w:rFonts w:ascii="Times New Roman" w:hAnsi="Times New Roman"/>
+          <w:bCs/>
+          <w:sz w:val="24"/>
+          <w:szCs w:val="24"/>
+        </w:rPr>
+        <w:t>partition’ın</w:t>
+      </w:r>
+      <w:proofErr w:type="spellEnd"/>
+      <w:r>
+        <w:rPr>
+          <w:rFonts w:ascii="Times New Roman" w:hAnsi="Times New Roman"/>
+          <w:bCs/>
+          <w:sz w:val="24"/>
+          <w:szCs w:val="24"/>
+        </w:rPr>
+        <w:t xml:space="preserve"> başka bir </w:t>
+      </w:r>
+      <w:proofErr w:type="spellStart"/>
+      <w:r>
+        <w:rPr>
+          <w:rFonts w:ascii="Times New Roman" w:hAnsi="Times New Roman"/>
+          <w:bCs/>
+          <w:sz w:val="24"/>
+          <w:szCs w:val="24"/>
+        </w:rPr>
+        <w:t>partition’ın</w:t>
+      </w:r>
+      <w:proofErr w:type="spellEnd"/>
+      <w:r>
+        <w:rPr>
+          <w:rFonts w:ascii="Times New Roman" w:hAnsi="Times New Roman"/>
+          <w:bCs/>
+          <w:sz w:val="24"/>
+          <w:szCs w:val="24"/>
+        </w:rPr>
+        <w:t xml:space="preserve"> verilerine erişmesi fiziksel olarak engellenir.</w:t>
+      </w:r>
+    </w:p>
+    <w:p>
+      <w:pPr>
+        <w:spacing w:before="240" w:after="0" w:line="276" w:lineRule="auto"/>
+        <w:rPr>
+          <w:rFonts w:ascii="Times New Roman" w:hAnsi="Times New Roman"/>
+          <w:bCs/>
+          <w:sz w:val="24"/>
+          <w:szCs w:val="24"/>
+        </w:rPr>
+      </w:pPr>
+      <w:r>
+        <w:rPr>
+          <w:rFonts w:ascii="Times New Roman" w:hAnsi="Times New Roman"/>
+          <w:bCs/>
+          <w:sz w:val="24"/>
+          <w:szCs w:val="24"/>
+        </w:rPr>
+        <w:t>ARINC 653 standardı ayrıca APEX servisleri olarak adlandırılan bir dizi fonksiyonel arayüz tanımlar. Bu servisler, uygulama geliştiricisinin işletim sistemi ile etkileşim kurmasını sağlar. Standartta tanımlanan başlıca APEX servis grupları şunlardır:</w:t>
+      </w:r>
+    </w:p>
+    <w:p>
+      <w:pPr>
+        <w:spacing w:before="240" w:after="0" w:line="276" w:lineRule="auto"/>
+        <w:rPr>
+          <w:rFonts w:ascii="Times New Roman" w:hAnsi="Times New Roman"/>
+          <w:bCs/>
+          <w:sz w:val="24"/>
+          <w:szCs w:val="24"/>
+        </w:rPr>
+      </w:pPr>
+      <w:proofErr w:type="spellStart"/>
+      <w:r>
+        <w:rPr>
+          <w:rFonts w:ascii="Times New Roman" w:hAnsi="Times New Roman"/>
+          <w:bCs/>
+          <w:sz w:val="24"/>
+          <w:szCs w:val="24"/>
+        </w:rPr>
+        <w:t>Process</w:t>
+      </w:r>
+      <w:proofErr w:type="spellEnd"/>
+      <w:r>
+        <w:rPr>
+          <w:rFonts w:ascii="Times New Roman" w:hAnsi="Times New Roman"/>
+          <w:bCs/>
+          <w:sz w:val="24"/>
+          <w:szCs w:val="24"/>
+        </w:rPr>
+        <w:t xml:space="preserve"> Management (Görev Yönetimi): Görev oluşturma, başlatma, durdurma, öncelik belirleme ve durum sorgulama işlevlerini sağlar.</w:t>
+      </w:r>
+    </w:p>
+    <w:p>
+      <w:pPr>
+        <w:spacing w:before="240" w:after="0" w:line="276" w:lineRule="auto"/>
+        <w:rPr>
+          <w:rFonts w:ascii="Times New Roman" w:hAnsi="Times New Roman"/>
+          <w:bCs/>
+          <w:sz w:val="24"/>
+          <w:szCs w:val="24"/>
+        </w:rPr>
+      </w:pPr>
+      <w:r>
+        <w:rPr>
+          <w:rFonts w:ascii="Times New Roman" w:hAnsi="Times New Roman"/>
+          <w:bCs/>
+          <w:sz w:val="24"/>
+          <w:szCs w:val="24"/>
+        </w:rPr>
+        <w:t>Time Management (Zaman Yönetimi): Sistem zamanı, gecikme fonksiyonları ve zamanlayıcılar üzerinden deterministik zaman kontrolünü destekler.</w:t>
+      </w:r>
+    </w:p>
+    <w:p>
+      <w:pPr>
+        <w:spacing w:before="240" w:after="0" w:line="276" w:lineRule="auto"/>
+        <w:rPr>
+          <w:rFonts w:ascii="Times New Roman" w:hAnsi="Times New Roman"/>
+          <w:bCs/>
+          <w:sz w:val="24"/>
+          <w:szCs w:val="24"/>
+        </w:rPr>
+      </w:pPr>
+      <w:r>
+        <w:rPr>
+          <w:rFonts w:ascii="Times New Roman" w:hAnsi="Times New Roman"/>
+          <w:bCs/>
+          <w:sz w:val="24"/>
+          <w:szCs w:val="24"/>
+        </w:rPr>
+        <w:t>Inter-</w:t>
+      </w:r>
+      <w:proofErr w:type="spellStart"/>
+      <w:r>
+        <w:rPr>
+          <w:rFonts w:ascii="Times New Roman" w:hAnsi="Times New Roman"/>
+          <w:bCs/>
+          <w:sz w:val="24"/>
+          <w:szCs w:val="24"/>
+        </w:rPr>
+        <w:t>Partition</w:t>
+      </w:r>
+      <w:proofErr w:type="spellEnd"/>
+      <w:r>
+        <w:rPr>
+          <w:rFonts w:ascii="Times New Roman" w:hAnsi="Times New Roman"/>
+          <w:bCs/>
+          <w:sz w:val="24"/>
+          <w:szCs w:val="24"/>
+        </w:rPr>
+        <w:t xml:space="preserve"> </w:t>
+      </w:r>
+      <w:proofErr w:type="spellStart"/>
+      <w:r>
+        <w:rPr>
+          <w:rFonts w:ascii="Times New Roman" w:hAnsi="Times New Roman"/>
+          <w:bCs/>
+          <w:sz w:val="24"/>
+          <w:szCs w:val="24"/>
+        </w:rPr>
+        <w:t>Communication</w:t>
+      </w:r>
+      <w:proofErr w:type="spellEnd"/>
+      <w:r>
+        <w:rPr>
+          <w:rFonts w:ascii="Times New Roman" w:hAnsi="Times New Roman"/>
+          <w:bCs/>
+          <w:sz w:val="24"/>
+          <w:szCs w:val="24"/>
+        </w:rPr>
+        <w:t xml:space="preserve"> (Bölümler Arası İletişim): Mesaj kuyrukları, </w:t>
+      </w:r>
+      <w:proofErr w:type="spellStart"/>
+      <w:r>
+        <w:rPr>
+          <w:rFonts w:ascii="Times New Roman" w:hAnsi="Times New Roman"/>
+          <w:bCs/>
+          <w:sz w:val="24"/>
+          <w:szCs w:val="24"/>
+        </w:rPr>
+        <w:t>blackboard’lar</w:t>
+      </w:r>
+      <w:proofErr w:type="spellEnd"/>
+      <w:r>
+        <w:rPr>
+          <w:rFonts w:ascii="Times New Roman" w:hAnsi="Times New Roman"/>
+          <w:bCs/>
+          <w:sz w:val="24"/>
+          <w:szCs w:val="24"/>
+        </w:rPr>
+        <w:t xml:space="preserve"> veya </w:t>
+      </w:r>
+      <w:proofErr w:type="spellStart"/>
+      <w:r>
+        <w:rPr>
+          <w:rFonts w:ascii="Times New Roman" w:hAnsi="Times New Roman"/>
+          <w:bCs/>
+          <w:sz w:val="24"/>
+          <w:szCs w:val="24"/>
+        </w:rPr>
+        <w:t>sampling</w:t>
+      </w:r>
+      <w:proofErr w:type="spellEnd"/>
+      <w:r>
+        <w:rPr>
+          <w:rFonts w:ascii="Times New Roman" w:hAnsi="Times New Roman"/>
+          <w:bCs/>
+          <w:sz w:val="24"/>
+          <w:szCs w:val="24"/>
+        </w:rPr>
+        <w:t xml:space="preserve"> </w:t>
+      </w:r>
+      <w:proofErr w:type="spellStart"/>
+      <w:r>
+        <w:rPr>
+          <w:rFonts w:ascii="Times New Roman" w:hAnsi="Times New Roman"/>
+          <w:bCs/>
+          <w:sz w:val="24"/>
+          <w:szCs w:val="24"/>
+        </w:rPr>
+        <w:t>port’lar</w:t>
+      </w:r>
+      <w:proofErr w:type="spellEnd"/>
+      <w:r>
+        <w:rPr>
+          <w:rFonts w:ascii="Times New Roman" w:hAnsi="Times New Roman"/>
+          <w:bCs/>
+          <w:sz w:val="24"/>
+          <w:szCs w:val="24"/>
+        </w:rPr>
+        <w:t xml:space="preserve"> aracılığıyla veri aktarımı yapar.</w:t>
+      </w:r>
+    </w:p>
+    <w:p>
+      <w:pPr>
+        <w:spacing w:before="240" w:after="0" w:line="276" w:lineRule="auto"/>
+        <w:rPr>
+          <w:rFonts w:ascii="Times New Roman" w:hAnsi="Times New Roman"/>
+          <w:bCs/>
+          <w:sz w:val="24"/>
+          <w:szCs w:val="24"/>
+        </w:rPr>
+      </w:pPr>
+      <w:proofErr w:type="spellStart"/>
+      <w:r>
+        <w:rPr>
+          <w:rFonts w:ascii="Times New Roman" w:hAnsi="Times New Roman"/>
+          <w:bCs/>
+          <w:sz w:val="24"/>
+          <w:szCs w:val="24"/>
+        </w:rPr>
+        <w:t>Intra-Partition</w:t>
+      </w:r>
+      <w:proofErr w:type="spellEnd"/>
+      <w:r>
+        <w:rPr>
+          <w:rFonts w:ascii="Times New Roman" w:hAnsi="Times New Roman"/>
+          <w:bCs/>
+          <w:sz w:val="24"/>
+          <w:szCs w:val="24"/>
+        </w:rPr>
+        <w:t xml:space="preserve"> </w:t>
+      </w:r>
+      <w:proofErr w:type="spellStart"/>
+      <w:r>
+        <w:rPr>
+          <w:rFonts w:ascii="Times New Roman" w:hAnsi="Times New Roman"/>
+          <w:bCs/>
+          <w:sz w:val="24"/>
+          <w:szCs w:val="24"/>
+        </w:rPr>
+        <w:t>Communication</w:t>
+      </w:r>
+      <w:proofErr w:type="spellEnd"/>
+      <w:r>
+        <w:rPr>
+          <w:rFonts w:ascii="Times New Roman" w:hAnsi="Times New Roman"/>
+          <w:bCs/>
+          <w:sz w:val="24"/>
+          <w:szCs w:val="24"/>
+        </w:rPr>
+        <w:t xml:space="preserve"> (Bölüm İçi İletişim): Aynı </w:t>
+      </w:r>
+      <w:proofErr w:type="spellStart"/>
+      <w:r>
+        <w:rPr>
+          <w:rFonts w:ascii="Times New Roman" w:hAnsi="Times New Roman"/>
+          <w:bCs/>
+          <w:sz w:val="24"/>
+          <w:szCs w:val="24"/>
+        </w:rPr>
+        <w:t>partition</w:t>
+      </w:r>
+      <w:proofErr w:type="spellEnd"/>
+      <w:r>
+        <w:rPr>
+          <w:rFonts w:ascii="Times New Roman" w:hAnsi="Times New Roman"/>
+          <w:bCs/>
+          <w:sz w:val="24"/>
+          <w:szCs w:val="24"/>
+        </w:rPr>
+        <w:t xml:space="preserve"> içindeki görevlerin senkronizasyonunu sağlar.</w:t>
+      </w:r>
+    </w:p>
+    <w:p>
+      <w:pPr>
+        <w:spacing w:before="240" w:after="0" w:line="276" w:lineRule="auto"/>
+        <w:rPr>
+          <w:rFonts w:ascii="Times New Roman" w:hAnsi="Times New Roman"/>
+          <w:bCs/>
+          <w:sz w:val="24"/>
+          <w:szCs w:val="24"/>
+        </w:rPr>
+      </w:pPr>
+      <w:proofErr w:type="spellStart"/>
+      <w:r>
+        <w:rPr>
+          <w:rFonts w:ascii="Times New Roman" w:hAnsi="Times New Roman"/>
+          <w:bCs/>
+          <w:sz w:val="24"/>
+          <w:szCs w:val="24"/>
+        </w:rPr>
+        <w:t>Health</w:t>
+      </w:r>
+      <w:proofErr w:type="spellEnd"/>
+      <w:r>
+        <w:rPr>
+          <w:rFonts w:ascii="Times New Roman" w:hAnsi="Times New Roman"/>
+          <w:bCs/>
+          <w:sz w:val="24"/>
+          <w:szCs w:val="24"/>
+        </w:rPr>
+        <w:t xml:space="preserve"> </w:t>
+      </w:r>
+      <w:proofErr w:type="spellStart"/>
+      <w:r>
+        <w:rPr>
+          <w:rFonts w:ascii="Times New Roman" w:hAnsi="Times New Roman"/>
+          <w:bCs/>
+          <w:sz w:val="24"/>
+          <w:szCs w:val="24"/>
+        </w:rPr>
+        <w:t>Monitoring</w:t>
+      </w:r>
+      <w:proofErr w:type="spellEnd"/>
+      <w:r>
+        <w:rPr>
+          <w:rFonts w:ascii="Times New Roman" w:hAnsi="Times New Roman"/>
+          <w:bCs/>
+          <w:sz w:val="24"/>
+          <w:szCs w:val="24"/>
+        </w:rPr>
+        <w:t xml:space="preserve"> (Sağlık İzleme): Hata algılama, raporlama ve sistemin güvenli durumuna geçiş gibi işlevleri yönetir.</w:t>
+      </w:r>
+    </w:p>
+    <w:p>
+      <w:pPr>
+        <w:spacing w:before="240" w:after="0" w:line="276" w:lineRule="auto"/>
+        <w:rPr>
+          <w:rFonts w:ascii="Times New Roman" w:hAnsi="Times New Roman"/>
+          <w:bCs/>
+          <w:sz w:val="24"/>
+          <w:szCs w:val="24"/>
+        </w:rPr>
+      </w:pPr>
+      <w:r>
+        <w:rPr>
+          <w:rFonts w:ascii="Times New Roman" w:hAnsi="Times New Roman"/>
+          <w:bCs/>
+          <w:sz w:val="24"/>
+          <w:szCs w:val="24"/>
+        </w:rPr>
+        <w:t xml:space="preserve">Bu servislerin tamamı, uygulama yazılımı geliştiricisinin altta yatan </w:t>
+      </w:r>
+      <w:proofErr w:type="spellStart"/>
+      <w:r>
+        <w:rPr>
+          <w:rFonts w:ascii="Times New Roman" w:hAnsi="Times New Roman"/>
+          <w:bCs/>
+          <w:sz w:val="24"/>
+          <w:szCs w:val="24"/>
+        </w:rPr>
+        <w:t>RTOS’tan</w:t>
+      </w:r>
+      <w:proofErr w:type="spellEnd"/>
+      <w:r>
+        <w:rPr>
+          <w:rFonts w:ascii="Times New Roman" w:hAnsi="Times New Roman"/>
+          <w:bCs/>
+          <w:sz w:val="24"/>
+          <w:szCs w:val="24"/>
+        </w:rPr>
+        <w:t xml:space="preserve"> bağımsız olarak çalışmasını sağlar. Yani, farklı üreticiler tarafından sağlanan ARINC 653 uyumlu işletim sistemleri üzerinde aynı APEX arayüzü kullanılarak uygulama taşınabilirliği mümkündür.</w:t>
+      </w:r>
+    </w:p>
+    <w:p>
+      <w:pPr>
+        <w:spacing w:before="240" w:after="0" w:line="276" w:lineRule="auto"/>
+        <w:rPr>
+          <w:rFonts w:ascii="Times New Roman" w:hAnsi="Times New Roman"/>
+          <w:bCs/>
+          <w:sz w:val="24"/>
+          <w:szCs w:val="24"/>
+        </w:rPr>
+      </w:pPr>
+      <w:r>
+        <w:rPr>
+          <w:rFonts w:ascii="Times New Roman" w:hAnsi="Times New Roman"/>
+          <w:bCs/>
+          <w:sz w:val="24"/>
+          <w:szCs w:val="24"/>
+        </w:rPr>
+        <w:t xml:space="preserve">ARINC 653 standardının temel katkısı, modülerlik ve sertifikasyon kolaylığıdır. Her bir </w:t>
+      </w:r>
+      <w:proofErr w:type="spellStart"/>
+      <w:r>
+        <w:rPr>
+          <w:rFonts w:ascii="Times New Roman" w:hAnsi="Times New Roman"/>
+          <w:bCs/>
+          <w:sz w:val="24"/>
+          <w:szCs w:val="24"/>
+        </w:rPr>
+        <w:t>partition</w:t>
+      </w:r>
+      <w:proofErr w:type="spellEnd"/>
+      <w:r>
+        <w:rPr>
+          <w:rFonts w:ascii="Times New Roman" w:hAnsi="Times New Roman"/>
+          <w:bCs/>
+          <w:sz w:val="24"/>
+          <w:szCs w:val="24"/>
+        </w:rPr>
+        <w:t xml:space="preserve"> bağımsız olarak doğrulanabildiği ve test edilebildiği için, yazılım bileşenleri ayrı ayrı sertifikalandırılabilir. Sonuç olarak ARINC 653, hem yazılım güvenliği hem de geliştirme maliyetleri açısından modern havacılık sistemlerinde temel yapı taşı haline gelmiştir.</w:t>
+      </w:r>
+    </w:p>
+    <w:p>
+      <w:pPr>
+        <w:spacing w:before="240" w:after="0" w:line="276" w:lineRule="auto"/>
+        <w:rPr>
+          <w:rFonts w:ascii="Times New Roman" w:hAnsi="Times New Roman"/>
+          <w:bCs/>
+          <w:sz w:val="24"/>
+          <w:szCs w:val="24"/>
+        </w:rPr>
+      </w:pPr>
+    </w:p>
+    <w:p>
+      <w:pPr>
+        <w:spacing w:before="240" w:after="0" w:line="276" w:lineRule="auto"/>
+        <w:rPr>
+          <w:rFonts w:ascii="Times New Roman" w:hAnsi="Times New Roman"/>
+          <w:bCs/>
+          <w:sz w:val="24"/>
+          <w:szCs w:val="24"/>
+        </w:rPr>
+      </w:pPr>
+      <w:r>
+        <w:rPr>
+          <w:rFonts w:ascii="Times New Roman" w:hAnsi="Times New Roman"/>
+          <w:bCs/>
+          <w:sz w:val="24"/>
+          <w:szCs w:val="24"/>
+        </w:rPr>
+        <w:lastRenderedPageBreak/>
+        <w:t>2.2. Benzer Çalışmalar</w:t>
+      </w:r>
+    </w:p>
+    <w:p>
+      <w:pPr>
+        <w:spacing w:before="240" w:after="0" w:line="276" w:lineRule="auto"/>
+        <w:rPr>
+          <w:rFonts w:ascii="Times New Roman" w:hAnsi="Times New Roman"/>
+          <w:bCs/>
+          <w:sz w:val="24"/>
+          <w:szCs w:val="24"/>
+        </w:rPr>
+      </w:pPr>
+      <w:r>
+        <w:rPr>
+          <w:rFonts w:ascii="Times New Roman" w:hAnsi="Times New Roman"/>
+          <w:bCs/>
+          <w:sz w:val="24"/>
+          <w:szCs w:val="24"/>
+        </w:rPr>
+        <w:t xml:space="preserve">ARINC 653 standardı, 1990’lı yılların sonlarından itibaren havacılık sektöründe yaygın olarak kullanılmaya başlanmış ve birçok ticari RTOS çözümüne temel oluşturmuştur. Bu çözümler, farklı donanım platformlarında çalışan, standardın gerektirdiği </w:t>
+      </w:r>
+      <w:proofErr w:type="spellStart"/>
+      <w:r>
+        <w:rPr>
+          <w:rFonts w:ascii="Times New Roman" w:hAnsi="Times New Roman"/>
+          <w:bCs/>
+          <w:sz w:val="24"/>
+          <w:szCs w:val="24"/>
+        </w:rPr>
+        <w:t>partition</w:t>
+      </w:r>
+      <w:proofErr w:type="spellEnd"/>
+      <w:r>
+        <w:rPr>
+          <w:rFonts w:ascii="Times New Roman" w:hAnsi="Times New Roman"/>
+          <w:bCs/>
+          <w:sz w:val="24"/>
+          <w:szCs w:val="24"/>
+        </w:rPr>
+        <w:t xml:space="preserve"> tabanlı yürütme, zaman izolasyonu, bellek koruması ve APEX servisleri gibi temel bileşenleri desteklemektedir. Bu kısımda, literatürde ve endüstride yaygın olarak kullanılan dört önemli ARINC 653 uyumlu sistem ele alınmaktadır: </w:t>
+      </w:r>
+      <w:proofErr w:type="spellStart"/>
+      <w:r>
+        <w:rPr>
+          <w:rFonts w:ascii="Times New Roman" w:hAnsi="Times New Roman"/>
+          <w:bCs/>
+          <w:sz w:val="24"/>
+          <w:szCs w:val="24"/>
+        </w:rPr>
+        <w:t>JetOS</w:t>
+      </w:r>
+      <w:proofErr w:type="spellEnd"/>
+      <w:r>
+        <w:rPr>
+          <w:rFonts w:ascii="Times New Roman" w:hAnsi="Times New Roman"/>
+          <w:bCs/>
+          <w:sz w:val="24"/>
+          <w:szCs w:val="24"/>
+        </w:rPr>
+        <w:t xml:space="preserve">, </w:t>
+      </w:r>
+      <w:proofErr w:type="spellStart"/>
+      <w:r>
+        <w:rPr>
+          <w:rFonts w:ascii="Times New Roman" w:hAnsi="Times New Roman"/>
+          <w:bCs/>
+          <w:sz w:val="24"/>
+          <w:szCs w:val="24"/>
+        </w:rPr>
+        <w:t>PikeOS</w:t>
+      </w:r>
+      <w:proofErr w:type="spellEnd"/>
+      <w:r>
+        <w:rPr>
+          <w:rFonts w:ascii="Times New Roman" w:hAnsi="Times New Roman"/>
+          <w:bCs/>
+          <w:sz w:val="24"/>
+          <w:szCs w:val="24"/>
+        </w:rPr>
+        <w:t xml:space="preserve">, </w:t>
+      </w:r>
+      <w:proofErr w:type="spellStart"/>
+      <w:r>
+        <w:rPr>
+          <w:rFonts w:ascii="Times New Roman" w:hAnsi="Times New Roman"/>
+          <w:bCs/>
+          <w:sz w:val="24"/>
+          <w:szCs w:val="24"/>
+        </w:rPr>
+        <w:t>Deos</w:t>
+      </w:r>
+      <w:proofErr w:type="spellEnd"/>
+      <w:r>
+        <w:rPr>
+          <w:rFonts w:ascii="Times New Roman" w:hAnsi="Times New Roman"/>
+          <w:bCs/>
+          <w:sz w:val="24"/>
+          <w:szCs w:val="24"/>
+        </w:rPr>
+        <w:t xml:space="preserve"> ve </w:t>
+      </w:r>
+      <w:proofErr w:type="spellStart"/>
+      <w:r>
+        <w:rPr>
+          <w:rFonts w:ascii="Times New Roman" w:hAnsi="Times New Roman"/>
+          <w:bCs/>
+          <w:sz w:val="24"/>
+          <w:szCs w:val="24"/>
+        </w:rPr>
+        <w:t>VxWorks</w:t>
+      </w:r>
+      <w:proofErr w:type="spellEnd"/>
+      <w:r>
+        <w:rPr>
+          <w:rFonts w:ascii="Times New Roman" w:hAnsi="Times New Roman"/>
+          <w:bCs/>
+          <w:sz w:val="24"/>
+          <w:szCs w:val="24"/>
+        </w:rPr>
+        <w:t xml:space="preserve"> 653.</w:t>
+      </w:r>
+    </w:p>
+    <w:p>
+      <w:pPr>
+        <w:spacing w:before="240" w:after="0" w:line="276" w:lineRule="auto"/>
+        <w:rPr>
+          <w:rFonts w:ascii="Times New Roman" w:hAnsi="Times New Roman"/>
+          <w:bCs/>
+          <w:sz w:val="24"/>
+          <w:szCs w:val="24"/>
+        </w:rPr>
+      </w:pPr>
+    </w:p>
+    <w:p>
+      <w:pPr>
+        <w:spacing w:before="240" w:after="0" w:line="276" w:lineRule="auto"/>
+        <w:rPr>
+          <w:rFonts w:ascii="Times New Roman" w:hAnsi="Times New Roman"/>
+          <w:bCs/>
+          <w:sz w:val="24"/>
+          <w:szCs w:val="24"/>
+        </w:rPr>
+      </w:pPr>
+      <w:r>
+        <w:rPr>
+          <w:rFonts w:ascii="Times New Roman" w:hAnsi="Times New Roman"/>
+          <w:bCs/>
+          <w:sz w:val="24"/>
+          <w:szCs w:val="24"/>
+        </w:rPr>
+        <w:t xml:space="preserve">2.2.1. </w:t>
+      </w:r>
+      <w:proofErr w:type="spellStart"/>
+      <w:r>
+        <w:rPr>
+          <w:rFonts w:ascii="Times New Roman" w:hAnsi="Times New Roman"/>
+          <w:bCs/>
+          <w:sz w:val="24"/>
+          <w:szCs w:val="24"/>
+        </w:rPr>
+        <w:t>JetOS</w:t>
+      </w:r>
+      <w:proofErr w:type="spellEnd"/>
+    </w:p>
+    <w:p>
+      <w:pPr>
+        <w:spacing w:before="240" w:after="0" w:line="276" w:lineRule="auto"/>
+        <w:rPr>
+          <w:rFonts w:ascii="Times New Roman" w:hAnsi="Times New Roman"/>
+          <w:bCs/>
+          <w:sz w:val="24"/>
+          <w:szCs w:val="24"/>
+        </w:rPr>
+      </w:pPr>
+      <w:proofErr w:type="spellStart"/>
+      <w:r>
+        <w:rPr>
+          <w:rFonts w:ascii="Times New Roman" w:hAnsi="Times New Roman"/>
+          <w:bCs/>
+          <w:sz w:val="24"/>
+          <w:szCs w:val="24"/>
+        </w:rPr>
+        <w:t>JetOS</w:t>
+      </w:r>
+      <w:proofErr w:type="spellEnd"/>
+      <w:r>
+        <w:rPr>
+          <w:rFonts w:ascii="Times New Roman" w:hAnsi="Times New Roman"/>
+          <w:bCs/>
+          <w:sz w:val="24"/>
+          <w:szCs w:val="24"/>
+        </w:rPr>
+        <w:t xml:space="preserve">, Brezilya Hava Kuvvetleri Teknoloji Enstitüsü (ITA – </w:t>
+      </w:r>
+      <w:proofErr w:type="spellStart"/>
+      <w:r>
+        <w:rPr>
+          <w:rFonts w:ascii="Times New Roman" w:hAnsi="Times New Roman"/>
+          <w:bCs/>
+          <w:sz w:val="24"/>
+          <w:szCs w:val="24"/>
+        </w:rPr>
+        <w:t>Instituto</w:t>
+      </w:r>
+      <w:proofErr w:type="spellEnd"/>
+      <w:r>
+        <w:rPr>
+          <w:rFonts w:ascii="Times New Roman" w:hAnsi="Times New Roman"/>
+          <w:bCs/>
+          <w:sz w:val="24"/>
+          <w:szCs w:val="24"/>
+        </w:rPr>
+        <w:t xml:space="preserve"> </w:t>
+      </w:r>
+      <w:proofErr w:type="spellStart"/>
+      <w:r>
+        <w:rPr>
+          <w:rFonts w:ascii="Times New Roman" w:hAnsi="Times New Roman"/>
+          <w:bCs/>
+          <w:sz w:val="24"/>
+          <w:szCs w:val="24"/>
+        </w:rPr>
+        <w:t>Tecnológico</w:t>
+      </w:r>
+      <w:proofErr w:type="spellEnd"/>
+      <w:r>
+        <w:rPr>
+          <w:rFonts w:ascii="Times New Roman" w:hAnsi="Times New Roman"/>
+          <w:bCs/>
+          <w:sz w:val="24"/>
+          <w:szCs w:val="24"/>
+        </w:rPr>
+        <w:t xml:space="preserve"> de </w:t>
+      </w:r>
+      <w:proofErr w:type="spellStart"/>
+      <w:r>
+        <w:rPr>
+          <w:rFonts w:ascii="Times New Roman" w:hAnsi="Times New Roman"/>
+          <w:bCs/>
+          <w:sz w:val="24"/>
+          <w:szCs w:val="24"/>
+        </w:rPr>
+        <w:t>Aeronáutica</w:t>
+      </w:r>
+      <w:proofErr w:type="spellEnd"/>
+      <w:r>
+        <w:rPr>
+          <w:rFonts w:ascii="Times New Roman" w:hAnsi="Times New Roman"/>
+          <w:bCs/>
+          <w:sz w:val="24"/>
+          <w:szCs w:val="24"/>
+        </w:rPr>
+        <w:t>) tarafından geliştirilen açık kaynak kodlu bir ARINC 653 çekirdeğidir. Akademik araştırmalar ve prototip uygulamalar için tasarlanmıştır.</w:t>
+      </w:r>
+    </w:p>
+    <w:p>
+      <w:pPr>
+        <w:spacing w:before="240" w:after="0" w:line="276" w:lineRule="auto"/>
+        <w:rPr>
+          <w:rFonts w:ascii="Times New Roman" w:hAnsi="Times New Roman"/>
+          <w:bCs/>
+          <w:sz w:val="24"/>
+          <w:szCs w:val="24"/>
+        </w:rPr>
+      </w:pPr>
+      <w:proofErr w:type="spellStart"/>
+      <w:r>
+        <w:rPr>
+          <w:rFonts w:ascii="Times New Roman" w:hAnsi="Times New Roman"/>
+          <w:bCs/>
+          <w:sz w:val="24"/>
+          <w:szCs w:val="24"/>
+        </w:rPr>
+        <w:t>JetOS’un</w:t>
+      </w:r>
+      <w:proofErr w:type="spellEnd"/>
+      <w:r>
+        <w:rPr>
+          <w:rFonts w:ascii="Times New Roman" w:hAnsi="Times New Roman"/>
+          <w:bCs/>
+          <w:sz w:val="24"/>
+          <w:szCs w:val="24"/>
+        </w:rPr>
+        <w:t xml:space="preserve"> en önemli özelliği, açık kaynak olarak </w:t>
+      </w:r>
+      <w:proofErr w:type="spellStart"/>
+      <w:r>
+        <w:rPr>
+          <w:rFonts w:ascii="Times New Roman" w:hAnsi="Times New Roman"/>
+          <w:bCs/>
+          <w:sz w:val="24"/>
+          <w:szCs w:val="24"/>
+        </w:rPr>
+        <w:t>GitHub</w:t>
+      </w:r>
+      <w:proofErr w:type="spellEnd"/>
+      <w:r>
+        <w:rPr>
+          <w:rFonts w:ascii="Times New Roman" w:hAnsi="Times New Roman"/>
+          <w:bCs/>
+          <w:sz w:val="24"/>
+          <w:szCs w:val="24"/>
+        </w:rPr>
+        <w:t xml:space="preserve"> üzerinden erişilebilir olması ve ARINC 653 </w:t>
+      </w:r>
+      <w:proofErr w:type="spellStart"/>
+      <w:r>
+        <w:rPr>
+          <w:rFonts w:ascii="Times New Roman" w:hAnsi="Times New Roman"/>
+          <w:bCs/>
+          <w:sz w:val="24"/>
+          <w:szCs w:val="24"/>
+        </w:rPr>
+        <w:t>Part</w:t>
+      </w:r>
+      <w:proofErr w:type="spellEnd"/>
+      <w:r>
+        <w:rPr>
+          <w:rFonts w:ascii="Times New Roman" w:hAnsi="Times New Roman"/>
+          <w:bCs/>
+          <w:sz w:val="24"/>
+          <w:szCs w:val="24"/>
+        </w:rPr>
+        <w:t xml:space="preserve"> 1 standardında tanımlanan temel APEX servislerini uygulamasıdır. Sistem, her bir </w:t>
+      </w:r>
+      <w:proofErr w:type="spellStart"/>
+      <w:r>
+        <w:rPr>
+          <w:rFonts w:ascii="Times New Roman" w:hAnsi="Times New Roman"/>
+          <w:bCs/>
+          <w:sz w:val="24"/>
+          <w:szCs w:val="24"/>
+        </w:rPr>
+        <w:t>partition’a</w:t>
+      </w:r>
+      <w:proofErr w:type="spellEnd"/>
+      <w:r>
+        <w:rPr>
+          <w:rFonts w:ascii="Times New Roman" w:hAnsi="Times New Roman"/>
+          <w:bCs/>
+          <w:sz w:val="24"/>
+          <w:szCs w:val="24"/>
+        </w:rPr>
+        <w:t xml:space="preserve"> özel görev listeleri ve zaman pencereleri atayarak deterministik yürütme sağlar.</w:t>
+      </w:r>
+    </w:p>
+    <w:p>
+      <w:pPr>
+        <w:spacing w:before="240" w:after="0" w:line="276" w:lineRule="auto"/>
+        <w:rPr>
+          <w:rFonts w:ascii="Times New Roman" w:hAnsi="Times New Roman"/>
+          <w:bCs/>
+          <w:sz w:val="24"/>
+          <w:szCs w:val="24"/>
+        </w:rPr>
+      </w:pPr>
+      <w:proofErr w:type="spellStart"/>
+      <w:r>
+        <w:rPr>
+          <w:rFonts w:ascii="Times New Roman" w:hAnsi="Times New Roman"/>
+          <w:bCs/>
+          <w:sz w:val="24"/>
+          <w:szCs w:val="24"/>
+        </w:rPr>
+        <w:t>JetOS</w:t>
+      </w:r>
+      <w:proofErr w:type="spellEnd"/>
+      <w:r>
+        <w:rPr>
+          <w:rFonts w:ascii="Times New Roman" w:hAnsi="Times New Roman"/>
+          <w:bCs/>
+          <w:sz w:val="24"/>
+          <w:szCs w:val="24"/>
+        </w:rPr>
+        <w:t>, donanım bağımsız bir yapıya sahiptir; genellikle POSIX veya x86 tabanlı simülasyon ortamlarında çalıştırılır. Bu nedenle endüstriyel düzeyde kullanılmaz ancak akademik çalışmalarda ARINC 653 prensiplerinin anlaşılması için örnek bir referans olarak kullanılır.</w:t>
+      </w:r>
+    </w:p>
+    <w:p>
+      <w:pPr>
+        <w:spacing w:before="240" w:after="0" w:line="276" w:lineRule="auto"/>
+        <w:rPr>
+          <w:rFonts w:ascii="Times New Roman" w:hAnsi="Times New Roman"/>
+          <w:bCs/>
+          <w:sz w:val="24"/>
+          <w:szCs w:val="24"/>
+        </w:rPr>
+      </w:pPr>
+      <w:proofErr w:type="spellStart"/>
+      <w:r>
+        <w:rPr>
+          <w:rFonts w:ascii="Times New Roman" w:hAnsi="Times New Roman"/>
+          <w:bCs/>
+          <w:sz w:val="24"/>
+          <w:szCs w:val="24"/>
+        </w:rPr>
+        <w:t>JetOS</w:t>
+      </w:r>
+      <w:proofErr w:type="spellEnd"/>
+      <w:r>
+        <w:rPr>
+          <w:rFonts w:ascii="Times New Roman" w:hAnsi="Times New Roman"/>
+          <w:bCs/>
+          <w:sz w:val="24"/>
+          <w:szCs w:val="24"/>
+        </w:rPr>
+        <w:t>, tamamen ücretsiz olup, kaynak kodu üzerinde değişiklik yapmaya ve test etmeye olanak tanır.</w:t>
+      </w:r>
+    </w:p>
+    <w:p>
+      <w:pPr>
+        <w:spacing w:before="240" w:after="0" w:line="276" w:lineRule="auto"/>
+        <w:rPr>
+          <w:rFonts w:ascii="Times New Roman" w:hAnsi="Times New Roman"/>
+          <w:bCs/>
+          <w:sz w:val="24"/>
+          <w:szCs w:val="24"/>
+        </w:rPr>
+      </w:pPr>
+    </w:p>
+    <w:p>
+      <w:pPr>
+        <w:spacing w:before="240" w:after="0" w:line="276" w:lineRule="auto"/>
+        <w:rPr>
+          <w:rFonts w:ascii="Times New Roman" w:hAnsi="Times New Roman"/>
+          <w:b/>
+          <w:sz w:val="28"/>
+          <w:szCs w:val="28"/>
+        </w:rPr>
+      </w:pPr>
+    </w:p>
+    <w:p>
+      <w:pPr>
+        <w:spacing w:before="240" w:after="0" w:line="276" w:lineRule="auto"/>
+        <w:rPr>
+          <w:rFonts w:ascii="Times New Roman" w:hAnsi="Times New Roman"/>
+          <w:b/>
+          <w:sz w:val="28"/>
+          <w:szCs w:val="28"/>
+        </w:rPr>
+      </w:pPr>
+    </w:p>
+    <w:p>
+      <w:pPr>
+        <w:spacing w:before="240" w:after="0" w:line="276" w:lineRule="auto"/>
+        <w:rPr>
+          <w:rFonts w:ascii="Times New Roman" w:hAnsi="Times New Roman"/>
+          <w:b/>
+          <w:sz w:val="28"/>
+          <w:szCs w:val="28"/>
+        </w:rPr>
+      </w:pPr>
+      <w:r>
+        <w:rPr>
+          <w:rFonts w:ascii="Times New Roman" w:hAnsi="Times New Roman"/>
+          <w:b/>
+          <w:sz w:val="28"/>
+          <w:szCs w:val="28"/>
+        </w:rPr>
+        <w:t>BÖLÜM 3</w:t>
+      </w:r>
+      <w:r>
+        <w:rPr>
+          <w:rFonts w:ascii="Times New Roman" w:hAnsi="Times New Roman"/>
+          <w:b/>
+          <w:sz w:val="28"/>
+          <w:szCs w:val="28"/>
+        </w:rPr>
+        <w:t xml:space="preserve">. KULLANILAN TEKNOLOJİLER </w:t>
+      </w:r>
+      <w:r>
+        <w:rPr>
+          <w:rFonts w:ascii="Times New Roman" w:hAnsi="Times New Roman"/>
+          <w:b/>
+          <w:sz w:val="28"/>
+          <w:szCs w:val="28"/>
+        </w:rPr>
+        <w:t>VE</w:t>
+      </w:r>
+      <w:r>
+        <w:rPr>
+          <w:rFonts w:ascii="Times New Roman" w:hAnsi="Times New Roman"/>
+          <w:b/>
+          <w:sz w:val="28"/>
+          <w:szCs w:val="28"/>
+        </w:rPr>
+        <w:t xml:space="preserve"> ARAÇLAR</w:t>
+      </w:r>
+    </w:p>
+    <w:p>
+      <w:pPr>
+        <w:spacing w:before="240" w:after="0" w:line="276" w:lineRule="auto"/>
+        <w:rPr>
+          <w:rFonts w:ascii="Times New Roman" w:hAnsi="Times New Roman"/>
+          <w:bCs/>
+          <w:sz w:val="24"/>
+          <w:szCs w:val="24"/>
+        </w:rPr>
+      </w:pPr>
+      <w:r>
+        <w:rPr>
+          <w:rFonts w:ascii="Times New Roman" w:hAnsi="Times New Roman"/>
+          <w:bCs/>
+          <w:sz w:val="24"/>
+          <w:szCs w:val="24"/>
+        </w:rPr>
+        <w:t xml:space="preserve">Bu bölümde, proje kapsamında kullanılan donanım ve yazılım teknolojileri ile geliştirme sürecinde </w:t>
+      </w:r>
+      <w:r>
+        <w:rPr>
+          <w:rFonts w:ascii="Times New Roman" w:hAnsi="Times New Roman"/>
+          <w:bCs/>
+          <w:sz w:val="24"/>
+          <w:szCs w:val="24"/>
+        </w:rPr>
+        <w:t>kullanılan</w:t>
+      </w:r>
+      <w:r>
+        <w:rPr>
+          <w:rFonts w:ascii="Times New Roman" w:hAnsi="Times New Roman"/>
+          <w:bCs/>
+          <w:sz w:val="24"/>
+          <w:szCs w:val="24"/>
+        </w:rPr>
+        <w:t xml:space="preserve"> araçlar ayrıntılı olarak açıklanmıştır. Donanım bileşenleri kısmında projede kullanılan STM32 mikrodenetleyicis</w:t>
+      </w:r>
+      <w:r>
+        <w:rPr>
+          <w:rFonts w:ascii="Times New Roman" w:hAnsi="Times New Roman"/>
+          <w:bCs/>
+          <w:sz w:val="24"/>
+          <w:szCs w:val="24"/>
+        </w:rPr>
+        <w:t>i hakkında bilgi verilmiştir</w:t>
+      </w:r>
+      <w:r>
+        <w:rPr>
+          <w:rFonts w:ascii="Times New Roman" w:hAnsi="Times New Roman"/>
+          <w:bCs/>
+          <w:sz w:val="24"/>
+          <w:szCs w:val="24"/>
+        </w:rPr>
+        <w:t xml:space="preserve">. Yazılım teknolojileri başlığı altında </w:t>
+      </w:r>
+      <w:proofErr w:type="spellStart"/>
+      <w:r>
+        <w:rPr>
+          <w:rFonts w:ascii="Times New Roman" w:hAnsi="Times New Roman"/>
+          <w:bCs/>
+          <w:sz w:val="24"/>
+          <w:szCs w:val="24"/>
+        </w:rPr>
+        <w:t>FreeRTOS</w:t>
+      </w:r>
+      <w:proofErr w:type="spellEnd"/>
+      <w:r>
+        <w:rPr>
+          <w:rFonts w:ascii="Times New Roman" w:hAnsi="Times New Roman"/>
+          <w:bCs/>
+          <w:sz w:val="24"/>
+          <w:szCs w:val="24"/>
+        </w:rPr>
+        <w:t xml:space="preserve"> gerçek zamanlı işletim sistemi, geliştirme ortamı olarak kullanılan Visual </w:t>
+      </w:r>
+      <w:proofErr w:type="spellStart"/>
+      <w:r>
+        <w:rPr>
+          <w:rFonts w:ascii="Times New Roman" w:hAnsi="Times New Roman"/>
+          <w:bCs/>
+          <w:sz w:val="24"/>
+          <w:szCs w:val="24"/>
+        </w:rPr>
+        <w:t>Studio</w:t>
+      </w:r>
+      <w:proofErr w:type="spellEnd"/>
+      <w:r>
+        <w:rPr>
+          <w:rFonts w:ascii="Times New Roman" w:hAnsi="Times New Roman"/>
+          <w:bCs/>
+          <w:sz w:val="24"/>
+          <w:szCs w:val="24"/>
+        </w:rPr>
+        <w:t xml:space="preserve"> </w:t>
+      </w:r>
+      <w:proofErr w:type="spellStart"/>
+      <w:r>
+        <w:rPr>
+          <w:rFonts w:ascii="Times New Roman" w:hAnsi="Times New Roman"/>
+          <w:bCs/>
+          <w:sz w:val="24"/>
+          <w:szCs w:val="24"/>
+        </w:rPr>
+        <w:t>Code</w:t>
+      </w:r>
+      <w:proofErr w:type="spellEnd"/>
+      <w:r>
+        <w:rPr>
+          <w:rFonts w:ascii="Times New Roman" w:hAnsi="Times New Roman"/>
+          <w:bCs/>
+          <w:sz w:val="24"/>
+          <w:szCs w:val="24"/>
+        </w:rPr>
+        <w:t xml:space="preserve"> ve derleme sürecini yöneten </w:t>
+      </w:r>
+      <w:proofErr w:type="spellStart"/>
+      <w:r>
+        <w:rPr>
+          <w:rFonts w:ascii="Times New Roman" w:hAnsi="Times New Roman"/>
+          <w:bCs/>
+          <w:sz w:val="24"/>
+          <w:szCs w:val="24"/>
+        </w:rPr>
+        <w:t>CMake</w:t>
+      </w:r>
+      <w:proofErr w:type="spellEnd"/>
+      <w:r>
+        <w:rPr>
+          <w:rFonts w:ascii="Times New Roman" w:hAnsi="Times New Roman"/>
+          <w:bCs/>
+          <w:sz w:val="24"/>
+          <w:szCs w:val="24"/>
+        </w:rPr>
+        <w:t xml:space="preserve"> aracı tanıtılmıştır. Son olarak, hata ayıklama (</w:t>
+      </w:r>
+      <w:proofErr w:type="spellStart"/>
+      <w:r>
+        <w:rPr>
+          <w:rFonts w:ascii="Times New Roman" w:hAnsi="Times New Roman"/>
+          <w:bCs/>
+          <w:sz w:val="24"/>
+          <w:szCs w:val="24"/>
+        </w:rPr>
+        <w:t>debugging</w:t>
+      </w:r>
+      <w:proofErr w:type="spellEnd"/>
+      <w:r>
+        <w:rPr>
+          <w:rFonts w:ascii="Times New Roman" w:hAnsi="Times New Roman"/>
+          <w:bCs/>
+          <w:sz w:val="24"/>
+          <w:szCs w:val="24"/>
+        </w:rPr>
+        <w:t xml:space="preserve">) sürecinde </w:t>
+      </w:r>
+      <w:r>
+        <w:rPr>
+          <w:rFonts w:ascii="Times New Roman" w:hAnsi="Times New Roman"/>
+          <w:bCs/>
+          <w:sz w:val="24"/>
+          <w:szCs w:val="24"/>
+        </w:rPr>
+        <w:lastRenderedPageBreak/>
+        <w:t>kullanılan destekleyici araçlar açıklanarak sistemin geliştirilme altyapısına genel bir bakış sunulmuştur.</w:t>
+      </w:r>
+    </w:p>
+    <w:p>
+      <w:pPr>
+        <w:spacing w:before="240" w:after="0" w:line="276" w:lineRule="auto"/>
+        <w:rPr>
+          <w:rFonts w:ascii="Times New Roman" w:hAnsi="Times New Roman"/>
+          <w:bCs/>
+          <w:sz w:val="24"/>
+          <w:szCs w:val="24"/>
+        </w:rPr>
+      </w:pPr>
+    </w:p>
+    <w:p>
+      <w:pPr>
+        <w:spacing w:before="240" w:after="0" w:line="276" w:lineRule="auto"/>
+        <w:rPr>
+          <w:rFonts w:ascii="Times New Roman" w:hAnsi="Times New Roman"/>
+          <w:b/>
+          <w:sz w:val="24"/>
+          <w:szCs w:val="24"/>
+        </w:rPr>
+      </w:pPr>
+      <w:r>
+        <w:rPr>
+          <w:rFonts w:ascii="Times New Roman" w:hAnsi="Times New Roman"/>
+          <w:b/>
+          <w:sz w:val="24"/>
+          <w:szCs w:val="24"/>
+        </w:rPr>
+        <w:t>3.1. Donanım Bileşenleri</w:t>
+      </w:r>
+    </w:p>
+    <w:p>
+      <w:pPr>
+        <w:spacing w:before="240" w:after="0" w:line="276" w:lineRule="auto"/>
+        <w:rPr>
+          <w:rFonts w:ascii="Times New Roman" w:hAnsi="Times New Roman"/>
+          <w:bCs/>
+          <w:sz w:val="24"/>
+          <w:szCs w:val="24"/>
+        </w:rPr>
+      </w:pPr>
+      <w:r>
+        <w:rPr>
+          <w:rFonts w:ascii="Times New Roman" w:hAnsi="Times New Roman"/>
+          <w:bCs/>
+          <w:sz w:val="24"/>
+          <w:szCs w:val="24"/>
+        </w:rPr>
+        <w:t xml:space="preserve">Donanım bileşenleri kısmında projede kullanılan STM32 mikrodenetleyicisinin mimarisi, bellek yapısı, MPU (Memory </w:t>
+      </w:r>
+      <w:proofErr w:type="spellStart"/>
+      <w:r>
+        <w:rPr>
+          <w:rFonts w:ascii="Times New Roman" w:hAnsi="Times New Roman"/>
+          <w:bCs/>
+          <w:sz w:val="24"/>
+          <w:szCs w:val="24"/>
+        </w:rPr>
+        <w:t>Protection</w:t>
+      </w:r>
+      <w:proofErr w:type="spellEnd"/>
+      <w:r>
+        <w:rPr>
+          <w:rFonts w:ascii="Times New Roman" w:hAnsi="Times New Roman"/>
+          <w:bCs/>
+          <w:sz w:val="24"/>
+          <w:szCs w:val="24"/>
+        </w:rPr>
+        <w:t xml:space="preserve"> </w:t>
+      </w:r>
+      <w:proofErr w:type="spellStart"/>
+      <w:r>
+        <w:rPr>
+          <w:rFonts w:ascii="Times New Roman" w:hAnsi="Times New Roman"/>
+          <w:bCs/>
+          <w:sz w:val="24"/>
+          <w:szCs w:val="24"/>
+        </w:rPr>
+        <w:t>Unit</w:t>
+      </w:r>
+      <w:proofErr w:type="spellEnd"/>
+      <w:r>
+        <w:rPr>
+          <w:rFonts w:ascii="Times New Roman" w:hAnsi="Times New Roman"/>
+          <w:bCs/>
+          <w:sz w:val="24"/>
+          <w:szCs w:val="24"/>
+        </w:rPr>
+        <w:t>) ve DMA (Direct Memory Access) birimleri ele alınmıştır.</w:t>
+      </w:r>
+    </w:p>
+    <w:p>
+      <w:pPr>
+        <w:spacing w:before="240" w:after="0" w:line="276" w:lineRule="auto"/>
+        <w:rPr>
+          <w:rFonts w:ascii="Times New Roman" w:hAnsi="Times New Roman"/>
+          <w:bCs/>
+          <w:sz w:val="24"/>
+          <w:szCs w:val="24"/>
+        </w:rPr>
+      </w:pPr>
+    </w:p>
+    <w:p>
+      <w:pPr>
+        <w:spacing w:before="240" w:after="0" w:line="276" w:lineRule="auto"/>
+        <w:rPr>
+          <w:rFonts w:ascii="Times New Roman" w:hAnsi="Times New Roman"/>
+          <w:b/>
+          <w:sz w:val="24"/>
+          <w:szCs w:val="24"/>
+        </w:rPr>
+      </w:pPr>
+      <w:r>
+        <w:rPr>
+          <w:rFonts w:ascii="Times New Roman" w:hAnsi="Times New Roman"/>
+          <w:b/>
+          <w:sz w:val="24"/>
+          <w:szCs w:val="24"/>
+        </w:rPr>
+        <w:t>3.1.1. STM32</w:t>
+      </w:r>
+    </w:p>
+    <w:p>
+      <w:pPr>
+        <w:spacing w:before="240" w:after="0" w:line="276" w:lineRule="auto"/>
+        <w:rPr>
+          <w:rFonts w:ascii="Times New Roman" w:hAnsi="Times New Roman"/>
+          <w:bCs/>
+          <w:sz w:val="24"/>
+          <w:szCs w:val="24"/>
+        </w:rPr>
+      </w:pPr>
+      <w:r>
+        <w:rPr>
+          <w:rFonts w:ascii="Times New Roman" w:hAnsi="Times New Roman"/>
+          <w:bCs/>
+          <w:sz w:val="24"/>
+          <w:szCs w:val="24"/>
+        </w:rPr>
+        <w:t xml:space="preserve">STM32, </w:t>
+      </w:r>
+      <w:proofErr w:type="spellStart"/>
+      <w:r>
+        <w:rPr>
+          <w:rFonts w:ascii="Times New Roman" w:hAnsi="Times New Roman"/>
+          <w:bCs/>
+          <w:sz w:val="24"/>
+          <w:szCs w:val="24"/>
+        </w:rPr>
+        <w:t>STMicroelectronics</w:t>
+      </w:r>
+      <w:proofErr w:type="spellEnd"/>
+      <w:r>
+        <w:rPr>
+          <w:rFonts w:ascii="Times New Roman" w:hAnsi="Times New Roman"/>
+          <w:bCs/>
+          <w:sz w:val="24"/>
+          <w:szCs w:val="24"/>
+        </w:rPr>
+        <w:t xml:space="preserve"> tarafından geliştirilen</w:t>
+      </w:r>
+      <w:r>
+        <w:rPr>
+          <w:rFonts w:ascii="Times New Roman" w:hAnsi="Times New Roman"/>
+          <w:bCs/>
+          <w:sz w:val="24"/>
+          <w:szCs w:val="24"/>
+        </w:rPr>
+        <w:t xml:space="preserve"> </w:t>
+      </w:r>
+      <w:r>
+        <w:rPr>
+          <w:rFonts w:ascii="Times New Roman" w:hAnsi="Times New Roman"/>
+          <w:bCs/>
+          <w:sz w:val="24"/>
+          <w:szCs w:val="24"/>
+        </w:rPr>
+        <w:t xml:space="preserve">ARM </w:t>
+      </w:r>
+      <w:proofErr w:type="spellStart"/>
+      <w:r>
+        <w:rPr>
+          <w:rFonts w:ascii="Times New Roman" w:hAnsi="Times New Roman"/>
+          <w:bCs/>
+          <w:sz w:val="24"/>
+          <w:szCs w:val="24"/>
+        </w:rPr>
+        <w:t>Cortex</w:t>
+      </w:r>
+      <w:proofErr w:type="spellEnd"/>
+      <w:r>
+        <w:rPr>
+          <w:rFonts w:ascii="Times New Roman" w:hAnsi="Times New Roman"/>
+          <w:bCs/>
+          <w:sz w:val="24"/>
+          <w:szCs w:val="24"/>
+        </w:rPr>
+        <w:t xml:space="preserve"> çekirdeğini kullanan 32 bitlik mikrodenetleyici ailesidir. Yüksek performans, düşük güç tüketimi ve geniş çevresel donanım desteği sayesinde hem endüstriyel hem de gömülü sistemlerde yaygın olarak tercih edilmektedir. Bu projede </w:t>
+      </w:r>
+      <w:r>
+        <w:rPr>
+          <w:rFonts w:ascii="Times New Roman" w:hAnsi="Times New Roman"/>
+          <w:bCs/>
+          <w:sz w:val="24"/>
+          <w:szCs w:val="24"/>
+        </w:rPr>
+        <w:t xml:space="preserve">kullanan </w:t>
+      </w:r>
+      <w:r>
+        <w:rPr>
+          <w:rFonts w:ascii="Times New Roman" w:hAnsi="Times New Roman"/>
+          <w:bCs/>
+          <w:sz w:val="24"/>
+          <w:szCs w:val="24"/>
+        </w:rPr>
+        <w:t>STM32</w:t>
+      </w:r>
+      <w:r>
+        <w:rPr>
+          <w:rFonts w:ascii="Times New Roman" w:hAnsi="Times New Roman"/>
+          <w:bCs/>
+          <w:sz w:val="24"/>
+          <w:szCs w:val="24"/>
+        </w:rPr>
+        <w:t>F303RE</w:t>
+      </w:r>
+      <w:r>
+        <w:rPr>
+          <w:rFonts w:ascii="Times New Roman" w:hAnsi="Times New Roman"/>
+          <w:bCs/>
+          <w:sz w:val="24"/>
+          <w:szCs w:val="24"/>
+        </w:rPr>
+        <w:t xml:space="preserve"> mikrodenetleyicisi, </w:t>
+      </w:r>
+      <w:proofErr w:type="spellStart"/>
+      <w:r>
+        <w:rPr>
+          <w:rFonts w:ascii="Times New Roman" w:hAnsi="Times New Roman"/>
+          <w:bCs/>
+          <w:sz w:val="24"/>
+          <w:szCs w:val="24"/>
+        </w:rPr>
+        <w:t>FreeRTOS</w:t>
+      </w:r>
+      <w:proofErr w:type="spellEnd"/>
+      <w:r>
+        <w:rPr>
+          <w:rFonts w:ascii="Times New Roman" w:hAnsi="Times New Roman"/>
+          <w:bCs/>
+          <w:sz w:val="24"/>
+          <w:szCs w:val="24"/>
+        </w:rPr>
+        <w:t xml:space="preserve"> tabanlı ARINC 653 genişletmesinin hedef platformu olarak kullanılmıştır. STM32’nin</w:t>
+      </w:r>
+      <w:r>
+        <w:rPr>
+          <w:rFonts w:ascii="Times New Roman" w:hAnsi="Times New Roman"/>
+          <w:bCs/>
+          <w:sz w:val="24"/>
+          <w:szCs w:val="24"/>
+        </w:rPr>
+        <w:t xml:space="preserve"> çevresel birimleri ilerleyen bölümlerde detaylı olarak ele alınacaktır</w:t>
+      </w:r>
+      <w:r>
+        <w:rPr>
+          <w:rFonts w:ascii="Times New Roman" w:hAnsi="Times New Roman"/>
+          <w:bCs/>
+          <w:sz w:val="24"/>
+          <w:szCs w:val="24"/>
+        </w:rPr>
+        <w:t>.</w:t>
+      </w:r>
+    </w:p>
+    <w:p>
+      <w:pPr>
+        <w:spacing w:before="240" w:after="0" w:line="276" w:lineRule="auto"/>
+        <w:rPr>
+          <w:rFonts w:ascii="Times New Roman" w:hAnsi="Times New Roman"/>
+          <w:bCs/>
+          <w:sz w:val="24"/>
+          <w:szCs w:val="24"/>
+        </w:rPr>
+      </w:pPr>
+    </w:p>
+    <w:p>
+      <w:pPr>
+        <w:spacing w:before="240" w:after="0" w:line="276" w:lineRule="auto"/>
+        <w:rPr>
+          <w:rFonts w:ascii="Times New Roman" w:hAnsi="Times New Roman"/>
+          <w:bCs/>
+          <w:sz w:val="24"/>
+          <w:szCs w:val="24"/>
+        </w:rPr>
+      </w:pPr>
+    </w:p>
+    <w:p>
+      <w:pPr>
+        <w:spacing w:before="240" w:after="0" w:line="276" w:lineRule="auto"/>
         <w:jc w:val="center"/>
       </w:pPr>
       <w:r>
@@ -9454,7 +10406,7 @@
           <w:noProof/>
         </w:rPr>
         <w:drawing>
-          <wp:inline distT="0" distB="0" distL="0" distR="0" wp14:anchorId="74B55313" wp14:editId="3082BDB4">
+          <wp:inline distT="0" distB="0" distL="0" distR="0" wp14:anchorId="74B55313" wp14:editId="42B3CE25">
             <wp:extent cx="2631180" cy="2160000"/>
             <wp:effectExtent l="0" t="0" r="0" b="0"/>
             <wp:docPr id="294401366" name="Resim 21" descr="NUCLEO-F303RE STMICROELECTRONICS, Development Board, Nucleo-64,  STM32F303RET6 MCU | Farnell Türkiye"/>
@@ -9471,7 +10423,7 @@
                     </pic:cNvPicPr>
                   </pic:nvPicPr>
                   <pic:blipFill>
-                    <a:blip r:embed="rId9" cstate="print">
+                    <a:blip r:embed="rId10" cstate="print">
                       <a:extLst>
                         <a:ext uri="{28A0092B-C50C-407E-A947-70E740481C1C}">
                           <a14:useLocalDpi xmlns:a14="http://schemas.microsoft.com/office/drawing/2010/main" val="0"/>
@@ -9553,19 +10505,8 @@
         <w:rPr>
           <w:color w:val="000000"/>
         </w:rPr>
-        <w:t xml:space="preserve">STM32F303RE mikrodenetleyicisi, ARM Cortex-M4 mimarisi üzerine kuruludur ve bu yapı Harvard mimarisini temel alır; yani program (Flash) ve veri (RAM) bellekleri ayrı veri yolları üzerinden erişilir. Mikrodenetleyici 512 KB Flash bellek ve </w:t>
-      </w:r>
-      <w:r>
-        <w:rPr>
-          <w:color w:val="000000"/>
-        </w:rPr>
-        <w:t>64</w:t>
-      </w:r>
-      <w:r>
-        <w:rPr>
-          <w:color w:val="000000"/>
-        </w:rPr>
-        <w:t xml:space="preserve"> KB SRAM kapasitesine sahiptir. Flash bellek, program kodunun ve kalıcı verilerin saklandığı alan iken; SRAM, çalışma zamanında görev yığınları, değişkenler ve işletim sistemi yapıları için kullanılır. Ayrıca, STM32 bellek haritası çevresel birimlere (</w:t>
+        <w:lastRenderedPageBreak/>
+        <w:t>STM32F303RE mikrodenetleyicisi, ARM Cortex-M4 mimarisi üzerine kuruludur ve bu yapı Harvard mimarisini temel alır; yani program (Flash) ve veri (RAM) bellekleri ayrı veri yolları üzerinden erişilir. Mikrodenetleyici 512 KB Flash bellek ve 64 KB SRAM kapasitesine sahiptir. Flash bellek, program kodunun ve kalıcı verilerin saklandığı alan iken; SRAM, çalışma zamanında görev yığınları, değişkenler ve işletim sistemi yapıları için kullanılır. Ayrıca, STM32 bellek haritası çevresel birimlere (</w:t>
       </w:r>
       <w:proofErr w:type="spellStart"/>
       <w:r>
@@ -9653,7 +10594,7 @@
                     </pic:cNvPicPr>
                   </pic:nvPicPr>
                   <pic:blipFill>
-                    <a:blip r:embed="rId10" cstate="print">
+                    <a:blip r:embed="rId11" cstate="print">
                       <a:extLst>
                         <a:ext uri="{28A0092B-C50C-407E-A947-70E740481C1C}">
                           <a14:useLocalDpi xmlns:a14="http://schemas.microsoft.com/office/drawing/2010/main" val="0"/>
@@ -9708,7 +10649,6 @@
           <w:b/>
           <w:bCs/>
         </w:rPr>
-        <w:lastRenderedPageBreak/>
         <w:t>3.1.1.2. MPU</w:t>
       </w:r>
     </w:p>
@@ -9948,7 +10888,6 @@
         <w:spacing w:before="240" w:beforeAutospacing="0" w:line="276" w:lineRule="auto"/>
       </w:pPr>
       <w:r>
-        <w:lastRenderedPageBreak/>
         <w:t xml:space="preserve">Bu projede </w:t>
       </w:r>
       <w:proofErr w:type="spellStart"/>
@@ -10118,6 +11057,7 @@
         <w:spacing w:before="240" w:beforeAutospacing="0" w:line="276" w:lineRule="auto"/>
       </w:pPr>
       <w:r>
+        <w:lastRenderedPageBreak/>
         <w:t xml:space="preserve">STM32CubeMX, </w:t>
       </w:r>
       <w:proofErr w:type="spellStart"/>
@@ -10238,6 +11178,127 @@
       <w:pPr>
         <w:spacing w:before="240" w:after="0" w:line="276" w:lineRule="auto"/>
         <w:rPr>
+          <w:rFonts w:ascii="Times New Roman" w:hAnsi="Times New Roman"/>
+          <w:bCs/>
+          <w:sz w:val="24"/>
+          <w:szCs w:val="24"/>
+        </w:rPr>
+      </w:pPr>
+    </w:p>
+    <w:p>
+      <w:pPr>
+        <w:spacing w:before="240" w:after="0" w:line="276" w:lineRule="auto"/>
+        <w:rPr>
+          <w:rFonts w:ascii="Times New Roman" w:hAnsi="Times New Roman"/>
+          <w:bCs/>
+          <w:sz w:val="24"/>
+          <w:szCs w:val="24"/>
+        </w:rPr>
+      </w:pPr>
+    </w:p>
+    <w:p>
+      <w:pPr>
+        <w:spacing w:before="240" w:after="0" w:line="276" w:lineRule="auto"/>
+        <w:rPr>
+          <w:rFonts w:ascii="Times New Roman" w:hAnsi="Times New Roman"/>
+          <w:bCs/>
+          <w:sz w:val="24"/>
+          <w:szCs w:val="24"/>
+        </w:rPr>
+      </w:pPr>
+    </w:p>
+    <w:p>
+      <w:pPr>
+        <w:spacing w:before="240" w:after="0" w:line="276" w:lineRule="auto"/>
+        <w:rPr>
+          <w:rFonts w:ascii="Times New Roman" w:hAnsi="Times New Roman"/>
+          <w:bCs/>
+          <w:sz w:val="24"/>
+          <w:szCs w:val="24"/>
+        </w:rPr>
+      </w:pPr>
+    </w:p>
+    <w:p>
+      <w:pPr>
+        <w:spacing w:before="240" w:after="0" w:line="276" w:lineRule="auto"/>
+        <w:rPr>
+          <w:rFonts w:ascii="Times New Roman" w:hAnsi="Times New Roman"/>
+          <w:bCs/>
+          <w:sz w:val="24"/>
+          <w:szCs w:val="24"/>
+        </w:rPr>
+      </w:pPr>
+    </w:p>
+    <w:p>
+      <w:pPr>
+        <w:spacing w:before="240" w:after="0" w:line="276" w:lineRule="auto"/>
+        <w:rPr>
+          <w:rFonts w:ascii="Times New Roman" w:hAnsi="Times New Roman"/>
+          <w:bCs/>
+          <w:sz w:val="24"/>
+          <w:szCs w:val="24"/>
+        </w:rPr>
+      </w:pPr>
+    </w:p>
+    <w:p>
+      <w:pPr>
+        <w:spacing w:before="240" w:after="0" w:line="276" w:lineRule="auto"/>
+        <w:rPr>
+          <w:rFonts w:ascii="Times New Roman" w:hAnsi="Times New Roman"/>
+          <w:bCs/>
+          <w:sz w:val="24"/>
+          <w:szCs w:val="24"/>
+        </w:rPr>
+      </w:pPr>
+    </w:p>
+    <w:p>
+      <w:pPr>
+        <w:spacing w:before="240" w:after="0" w:line="276" w:lineRule="auto"/>
+        <w:rPr>
+          <w:rFonts w:ascii="Times New Roman" w:hAnsi="Times New Roman"/>
+          <w:bCs/>
+          <w:sz w:val="24"/>
+          <w:szCs w:val="24"/>
+        </w:rPr>
+      </w:pPr>
+    </w:p>
+    <w:p>
+      <w:pPr>
+        <w:spacing w:before="240" w:after="0" w:line="276" w:lineRule="auto"/>
+        <w:rPr>
+          <w:rFonts w:ascii="Times New Roman" w:hAnsi="Times New Roman"/>
+          <w:bCs/>
+          <w:sz w:val="24"/>
+          <w:szCs w:val="24"/>
+        </w:rPr>
+      </w:pPr>
+    </w:p>
+    <w:p>
+      <w:pPr>
+        <w:spacing w:before="240" w:after="0" w:line="276" w:lineRule="auto"/>
+        <w:rPr>
+          <w:rFonts w:ascii="Times New Roman" w:hAnsi="Times New Roman"/>
+          <w:bCs/>
+          <w:sz w:val="24"/>
+          <w:szCs w:val="24"/>
+        </w:rPr>
+      </w:pPr>
+    </w:p>
+    <w:p>
+      <w:pPr>
+        <w:spacing w:before="240" w:after="0" w:line="276" w:lineRule="auto"/>
+        <w:rPr>
+          <w:rFonts w:ascii="Times New Roman" w:hAnsi="Times New Roman"/>
+          <w:bCs/>
+          <w:sz w:val="24"/>
+          <w:szCs w:val="24"/>
+        </w:rPr>
+      </w:pPr>
+    </w:p>
+    <w:p>
+      <w:pPr>
+        <w:spacing w:before="240" w:after="0" w:line="276" w:lineRule="auto"/>
+        <w:rPr>
           <w:rFonts w:ascii="Times New Roman" w:eastAsia="Times New Roman" w:hAnsi="Times New Roman"/>
           <w:b/>
           <w:kern w:val="0"/>
@@ -10252,39 +11313,13 @@
           <w:sz w:val="28"/>
           <w:szCs w:val="28"/>
         </w:rPr>
+        <w:lastRenderedPageBreak/>
         <w:t>EKLER</w:t>
       </w:r>
     </w:p>
     <w:p>
       <w:pPr>
-        <w:spacing w:before="240" w:after="0" w:line="276" w:lineRule="auto"/>
-        <w:jc w:val="both"/>
-        <w:rPr>
-          <w:rFonts w:ascii="Times New Roman" w:eastAsia="Times New Roman" w:hAnsi="Times New Roman"/>
-          <w:kern w:val="0"/>
-          <w:sz w:val="24"/>
-          <w:szCs w:val="24"/>
-          <w:lang w:eastAsia="tr-TR"/>
-        </w:rPr>
-      </w:pPr>
-    </w:p>
-    <w:p>
-      <w:pPr>
-        <w:spacing w:before="240" w:after="0" w:line="276" w:lineRule="auto"/>
-        <w:jc w:val="both"/>
-        <w:rPr>
-          <w:rFonts w:ascii="Times New Roman" w:eastAsia="Times New Roman" w:hAnsi="Times New Roman"/>
-          <w:kern w:val="0"/>
-          <w:sz w:val="24"/>
-          <w:szCs w:val="24"/>
-          <w:lang w:eastAsia="tr-TR"/>
-        </w:rPr>
-      </w:pPr>
-    </w:p>
-    <w:p>
-      <w:pPr>
-        <w:spacing w:before="240" w:after="0" w:line="276" w:lineRule="auto"/>
-        <w:jc w:val="both"/>
+        <w:spacing w:before="240" w:line="276" w:lineRule="auto"/>
         <w:rPr>
           <w:rFonts w:ascii="Times New Roman" w:eastAsia="Times New Roman" w:hAnsi="Times New Roman"/>
           <w:kern w:val="0"/>
@@ -11425,241 +12460,6 @@
           <w:kern w:val="0"/>
         </w:rPr>
       </w:pPr>
-      <w:r>
-        <w:rPr>
-          <w:noProof/>
-          <w:lang w:eastAsia="tr-TR"/>
-        </w:rPr>
-        <mc:AlternateContent>
-          <mc:Choice Requires="wps">
-            <w:drawing>
-              <wp:anchor distT="0" distB="0" distL="114300" distR="114300" simplePos="0" relativeHeight="251670016" behindDoc="0" locked="0" layoutInCell="1" allowOverlap="1" wp14:anchorId="0710E90B" wp14:editId="2EC8F256">
-                <wp:simplePos x="0" y="0"/>
-                <wp:positionH relativeFrom="margin">
-                  <wp:posOffset>1256030</wp:posOffset>
-                </wp:positionH>
-                <wp:positionV relativeFrom="paragraph">
-                  <wp:posOffset>10795</wp:posOffset>
-                </wp:positionV>
-                <wp:extent cx="4092575" cy="1247775"/>
-                <wp:effectExtent l="0" t="0" r="22225" b="28575"/>
-                <wp:wrapNone/>
-                <wp:docPr id="34" name="Double Bracket 3"/>
-                <wp:cNvGraphicFramePr>
-                  <a:graphicFrameLocks xmlns:a="http://schemas.openxmlformats.org/drawingml/2006/main"/>
-                </wp:cNvGraphicFramePr>
-                <a:graphic xmlns:a="http://schemas.openxmlformats.org/drawingml/2006/main">
-                  <a:graphicData uri="http://schemas.microsoft.com/office/word/2010/wordprocessingShape">
-                    <wps:wsp>
-                      <wps:cNvSpPr>
-                        <a:spLocks noChangeArrowheads="1"/>
-                      </wps:cNvSpPr>
-                      <wps:spPr bwMode="auto">
-                        <a:xfrm>
-                          <a:off x="0" y="0"/>
-                          <a:ext cx="4092575" cy="1247775"/>
-                        </a:xfrm>
-                        <a:prstGeom prst="bracketPair">
-                          <a:avLst/>
-                        </a:prstGeom>
-                        <a:solidFill>
-                          <a:srgbClr val="1F497D">
-                            <a:lumMod val="20000"/>
-                            <a:lumOff val="80000"/>
-                          </a:srgbClr>
-                        </a:solidFill>
-                        <a:ln w="9525" cap="flat" cmpd="sng" algn="ctr">
-                          <a:solidFill>
-                            <a:srgbClr val="4F81BD">
-                              <a:lumMod val="75000"/>
-                            </a:srgbClr>
-                          </a:solidFill>
-                          <a:prstDash val="solid"/>
-                          <a:headEnd/>
-                          <a:tailEnd/>
-                        </a:ln>
-                        <a:effectLst/>
-                      </wps:spPr>
-                      <wps:txbx>
-                        <w:txbxContent>
-                          <w:p>
-                            <w:pPr>
-                              <w:rPr>
-                                <w:b/>
-                                <w:sz w:val="18"/>
-                                <w:szCs w:val="18"/>
-                              </w:rPr>
-                            </w:pPr>
-                            <w:r>
-                              <w:rPr>
-                                <w:b/>
-                                <w:sz w:val="18"/>
-                                <w:szCs w:val="18"/>
-                              </w:rPr>
-                              <w:t>Değerlendirme ve Sözlü Sınav</w:t>
-                            </w:r>
-                            <w:r>
-                              <w:rPr>
-                                <w:b/>
-                                <w:sz w:val="18"/>
-                                <w:szCs w:val="18"/>
-                              </w:rPr>
-                              <w:t xml:space="preserve"> </w:t>
-                            </w:r>
-                            <w:r>
-                              <w:rPr>
-                                <w:b/>
-                                <w:sz w:val="18"/>
-                                <w:szCs w:val="18"/>
-                              </w:rPr>
-                              <w:t>Tutanağı:</w:t>
-                            </w:r>
-                            <w:r>
-                              <w:rPr>
-                                <w:b/>
-                                <w:sz w:val="18"/>
-                                <w:szCs w:val="18"/>
-                              </w:rPr>
-                              <w:t xml:space="preserve"> </w:t>
-                            </w:r>
-                            <w:r>
-                              <w:rPr>
-                                <w:b/>
-                                <w:sz w:val="18"/>
-                                <w:szCs w:val="18"/>
-                              </w:rPr>
-                              <w:br/>
-                            </w:r>
-                            <w:r>
-                              <w:rPr>
-                                <w:sz w:val="18"/>
-                                <w:szCs w:val="18"/>
-                              </w:rPr>
-                              <w:t>Bilgisayar Mühendisliği Tasarımı konu başlığı ve ilgili öğrencilerin bilgileri girildikten sonra alt kısma da jüri adına danışman hocanın ismi yazılmalıdır. Bu form BSM401 Bilgisayar Mühendisliği Tasarımı Kitapçığınızın son sayfasıdır. Danışman hocanız bu formu doldurup imzalayacaktır.</w:t>
-                            </w:r>
-                          </w:p>
-                          <w:p>
-                            <w:pPr>
-                              <w:rPr>
-                                <w:b/>
-                                <w:sz w:val="18"/>
-                                <w:szCs w:val="18"/>
-                              </w:rPr>
-                            </w:pPr>
-                            <w:r>
-                              <w:rPr>
-                                <w:b/>
-                                <w:color w:val="FF0000"/>
-                                <w:sz w:val="18"/>
-                                <w:szCs w:val="18"/>
-                              </w:rPr>
-                              <w:t>Burayı çıktı almadan önce siliniz.</w:t>
-                            </w:r>
-                          </w:p>
-                        </w:txbxContent>
-                      </wps:txbx>
-                      <wps:bodyPr rot="0" vert="horz" wrap="square" lIns="91440" tIns="45720" rIns="91440" bIns="45720" anchor="t" anchorCtr="0" upright="1">
-                        <a:noAutofit/>
-                      </wps:bodyPr>
-                    </wps:wsp>
-                  </a:graphicData>
-                </a:graphic>
-                <wp14:sizeRelH relativeFrom="page">
-                  <wp14:pctWidth>0</wp14:pctWidth>
-                </wp14:sizeRelH>
-                <wp14:sizeRelV relativeFrom="page">
-                  <wp14:pctHeight>0</wp14:pctHeight>
-                </wp14:sizeRelV>
-              </wp:anchor>
-            </w:drawing>
-          </mc:Choice>
-          <mc:Fallback>
-            <w:pict>
-              <v:shape w14:anchorId="0710E90B" id="_x0000_s1028" type="#_x0000_t185" style="position:absolute;margin-left:98.9pt;margin-top:.85pt;width:322.25pt;height:98.25pt;z-index:251670016;visibility:visible;mso-wrap-style:square;mso-width-percent:0;mso-height-percent:0;mso-wrap-distance-left:9pt;mso-wrap-distance-top:0;mso-wrap-distance-right:9pt;mso-wrap-distance-bottom:0;mso-position-horizontal:absolute;mso-position-horizontal-relative:margin;mso-position-vertical:absolute;mso-position-vertical-relative:text;mso-width-percent:0;mso-height-percent:0;mso-width-relative:page;mso-height-relative:page;v-text-anchor:top" o:gfxdata="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" filled="t" fillcolor="#c6d9f1" strokecolor="#376092">
-                <v:textbox>
-                  <w:txbxContent>
-                    <w:p>
-                      <w:pPr>
-                        <w:rPr>
-                          <w:b/>
-                          <w:sz w:val="18"/>
-                          <w:szCs w:val="18"/>
-                        </w:rPr>
-                      </w:pPr>
-                      <w:r>
-                        <w:rPr>
-                          <w:b/>
-                          <w:sz w:val="18"/>
-                          <w:szCs w:val="18"/>
-                        </w:rPr>
-                        <w:t>Değerlendirme ve Sözlü Sınav</w:t>
-                      </w:r>
-                      <w:r>
-                        <w:rPr>
-                          <w:b/>
-                          <w:sz w:val="18"/>
-                          <w:szCs w:val="18"/>
-                        </w:rPr>
-                        <w:t xml:space="preserve"> </w:t>
-                      </w:r>
-                      <w:r>
-                        <w:rPr>
-                          <w:b/>
-                          <w:sz w:val="18"/>
-                          <w:szCs w:val="18"/>
-                        </w:rPr>
-                        <w:t>Tutanağı:</w:t>
-                      </w:r>
-                      <w:r>
-                        <w:rPr>
-                          <w:b/>
-                          <w:sz w:val="18"/>
-                          <w:szCs w:val="18"/>
-                        </w:rPr>
-                        <w:t xml:space="preserve"> </w:t>
-                      </w:r>
-                      <w:r>
-                        <w:rPr>
-                          <w:b/>
-                          <w:sz w:val="18"/>
-                          <w:szCs w:val="18"/>
-                        </w:rPr>
-                        <w:br/>
-                      </w:r>
-                      <w:r>
-                        <w:rPr>
-                          <w:sz w:val="18"/>
-                          <w:szCs w:val="18"/>
-                        </w:rPr>
-                        <w:t>Bilgisayar Mühendisliği Tasarımı konu başlığı ve ilgili öğrencilerin bilgileri girildikten sonra alt kısma da jüri adına danışman hocanın ismi yazılmalıdır. Bu form BSM401 Bilgisayar Mühendisliği Tasarımı Kitapçığınızın son sayfasıdır. Danışman hocanız bu formu doldurup imzalayacaktır.</w:t>
-                      </w:r>
-                    </w:p>
-                    <w:p>
-                      <w:pPr>
-                        <w:rPr>
-                          <w:b/>
-                          <w:sz w:val="18"/>
-                          <w:szCs w:val="18"/>
-                        </w:rPr>
-                      </w:pPr>
-                      <w:r>
-                        <w:rPr>
-                          <w:b/>
-                          <w:color w:val="FF0000"/>
-                          <w:sz w:val="18"/>
-                          <w:szCs w:val="18"/>
-                        </w:rPr>
-                        <w:t>Burayı çıktı almadan önce siliniz.</w:t>
-                      </w:r>
-                    </w:p>
-                  </w:txbxContent>
-                </v:textbox>
-                <w10:wrap anchorx="margin"/>
-              </v:shape>
-            </w:pict>
-          </mc:Fallback>
-        </mc:AlternateContent>
-      </w:r>
       <w:proofErr w:type="gramStart"/>
       <w:r>
         <w:rPr>
@@ -11669,6 +12469,43 @@
         <w:t>KONU :</w:t>
       </w:r>
       <w:proofErr w:type="gramEnd"/>
+      <w:r>
+        <w:rPr>
+          <w:rFonts w:ascii="Times New Roman" w:eastAsiaTheme="minorHAnsi" w:hAnsi="Times New Roman"/>
+          <w:kern w:val="0"/>
+        </w:rPr>
+        <w:t xml:space="preserve"> </w:t>
+      </w:r>
+      <w:r>
+        <w:rPr>
+          <w:rFonts w:ascii="Times New Roman" w:eastAsiaTheme="minorHAnsi" w:hAnsi="Times New Roman"/>
+          <w:kern w:val="0"/>
+        </w:rPr>
+        <w:t>ARINC 653 Standartlarına Uygun</w:t>
+      </w:r>
+      <w:r>
+        <w:rPr>
+          <w:rFonts w:ascii="Times New Roman" w:eastAsiaTheme="minorHAnsi" w:hAnsi="Times New Roman"/>
+          <w:kern w:val="0"/>
+        </w:rPr>
+        <w:t xml:space="preserve"> </w:t>
+      </w:r>
+      <w:proofErr w:type="spellStart"/>
+      <w:r>
+        <w:rPr>
+          <w:rFonts w:ascii="Times New Roman" w:eastAsiaTheme="minorHAnsi" w:hAnsi="Times New Roman"/>
+          <w:kern w:val="0"/>
+        </w:rPr>
+        <w:t>FreeRTOS</w:t>
+      </w:r>
+      <w:proofErr w:type="spellEnd"/>
+      <w:r>
+        <w:rPr>
+          <w:rFonts w:ascii="Times New Roman" w:eastAsiaTheme="minorHAnsi" w:hAnsi="Times New Roman"/>
+          <w:kern w:val="0"/>
+        </w:rPr>
+        <w:t xml:space="preserve"> Genişletmesi</w:t>
+      </w:r>
     </w:p>
     <w:p>
       <w:pPr>
@@ -11684,6 +12521,13 @@
           <w:kern w:val="0"/>
         </w:rPr>
         <w:t>ÖĞRENCİLER (Öğrenci No/AD/SOYAD):</w:t>
+      </w:r>
+      <w:r>
+        <w:rPr>
+          <w:rFonts w:ascii="Times New Roman" w:eastAsiaTheme="minorHAnsi" w:hAnsi="Times New Roman"/>
+          <w:kern w:val="0"/>
+        </w:rPr>
+        <w:t xml:space="preserve"> B211210055/HASAN/TAYFUR</w:t>
       </w:r>
     </w:p>
     <w:p>
@@ -15220,10 +16064,7 @@
         <w:t>:</w:t>
       </w:r>
       <w:proofErr w:type="gramEnd"/>
-    </w:p>
-    <w:p>
-      <w:pPr>
-        <w:spacing w:before="240" w:after="0" w:line="276" w:lineRule="auto"/>
+      <w:r>
         <w:rPr>
           <w:rFonts w:ascii="Times New Roman" w:eastAsiaTheme="majorEastAsia" w:hAnsi="Times New Roman"/>
           <w:caps/>
@@ -15231,8 +16072,12 @@
           <w:spacing w:val="-20"/>
           <w:kern w:val="28"/>
         </w:rPr>
-      </w:pPr>
-      <w:r>
+        <w:t xml:space="preserve"> Doç. dr. Murat iskefiyeli</w:t>
+      </w:r>
+    </w:p>
+    <w:p>
+      <w:pPr>
+        <w:spacing w:before="240" w:after="0" w:line="276" w:lineRule="auto"/>
         <w:rPr>
           <w:rFonts w:ascii="Times New Roman" w:eastAsiaTheme="majorEastAsia" w:hAnsi="Times New Roman"/>
           <w:caps/>
@@ -15240,11 +16085,20 @@
           <w:spacing w:val="-20"/>
           <w:kern w:val="28"/>
         </w:rPr>
+      </w:pPr>
+      <w:r>
+        <w:rPr>
+          <w:rFonts w:ascii="Times New Roman" w:eastAsiaTheme="majorEastAsia" w:hAnsi="Times New Roman"/>
+          <w:caps/>
+          <w:color w:val="000000"/>
+          <w:spacing w:val="-20"/>
+          <w:kern w:val="28"/>
+        </w:rPr>
         <w:t>danışman imzası:</w:t>
       </w:r>
     </w:p>
     <w:sectPr>
-      <w:headerReference w:type="default" r:id="rId11"/>
+      <w:headerReference w:type="default" r:id="rId12"/>
       <w:pgSz w:w="11906" w:h="16838"/>
       <w:pgMar w:top="1701" w:right="1843" w:bottom="1418" w:left="1843" w:header="708" w:footer="708" w:gutter="0"/>
       <w:cols w:space="708"/>
@@ -15369,6 +16223,69 @@
 </file>
 
 <file path=word/header2.xml><?xml version="1.0" encoding="utf-8"?>
+<w:hdr xmlns:wpc="http://schemas.microsoft.com/office/word/2010/wordprocessingCanvas" xmlns:cx="http://schemas.microsoft.com/office/drawing/2014/chartex" xmlns:cx1="http://schemas.microsoft.com/office/drawing/2015/9/8/chartex" xmlns:cx2="http://schemas.microsoft.com/office/drawing/2015/10/21/chartex" xmlns:cx3="http://schemas.microsoft.com/office/drawing/2016/5/9/chartex" xmlns:cx4="http://schemas.microsoft.com/office/drawing/2016/5/10/chartex" xmlns:cx5="http://schemas.microsoft.com/office/drawing/2016/5/11/chartex" xmlns:cx6="http://schemas.microsoft.com/office/drawing/2016/5/12/chartex" xmlns:cx7="http://schemas.microsoft.com/office/drawing/2016/5/13/chartex" xmlns:cx8="http://schemas.microsoft.com/office/drawing/2016/5/14/chartex" xmlns:mc="http://schemas.openxmlformats.org/markup-compatibility/2006" xmlns:aink="http://schemas.microsoft.com/office/drawing/2016/ink" xmlns:am3d="http://schemas.microsoft.com/office/drawing/2017/model3d" xmlns:o="urn:schemas-microsoft-com:office:office" xmlns:oel="http://schemas.microsoft.com/office/2019/extlst" xmlns:r="http://schemas.openxmlformats.org/officeDocument/2006/relationships" xmlns:m="http://schemas.openxmlformats.org/officeDocument/2006/math" xmlns:v="urn:schemas-microsoft-com:vml" xmlns:wp14="http://schemas.microsoft.com/office/word/2010/wordprocessingDrawing" xmlns:wp="http://schemas.openxmlformats.org/drawingml/2006/wordprocessingDrawing" xmlns:w10="urn:schemas-microsoft-com:office:word" xmlns:w="http://schemas.openxmlformats.org/wordprocessingml/2006/main" xmlns:w14="http://schemas.microsoft.com/office/word/2010/wordml" xmlns:w15="http://schemas.microsoft.com/office/word/2012/wordml" xmlns:w16cex="http://schemas.microsoft.com/office/word/2018/wordml/cex" xmlns:w16cid="http://schemas.microsoft.com/office/word/2016/wordml/cid" xmlns:w16="http://schemas.microsoft.com/office/word/2018/wordml" xmlns:w16du="http://schemas.microsoft.com/office/word/2023/wordml/word16du" xmlns:w16sdtdh="http://schemas.microsoft.com/office/word/2020/wordml/sdtdatahash" xmlns:w16sdtfl="http://schemas.microsoft.com/office/word/2024/wordml/sdtformatlock" xmlns:w16se="http://schemas.microsoft.com/office/word/2015/wordml/symex" xmlns:wpg="http://schemas.microsoft.com/office/word/2010/wordprocessingGroup" xmlns:wpi="http://schemas.microsoft.com/office/word/2010/wordprocessingInk" xmlns:wne="http://schemas.microsoft.com/office/word/2006/wordml" xmlns:wps="http://schemas.microsoft.com/office/word/2010/wordprocessingShape" mc:Ignorable="w14 w15 w16se w16cid w16 w16cex w16sdtdh w16sdtfl w16du wp14">
+  <w:p>
+    <w:pPr>
+      <w:pStyle w:val="stBilgi"/>
+      <w:jc w:val="right"/>
+      <w:rPr>
+        <w:rFonts w:ascii="Times New Roman" w:hAnsi="Times New Roman"/>
+        <w:sz w:val="24"/>
+        <w:szCs w:val="24"/>
+      </w:rPr>
+    </w:pPr>
+    <w:r>
+      <w:rPr>
+        <w:rFonts w:ascii="Times New Roman" w:hAnsi="Times New Roman"/>
+        <w:sz w:val="24"/>
+        <w:szCs w:val="24"/>
+      </w:rPr>
+      <w:fldChar w:fldCharType="begin"/>
+    </w:r>
+    <w:r>
+      <w:rPr>
+        <w:rFonts w:ascii="Times New Roman" w:hAnsi="Times New Roman"/>
+        <w:sz w:val="24"/>
+        <w:szCs w:val="24"/>
+      </w:rPr>
+      <w:instrText xml:space="preserve"> PAGE   \* MERGEFORMAT </w:instrText>
+    </w:r>
+    <w:r>
+      <w:rPr>
+        <w:rFonts w:ascii="Times New Roman" w:hAnsi="Times New Roman"/>
+        <w:sz w:val="24"/>
+        <w:szCs w:val="24"/>
+      </w:rPr>
+      <w:fldChar w:fldCharType="separate"/>
+    </w:r>
+    <w:r>
+      <w:rPr>
+        <w:rFonts w:ascii="Times New Roman" w:hAnsi="Times New Roman"/>
+        <w:noProof/>
+        <w:sz w:val="24"/>
+        <w:szCs w:val="24"/>
+      </w:rPr>
+      <w:t>9</w:t>
+    </w:r>
+    <w:r>
+      <w:rPr>
+        <w:rFonts w:ascii="Times New Roman" w:hAnsi="Times New Roman"/>
+        <w:noProof/>
+        <w:sz w:val="24"/>
+        <w:szCs w:val="24"/>
+      </w:rPr>
+      <w:fldChar w:fldCharType="end"/>
+    </w:r>
+  </w:p>
+  <w:p>
+    <w:pPr>
+      <w:pStyle w:val="stBilgi"/>
+    </w:pPr>
+  </w:p>
+</w:hdr>
+</file>
+
+<file path=word/header3.xml><?xml version="1.0" encoding="utf-8"?>
 <w:hdr xmlns:wpc="http://schemas.microsoft.com/office/word/2010/wordprocessingCanvas" xmlns:cx="http://schemas.microsoft.com/office/drawing/2014/chartex" xmlns:cx1="http://schemas.microsoft.com/office/drawing/2015/9/8/chartex" xmlns:cx2="http://schemas.microsoft.com/office/drawing/2015/10/21/chartex" xmlns:cx3="http://schemas.microsoft.com/office/drawing/2016/5/9/chartex" xmlns:cx4="http://schemas.microsoft.com/office/drawing/2016/5/10/chartex" xmlns:cx5="http://schemas.microsoft.com/office/drawing/2016/5/11/chartex" xmlns:cx6="http://schemas.microsoft.com/office/drawing/2016/5/12/chartex" xmlns:cx7="http://schemas.microsoft.com/office/drawing/2016/5/13/chartex" xmlns:cx8="http://schemas.microsoft.com/office/drawing/2016/5/14/chartex" xmlns:mc="http://schemas.openxmlformats.org/markup-compatibility/2006" xmlns:aink="http://schemas.microsoft.com/office/drawing/2016/ink" xmlns:am3d="http://schemas.microsoft.com/office/drawing/2017/model3d" xmlns:o="urn:schemas-microsoft-com:office:office" xmlns:oel="http://schemas.microsoft.com/office/2019/extlst" xmlns:r="http://schemas.openxmlformats.org/officeDocument/2006/relationships" xmlns:m="http://schemas.openxmlformats.org/officeDocument/2006/math" xmlns:v="urn:schemas-microsoft-com:vml" xmlns:wp14="http://schemas.microsoft.com/office/word/2010/wordprocessingDrawing" xmlns:wp="http://schemas.openxmlformats.org/drawingml/2006/wordprocessingDrawing" xmlns:w10="urn:schemas-microsoft-com:office:word" xmlns:w="http://schemas.openxmlformats.org/wordprocessingml/2006/main" xmlns:w14="http://schemas.microsoft.com/office/word/2010/wordml" xmlns:w15="http://schemas.microsoft.com/office/word/2012/wordml" xmlns:w16cex="http://schemas.microsoft.com/office/word/2018/wordml/cex" xmlns:w16cid="http://schemas.microsoft.com/office/word/2016/wordml/cid" xmlns:w16="http://schemas.microsoft.com/office/word/2018/wordml" xmlns:w16du="http://schemas.microsoft.com/office/word/2023/wordml/word16du" xmlns:w16sdtdh="http://schemas.microsoft.com/office/word/2020/wordml/sdtdatahash" xmlns:w16sdtfl="http://schemas.microsoft.com/office/word/2024/wordml/sdtformatlock" xmlns:w16se="http://schemas.microsoft.com/office/word/2015/wordml/symex" xmlns:wpg="http://schemas.microsoft.com/office/word/2010/wordprocessingGroup" xmlns:wpi="http://schemas.microsoft.com/office/word/2010/wordprocessingInk" xmlns:wne="http://schemas.microsoft.com/office/word/2006/wordml" xmlns:wps="http://schemas.microsoft.com/office/word/2010/wordprocessingShape" mc:Ignorable="w14 w15 w16se w16cid w16 w16cex w16sdtdh w16sdtfl w16du wp14">
   <w:p>
     <w:pPr>

</xml_diff>

<commit_message>
.map de heap_653 e ait ucHeap gorundu
</commit_message>
<xml_diff>
--- a/bm_tasarim/BSM401.docx
+++ b/bm_tasarim/BSM401.docx
@@ -3787,7 +3787,6 @@
                     </w:rPr>
                     <w:t xml:space="preserve">4.1.1. </w:t>
                   </w:r>
-                  <w:proofErr w:type="spellStart"/>
                   <w:r>
                     <w:rPr>
                       <w:kern w:val="0"/>
@@ -3795,17 +3794,7 @@
                       <w:szCs w:val="24"/>
                       <w:lang w:eastAsia="tr-TR"/>
                     </w:rPr>
-                    <w:t>Partition</w:t>
-                  </w:r>
-                  <w:proofErr w:type="spellEnd"/>
-                  <w:r>
-                    <w:rPr>
-                      <w:kern w:val="0"/>
-                      <w:sz w:val="24"/>
-                      <w:szCs w:val="24"/>
-                      <w:lang w:eastAsia="tr-TR"/>
-                    </w:rPr>
-                    <w:t xml:space="preserve"> Yapısı</w:t>
+                    <w:t>Donanım Katmanı</w:t>
                   </w:r>
                 </w:p>
               </w:tc>
@@ -3854,7 +3843,134 @@
                       <w:szCs w:val="24"/>
                       <w:lang w:eastAsia="tr-TR"/>
                     </w:rPr>
-                    <w:t>4.1.2. APEX Katmanı</w:t>
+                    <w:t xml:space="preserve">4.1.2. </w:t>
+                  </w:r>
+                  <w:r>
+                    <w:rPr>
+                      <w:kern w:val="0"/>
+                      <w:sz w:val="24"/>
+                      <w:szCs w:val="24"/>
+                      <w:lang w:eastAsia="tr-TR"/>
+                    </w:rPr>
+                    <w:t>RTOS Çekirdeği</w:t>
+                  </w:r>
+                </w:p>
+              </w:tc>
+              <w:tc>
+                <w:tcPr>
+                  <w:tcW w:w="658" w:type="dxa"/>
+                </w:tcPr>
+                <w:p>
+                  <w:pPr>
+                    <w:tabs>
+                      <w:tab w:val="left" w:pos="3024"/>
+                    </w:tabs>
+                    <w:spacing w:before="240" w:after="0" w:line="276" w:lineRule="auto"/>
+                    <w:jc w:val="right"/>
+                    <w:rPr>
+                      <w:kern w:val="0"/>
+                      <w:sz w:val="24"/>
+                      <w:szCs w:val="24"/>
+                      <w:lang w:eastAsia="tr-TR"/>
+                    </w:rPr>
+                  </w:pPr>
+                </w:p>
+              </w:tc>
+            </w:tr>
+            <w:tr>
+              <w:tc>
+                <w:tcPr>
+                  <w:tcW w:w="7659" w:type="dxa"/>
+                </w:tcPr>
+                <w:p>
+                  <w:pPr>
+                    <w:spacing w:before="240" w:after="0" w:line="276" w:lineRule="auto"/>
+                    <w:ind w:left="1418"/>
+                    <w:jc w:val="both"/>
+                    <w:rPr>
+                      <w:kern w:val="0"/>
+                      <w:sz w:val="24"/>
+                      <w:szCs w:val="24"/>
+                      <w:lang w:eastAsia="tr-TR"/>
+                    </w:rPr>
+                  </w:pPr>
+                  <w:r>
+                    <w:rPr>
+                      <w:kern w:val="0"/>
+                      <w:sz w:val="24"/>
+                      <w:szCs w:val="24"/>
+                      <w:lang w:eastAsia="tr-TR"/>
+                    </w:rPr>
+                    <w:t>4.1.3. APEX Katmanı</w:t>
+                  </w:r>
+                </w:p>
+              </w:tc>
+              <w:tc>
+                <w:tcPr>
+                  <w:tcW w:w="658" w:type="dxa"/>
+                </w:tcPr>
+                <w:p>
+                  <w:pPr>
+                    <w:tabs>
+                      <w:tab w:val="left" w:pos="3024"/>
+                    </w:tabs>
+                    <w:spacing w:before="240" w:after="0" w:line="276" w:lineRule="auto"/>
+                    <w:jc w:val="right"/>
+                    <w:rPr>
+                      <w:kern w:val="0"/>
+                      <w:sz w:val="24"/>
+                      <w:szCs w:val="24"/>
+                      <w:lang w:eastAsia="tr-TR"/>
+                    </w:rPr>
+                  </w:pPr>
+                </w:p>
+              </w:tc>
+            </w:tr>
+            <w:tr>
+              <w:tc>
+                <w:tcPr>
+                  <w:tcW w:w="7659" w:type="dxa"/>
+                </w:tcPr>
+                <w:p>
+                  <w:pPr>
+                    <w:spacing w:before="240" w:after="0" w:line="276" w:lineRule="auto"/>
+                    <w:ind w:left="1418"/>
+                    <w:jc w:val="both"/>
+                    <w:rPr>
+                      <w:kern w:val="0"/>
+                      <w:sz w:val="24"/>
+                      <w:szCs w:val="24"/>
+                      <w:lang w:eastAsia="tr-TR"/>
+                    </w:rPr>
+                  </w:pPr>
+                  <w:r>
+                    <w:rPr>
+                      <w:kern w:val="0"/>
+                      <w:sz w:val="24"/>
+                      <w:szCs w:val="24"/>
+                      <w:lang w:eastAsia="tr-TR"/>
+                    </w:rPr>
+                    <w:t xml:space="preserve">4.1.4. </w:t>
+                  </w:r>
+                  <w:proofErr w:type="spellStart"/>
+                  <w:r>
+                    <w:rPr>
+                      <w:kern w:val="0"/>
+                      <w:sz w:val="24"/>
+                      <w:szCs w:val="24"/>
+                      <w:lang w:eastAsia="tr-TR"/>
+                    </w:rPr>
+                    <w:t>Partition</w:t>
+                  </w:r>
+                  <w:proofErr w:type="spellEnd"/>
+                  <w:r>
+                    <w:rPr>
+                      <w:kern w:val="0"/>
+                      <w:sz w:val="24"/>
+                      <w:szCs w:val="24"/>
+                      <w:lang w:eastAsia="tr-TR"/>
+                    </w:rPr>
+                    <w:t xml:space="preserve"> Konfigürasyonunun Yapılması</w:t>
                   </w:r>
                 </w:p>
               </w:tc>
@@ -4132,215 +4248,6 @@
                 <w:p>
                   <w:pPr>
                     <w:spacing w:before="240" w:after="0" w:line="276" w:lineRule="auto"/>
-                    <w:ind w:left="1418"/>
-                    <w:jc w:val="both"/>
-                    <w:rPr>
-                      <w:kern w:val="0"/>
-                      <w:sz w:val="24"/>
-                      <w:szCs w:val="24"/>
-                      <w:lang w:eastAsia="tr-TR"/>
-                    </w:rPr>
-                  </w:pPr>
-                  <w:r>
-                    <w:rPr>
-                      <w:kern w:val="0"/>
-                      <w:sz w:val="24"/>
-                      <w:szCs w:val="24"/>
-                      <w:lang w:eastAsia="tr-TR"/>
-                    </w:rPr>
-                    <w:t>4.3.3. Inter-</w:t>
-                  </w:r>
-                  <w:proofErr w:type="spellStart"/>
-                  <w:r>
-                    <w:rPr>
-                      <w:kern w:val="0"/>
-                      <w:sz w:val="24"/>
-                      <w:szCs w:val="24"/>
-                      <w:lang w:eastAsia="tr-TR"/>
-                    </w:rPr>
-                    <w:t>Partition</w:t>
-                  </w:r>
-                  <w:proofErr w:type="spellEnd"/>
-                  <w:r>
-                    <w:rPr>
-                      <w:kern w:val="0"/>
-                      <w:sz w:val="24"/>
-                      <w:szCs w:val="24"/>
-                      <w:lang w:eastAsia="tr-TR"/>
-                    </w:rPr>
-                    <w:t xml:space="preserve"> </w:t>
-                  </w:r>
-                  <w:proofErr w:type="spellStart"/>
-                  <w:r>
-                    <w:rPr>
-                      <w:kern w:val="0"/>
-                      <w:sz w:val="24"/>
-                      <w:szCs w:val="24"/>
-                      <w:lang w:eastAsia="tr-TR"/>
-                    </w:rPr>
-                    <w:t>Monitoring</w:t>
-                  </w:r>
-                  <w:proofErr w:type="spellEnd"/>
-                </w:p>
-              </w:tc>
-              <w:tc>
-                <w:tcPr>
-                  <w:tcW w:w="658" w:type="dxa"/>
-                </w:tcPr>
-                <w:p>
-                  <w:pPr>
-                    <w:tabs>
-                      <w:tab w:val="left" w:pos="3024"/>
-                    </w:tabs>
-                    <w:spacing w:before="240" w:after="0" w:line="276" w:lineRule="auto"/>
-                    <w:jc w:val="right"/>
-                    <w:rPr>
-                      <w:kern w:val="0"/>
-                      <w:sz w:val="24"/>
-                      <w:szCs w:val="24"/>
-                      <w:lang w:eastAsia="tr-TR"/>
-                    </w:rPr>
-                  </w:pPr>
-                </w:p>
-              </w:tc>
-            </w:tr>
-            <w:tr>
-              <w:tc>
-                <w:tcPr>
-                  <w:tcW w:w="7659" w:type="dxa"/>
-                </w:tcPr>
-                <w:p>
-                  <w:pPr>
-                    <w:spacing w:before="240" w:after="0" w:line="276" w:lineRule="auto"/>
-                    <w:ind w:left="1418"/>
-                    <w:jc w:val="both"/>
-                    <w:rPr>
-                      <w:kern w:val="0"/>
-                      <w:sz w:val="24"/>
-                      <w:szCs w:val="24"/>
-                      <w:lang w:eastAsia="tr-TR"/>
-                    </w:rPr>
-                  </w:pPr>
-                  <w:r>
-                    <w:rPr>
-                      <w:kern w:val="0"/>
-                      <w:sz w:val="24"/>
-                      <w:szCs w:val="24"/>
-                      <w:lang w:eastAsia="tr-TR"/>
-                    </w:rPr>
-                    <w:t xml:space="preserve">4.3.4. </w:t>
-                  </w:r>
-                  <w:proofErr w:type="spellStart"/>
-                  <w:r>
-                    <w:rPr>
-                      <w:kern w:val="0"/>
-                      <w:sz w:val="24"/>
-                      <w:szCs w:val="24"/>
-                      <w:lang w:eastAsia="tr-TR"/>
-                    </w:rPr>
-                    <w:t>Health</w:t>
-                  </w:r>
-                  <w:proofErr w:type="spellEnd"/>
-                  <w:r>
-                    <w:rPr>
-                      <w:kern w:val="0"/>
-                      <w:sz w:val="24"/>
-                      <w:szCs w:val="24"/>
-                      <w:lang w:eastAsia="tr-TR"/>
-                    </w:rPr>
-                    <w:t xml:space="preserve"> </w:t>
-                  </w:r>
-                  <w:proofErr w:type="spellStart"/>
-                  <w:r>
-                    <w:rPr>
-                      <w:kern w:val="0"/>
-                      <w:sz w:val="24"/>
-                      <w:szCs w:val="24"/>
-                      <w:lang w:eastAsia="tr-TR"/>
-                    </w:rPr>
-                    <w:t>Monitoring</w:t>
-                  </w:r>
-                  <w:proofErr w:type="spellEnd"/>
-                </w:p>
-              </w:tc>
-              <w:tc>
-                <w:tcPr>
-                  <w:tcW w:w="658" w:type="dxa"/>
-                </w:tcPr>
-                <w:p>
-                  <w:pPr>
-                    <w:tabs>
-                      <w:tab w:val="left" w:pos="3024"/>
-                    </w:tabs>
-                    <w:spacing w:before="240" w:after="0" w:line="276" w:lineRule="auto"/>
-                    <w:jc w:val="right"/>
-                    <w:rPr>
-                      <w:kern w:val="0"/>
-                      <w:sz w:val="24"/>
-                      <w:szCs w:val="24"/>
-                      <w:lang w:eastAsia="tr-TR"/>
-                    </w:rPr>
-                  </w:pPr>
-                </w:p>
-              </w:tc>
-            </w:tr>
-            <w:tr>
-              <w:tc>
-                <w:tcPr>
-                  <w:tcW w:w="7659" w:type="dxa"/>
-                </w:tcPr>
-                <w:p>
-                  <w:pPr>
-                    <w:spacing w:before="240" w:after="0" w:line="276" w:lineRule="auto"/>
-                    <w:ind w:left="709"/>
-                    <w:jc w:val="both"/>
-                    <w:rPr>
-                      <w:kern w:val="0"/>
-                      <w:sz w:val="24"/>
-                      <w:szCs w:val="24"/>
-                      <w:lang w:eastAsia="tr-TR"/>
-                    </w:rPr>
-                  </w:pPr>
-                  <w:r>
-                    <w:rPr>
-                      <w:kern w:val="0"/>
-                      <w:sz w:val="24"/>
-                      <w:szCs w:val="24"/>
-                      <w:lang w:eastAsia="tr-TR"/>
-                    </w:rPr>
-                    <w:t>4.4. Zamanlayıcı Yapısı</w:t>
-                  </w:r>
-                </w:p>
-              </w:tc>
-              <w:tc>
-                <w:tcPr>
-                  <w:tcW w:w="658" w:type="dxa"/>
-                </w:tcPr>
-                <w:p>
-                  <w:pPr>
-                    <w:tabs>
-                      <w:tab w:val="left" w:pos="3024"/>
-                    </w:tabs>
-                    <w:spacing w:before="240" w:after="0" w:line="276" w:lineRule="auto"/>
-                    <w:jc w:val="right"/>
-                    <w:rPr>
-                      <w:kern w:val="0"/>
-                      <w:sz w:val="24"/>
-                      <w:szCs w:val="24"/>
-                      <w:lang w:eastAsia="tr-TR"/>
-                    </w:rPr>
-                  </w:pPr>
-                </w:p>
-              </w:tc>
-            </w:tr>
-            <w:tr>
-              <w:tc>
-                <w:tcPr>
-                  <w:tcW w:w="7659" w:type="dxa"/>
-                </w:tcPr>
-                <w:p>
-                  <w:pPr>
-                    <w:spacing w:before="240" w:after="0" w:line="276" w:lineRule="auto"/>
                     <w:jc w:val="both"/>
                     <w:rPr>
                       <w:kern w:val="0"/>
@@ -5072,66 +4979,43 @@
         <w:rPr>
           <w:lang w:val="tr-TR"/>
         </w:rPr>
+        <w:lastRenderedPageBreak/>
         <w:t>SİMGELER VE KISALTMALAR LİSTESİ</w:t>
       </w:r>
       <w:bookmarkEnd w:id="1"/>
     </w:p>
     <w:p>
       <w:pPr>
-        <w:spacing w:before="240" w:after="0" w:line="276" w:lineRule="auto"/>
-        <w:jc w:val="both"/>
-        <w:rPr>
-          <w:rFonts w:ascii="Times New Roman" w:eastAsia="Times New Roman" w:hAnsi="Times New Roman"/>
-          <w:b/>
-          <w:kern w:val="0"/>
-          <w:sz w:val="20"/>
-          <w:szCs w:val="20"/>
-          <w:lang w:eastAsia="tr-TR"/>
-        </w:rPr>
-      </w:pPr>
-    </w:p>
-    <w:p>
-      <w:pPr>
-        <w:spacing w:before="240" w:after="0" w:line="276" w:lineRule="auto"/>
-        <w:jc w:val="both"/>
-        <w:rPr>
-          <w:rFonts w:ascii="Times New Roman" w:eastAsia="Times New Roman" w:hAnsi="Times New Roman"/>
-          <w:b/>
-          <w:kern w:val="0"/>
-          <w:sz w:val="20"/>
-          <w:szCs w:val="20"/>
-          <w:lang w:eastAsia="tr-TR"/>
-        </w:rPr>
-      </w:pPr>
-    </w:p>
-    <w:p>
-      <w:pPr>
-        <w:spacing w:before="240" w:after="0" w:line="276" w:lineRule="auto"/>
-        <w:jc w:val="both"/>
-        <w:rPr>
-          <w:rFonts w:ascii="Times New Roman" w:eastAsia="Times New Roman" w:hAnsi="Times New Roman"/>
-          <w:b/>
-          <w:kern w:val="0"/>
-          <w:sz w:val="20"/>
-          <w:szCs w:val="20"/>
-          <w:lang w:eastAsia="tr-TR"/>
+        <w:pStyle w:val="IlkSayfalarBasligiSau"/>
+        <w:spacing w:before="240" w:line="276" w:lineRule="auto"/>
+        <w:rPr>
+          <w:lang w:val="tr-TR"/>
         </w:rPr>
       </w:pPr>
     </w:p>
     <w:tbl>
       <w:tblPr>
+        <w:tblStyle w:val="TabloKlavuzuAk"/>
         <w:tblW w:w="0" w:type="auto"/>
+        <w:tblBorders>
+          <w:top w:val="single" w:sz="4" w:space="0" w:color="auto"/>
+          <w:left w:val="single" w:sz="4" w:space="0" w:color="auto"/>
+          <w:bottom w:val="single" w:sz="4" w:space="0" w:color="auto"/>
+          <w:right w:val="single" w:sz="4" w:space="0" w:color="auto"/>
+          <w:insideH w:val="single" w:sz="4" w:space="0" w:color="auto"/>
+          <w:insideV w:val="single" w:sz="4" w:space="0" w:color="auto"/>
+        </w:tblBorders>
         <w:tblLayout w:type="fixed"/>
         <w:tblLook w:val="01E0" w:firstRow="1" w:lastRow="1" w:firstColumn="1" w:lastColumn="1" w:noHBand="0" w:noVBand="0"/>
       </w:tblPr>
       <w:tblGrid>
-        <w:gridCol w:w="1440"/>
-        <w:gridCol w:w="6480"/>
+        <w:gridCol w:w="1003"/>
+        <w:gridCol w:w="4943"/>
       </w:tblGrid>
       <w:tr>
         <w:tc>
           <w:tcPr>
-            <w:tcW w:w="1440" w:type="dxa"/>
+            <w:tcW w:w="1003" w:type="dxa"/>
             <w:hideMark/>
           </w:tcPr>
           <w:p>
@@ -5146,13 +5030,13 @@
               <w:rPr>
                 <w:lang w:val="tr-TR"/>
               </w:rPr>
-              <w:t>A</w:t>
+              <w:t>APEX</w:t>
             </w:r>
           </w:p>
         </w:tc>
         <w:tc>
           <w:tcPr>
-            <w:tcW w:w="6480" w:type="dxa"/>
+            <w:tcW w:w="4943" w:type="dxa"/>
             <w:hideMark/>
           </w:tcPr>
           <w:p>
@@ -5167,7 +5051,71 @@
               <w:rPr>
                 <w:lang w:val="tr-TR"/>
               </w:rPr>
-              <w:t>: Numune kesit alanı</w:t>
+              <w:t>:</w:t>
+            </w:r>
+            <w:r>
+              <w:rPr>
+                <w:lang w:val="tr-TR"/>
+              </w:rPr>
+              <w:t xml:space="preserve"> Application </w:t>
+            </w:r>
+            <w:proofErr w:type="spellStart"/>
+            <w:r>
+              <w:rPr>
+                <w:lang w:val="tr-TR"/>
+              </w:rPr>
+              <w:t>Executive</w:t>
+            </w:r>
+            <w:proofErr w:type="spellEnd"/>
+          </w:p>
+        </w:tc>
+      </w:tr>
+      <w:tr>
+        <w:tc>
+          <w:tcPr>
+            <w:tcW w:w="1003" w:type="dxa"/>
+            <w:hideMark/>
+          </w:tcPr>
+          <w:p>
+            <w:pPr>
+              <w:pStyle w:val="SimgelerYaziStili"/>
+              <w:spacing w:before="240" w:line="276" w:lineRule="auto"/>
+              <w:rPr>
+                <w:lang w:val="tr-TR"/>
+              </w:rPr>
+            </w:pPr>
+            <w:r>
+              <w:rPr>
+                <w:lang w:val="tr-TR"/>
+              </w:rPr>
+              <w:t>DMA</w:t>
+            </w:r>
+          </w:p>
+        </w:tc>
+        <w:tc>
+          <w:tcPr>
+            <w:tcW w:w="4943" w:type="dxa"/>
+            <w:hideMark/>
+          </w:tcPr>
+          <w:p>
+            <w:pPr>
+              <w:pStyle w:val="SimgelerYaziStili"/>
+              <w:spacing w:before="240" w:line="276" w:lineRule="auto"/>
+              <w:rPr>
+                <w:lang w:val="tr-TR"/>
+              </w:rPr>
+            </w:pPr>
+            <w:r>
+              <w:rPr>
+                <w:lang w:val="tr-TR"/>
+              </w:rPr>
+              <w:t xml:space="preserve">: </w:t>
+            </w:r>
+            <w:r>
+              <w:rPr>
+                <w:lang w:val="tr-TR"/>
+              </w:rPr>
+              <w:t>Direct Memory Access</w:t>
             </w:r>
           </w:p>
         </w:tc>
@@ -5175,7 +5123,7 @@
       <w:tr>
         <w:tc>
           <w:tcPr>
-            <w:tcW w:w="1440" w:type="dxa"/>
+            <w:tcW w:w="1003" w:type="dxa"/>
             <w:hideMark/>
           </w:tcPr>
           <w:p>
@@ -5190,63 +5138,13 @@
               <w:rPr>
                 <w:lang w:val="tr-TR"/>
               </w:rPr>
-              <w:t>A</w:t>
-            </w:r>
-            <w:r>
-              <w:rPr>
-                <w:lang w:val="tr-TR"/>
-              </w:rPr>
-              <w:t>v</w:t>
-            </w:r>
-          </w:p>
-        </w:tc>
-        <w:tc>
-          <w:tcPr>
-            <w:tcW w:w="6480" w:type="dxa"/>
-            <w:hideMark/>
-          </w:tcPr>
-          <w:p>
-            <w:pPr>
-              <w:pStyle w:val="SimgelerYaziStili"/>
-              <w:spacing w:before="240" w:line="276" w:lineRule="auto"/>
-              <w:rPr>
-                <w:lang w:val="tr-TR"/>
-              </w:rPr>
-            </w:pPr>
-            <w:r>
-              <w:rPr>
-                <w:lang w:val="tr-TR"/>
-              </w:rPr>
-              <w:t>: Sıkışma katsayısı</w:t>
-            </w:r>
-          </w:p>
-        </w:tc>
-      </w:tr>
-      <w:tr>
-        <w:tc>
-          <w:tcPr>
-            <w:tcW w:w="1440" w:type="dxa"/>
-            <w:hideMark/>
-          </w:tcPr>
-          <w:p>
-            <w:pPr>
-              <w:pStyle w:val="SimgelerYaziStili"/>
-              <w:spacing w:before="240" w:line="276" w:lineRule="auto"/>
-              <w:rPr>
-                <w:lang w:val="tr-TR"/>
-              </w:rPr>
-            </w:pPr>
-            <w:r>
-              <w:rPr>
-                <w:lang w:val="tr-TR"/>
-              </w:rPr>
               <w:t>ASTM</w:t>
             </w:r>
           </w:p>
         </w:tc>
         <w:tc>
           <w:tcPr>
-            <w:tcW w:w="6480" w:type="dxa"/>
+            <w:tcW w:w="4943" w:type="dxa"/>
             <w:hideMark/>
           </w:tcPr>
           <w:p>
@@ -5269,7 +5167,7 @@
       <w:tr>
         <w:tc>
           <w:tcPr>
-            <w:tcW w:w="1440" w:type="dxa"/>
+            <w:tcW w:w="1003" w:type="dxa"/>
             <w:hideMark/>
           </w:tcPr>
           <w:p>
@@ -5290,7 +5188,7 @@
         </w:tc>
         <w:tc>
           <w:tcPr>
-            <w:tcW w:w="6480" w:type="dxa"/>
+            <w:tcW w:w="4943" w:type="dxa"/>
             <w:hideMark/>
           </w:tcPr>
           <w:p>
@@ -5319,7 +5217,7 @@
       <w:tr>
         <w:tc>
           <w:tcPr>
-            <w:tcW w:w="1440" w:type="dxa"/>
+            <w:tcW w:w="1003" w:type="dxa"/>
             <w:hideMark/>
           </w:tcPr>
           <w:p>
@@ -5348,7 +5246,7 @@
         </w:tc>
         <w:tc>
           <w:tcPr>
-            <w:tcW w:w="6480" w:type="dxa"/>
+            <w:tcW w:w="4943" w:type="dxa"/>
             <w:hideMark/>
           </w:tcPr>
           <w:p>
@@ -5371,7 +5269,7 @@
       <w:tr>
         <w:tc>
           <w:tcPr>
-            <w:tcW w:w="1440" w:type="dxa"/>
+            <w:tcW w:w="1003" w:type="dxa"/>
             <w:hideMark/>
           </w:tcPr>
           <w:p>
@@ -5386,13 +5284,13 @@
               <w:rPr>
                 <w:lang w:val="tr-TR"/>
               </w:rPr>
-              <w:t>Cr</w:t>
+              <w:t>IMA</w:t>
             </w:r>
           </w:p>
         </w:tc>
         <w:tc>
           <w:tcPr>
-            <w:tcW w:w="6480" w:type="dxa"/>
+            <w:tcW w:w="4943" w:type="dxa"/>
             <w:hideMark/>
           </w:tcPr>
           <w:p>
@@ -5407,7 +5305,160 @@
               <w:rPr>
                 <w:lang w:val="tr-TR"/>
               </w:rPr>
-              <w:t>: Yeniden yükleme indisi</w:t>
+              <w:t xml:space="preserve">: </w:t>
+            </w:r>
+            <w:proofErr w:type="spellStart"/>
+            <w:r>
+              <w:rPr>
+                <w:lang w:val="tr-TR"/>
+              </w:rPr>
+              <w:t>Integrated</w:t>
+            </w:r>
+            <w:proofErr w:type="spellEnd"/>
+            <w:r>
+              <w:rPr>
+                <w:lang w:val="tr-TR"/>
+              </w:rPr>
+              <w:t xml:space="preserve"> Modular </w:t>
+            </w:r>
+            <w:proofErr w:type="spellStart"/>
+            <w:r>
+              <w:rPr>
+                <w:lang w:val="tr-TR"/>
+              </w:rPr>
+              <w:t>Avionics</w:t>
+            </w:r>
+            <w:proofErr w:type="spellEnd"/>
+          </w:p>
+        </w:tc>
+      </w:tr>
+      <w:tr>
+        <w:tc>
+          <w:tcPr>
+            <w:tcW w:w="1003" w:type="dxa"/>
+          </w:tcPr>
+          <w:p>
+            <w:pPr>
+              <w:pStyle w:val="SimgelerYaziStili"/>
+              <w:spacing w:before="240" w:line="276" w:lineRule="auto"/>
+              <w:rPr>
+                <w:lang w:val="tr-TR"/>
+              </w:rPr>
+            </w:pPr>
+            <w:r>
+              <w:rPr>
+                <w:lang w:val="tr-TR"/>
+              </w:rPr>
+              <w:t>MPU</w:t>
+            </w:r>
+          </w:p>
+        </w:tc>
+        <w:tc>
+          <w:tcPr>
+            <w:tcW w:w="4943" w:type="dxa"/>
+          </w:tcPr>
+          <w:p>
+            <w:pPr>
+              <w:pStyle w:val="SimgelerYaziStili"/>
+              <w:spacing w:before="240" w:line="276" w:lineRule="auto"/>
+              <w:rPr>
+                <w:lang w:val="tr-TR"/>
+              </w:rPr>
+            </w:pPr>
+            <w:r>
+              <w:rPr>
+                <w:lang w:val="tr-TR"/>
+              </w:rPr>
+              <w:t xml:space="preserve">: Memory </w:t>
+            </w:r>
+            <w:proofErr w:type="spellStart"/>
+            <w:r>
+              <w:rPr>
+                <w:lang w:val="tr-TR"/>
+              </w:rPr>
+              <w:t>Protection</w:t>
+            </w:r>
+            <w:proofErr w:type="spellEnd"/>
+            <w:r>
+              <w:rPr>
+                <w:lang w:val="tr-TR"/>
+              </w:rPr>
+              <w:t xml:space="preserve"> </w:t>
+            </w:r>
+            <w:proofErr w:type="spellStart"/>
+            <w:r>
+              <w:rPr>
+                <w:lang w:val="tr-TR"/>
+              </w:rPr>
+              <w:t>Unit</w:t>
+            </w:r>
+            <w:proofErr w:type="spellEnd"/>
+          </w:p>
+        </w:tc>
+      </w:tr>
+      <w:tr>
+        <w:tc>
+          <w:tcPr>
+            <w:tcW w:w="1003" w:type="dxa"/>
+            <w:hideMark/>
+          </w:tcPr>
+          <w:p>
+            <w:pPr>
+              <w:pStyle w:val="SimgelerYaziStili"/>
+              <w:spacing w:before="240" w:line="276" w:lineRule="auto"/>
+              <w:rPr>
+                <w:lang w:val="tr-TR"/>
+              </w:rPr>
+            </w:pPr>
+            <w:r>
+              <w:rPr>
+                <w:lang w:val="tr-TR"/>
+              </w:rPr>
+              <w:t>RTOS</w:t>
+            </w:r>
+          </w:p>
+        </w:tc>
+        <w:tc>
+          <w:tcPr>
+            <w:tcW w:w="4943" w:type="dxa"/>
+            <w:hideMark/>
+          </w:tcPr>
+          <w:p>
+            <w:pPr>
+              <w:pStyle w:val="SimgelerYaziStili"/>
+              <w:tabs>
+                <w:tab w:val="right" w:pos="4727"/>
+              </w:tabs>
+              <w:spacing w:before="240" w:line="276" w:lineRule="auto"/>
+              <w:rPr>
+                <w:lang w:val="tr-TR"/>
+              </w:rPr>
+            </w:pPr>
+            <w:r>
+              <w:rPr>
+                <w:lang w:val="tr-TR"/>
+              </w:rPr>
+              <w:t xml:space="preserve">: </w:t>
+            </w:r>
+            <w:r>
+              <w:rPr>
+                <w:lang w:val="tr-TR"/>
+              </w:rPr>
+              <w:t xml:space="preserve">Real Time Operating </w:t>
+            </w:r>
+            <w:proofErr w:type="spellStart"/>
+            <w:r>
+              <w:rPr>
+                <w:lang w:val="tr-TR"/>
+              </w:rPr>
+              <w:t>System</w:t>
+            </w:r>
+            <w:proofErr w:type="spellEnd"/>
+            <w:r>
+              <w:rPr>
+                <w:lang w:val="tr-TR"/>
+              </w:rPr>
+              <w:tab/>
             </w:r>
           </w:p>
         </w:tc>
@@ -5415,7 +5466,7 @@
       <w:tr>
         <w:tc>
           <w:tcPr>
-            <w:tcW w:w="1440" w:type="dxa"/>
+            <w:tcW w:w="1003" w:type="dxa"/>
             <w:hideMark/>
           </w:tcPr>
           <w:p>
@@ -5426,19 +5477,17 @@
                 <w:lang w:val="tr-TR"/>
               </w:rPr>
             </w:pPr>
-            <w:proofErr w:type="spellStart"/>
             <w:r>
               <w:rPr>
                 <w:lang w:val="tr-TR"/>
               </w:rPr>
-              <w:t>Cp</w:t>
+              <w:t>VSC</w:t>
             </w:r>
-            <w:proofErr w:type="spellEnd"/>
           </w:p>
         </w:tc>
         <w:tc>
           <w:tcPr>
-            <w:tcW w:w="6480" w:type="dxa"/>
+            <w:tcW w:w="4943" w:type="dxa"/>
             <w:hideMark/>
           </w:tcPr>
           <w:p>
@@ -5453,207 +5502,43 @@
               <w:rPr>
                 <w:lang w:val="tr-TR"/>
               </w:rPr>
-              <w:t>: Değiştirilmiş yeniden yükleme indisi</w:t>
+              <w:t xml:space="preserve">: </w:t>
             </w:r>
+            <w:r>
+              <w:rPr>
+                <w:lang w:val="tr-TR"/>
+              </w:rPr>
+              <w:t xml:space="preserve">Visual </w:t>
+            </w:r>
+            <w:proofErr w:type="spellStart"/>
+            <w:r>
+              <w:rPr>
+                <w:lang w:val="tr-TR"/>
+              </w:rPr>
+              <w:t>Studio</w:t>
+            </w:r>
+            <w:proofErr w:type="spellEnd"/>
+            <w:r>
+              <w:rPr>
+                <w:lang w:val="tr-TR"/>
+              </w:rPr>
+              <w:t xml:space="preserve"> </w:t>
+            </w:r>
+            <w:proofErr w:type="spellStart"/>
+            <w:r>
+              <w:rPr>
+                <w:lang w:val="tr-TR"/>
+              </w:rPr>
+              <w:t>Code</w:t>
+            </w:r>
+            <w:proofErr w:type="spellEnd"/>
           </w:p>
         </w:tc>
       </w:tr>
       <w:tr>
         <w:tc>
           <w:tcPr>
-            <w:tcW w:w="1440" w:type="dxa"/>
-            <w:hideMark/>
-          </w:tcPr>
-          <w:p>
-            <w:pPr>
-              <w:pStyle w:val="SimgelerYaziStili"/>
-              <w:spacing w:before="240" w:line="276" w:lineRule="auto"/>
-              <w:rPr>
-                <w:lang w:val="tr-TR"/>
-              </w:rPr>
-            </w:pPr>
-            <w:proofErr w:type="spellStart"/>
-            <w:r>
-              <w:rPr>
-                <w:lang w:val="tr-TR"/>
-              </w:rPr>
-              <w:t>Cv</w:t>
-            </w:r>
-            <w:proofErr w:type="spellEnd"/>
-          </w:p>
-        </w:tc>
-        <w:tc>
-          <w:tcPr>
-            <w:tcW w:w="6480" w:type="dxa"/>
-            <w:hideMark/>
-          </w:tcPr>
-          <w:p>
-            <w:pPr>
-              <w:pStyle w:val="SimgelerYaziStili"/>
-              <w:spacing w:before="240" w:line="276" w:lineRule="auto"/>
-              <w:rPr>
-                <w:lang w:val="tr-TR"/>
-              </w:rPr>
-            </w:pPr>
-            <w:r>
-              <w:rPr>
-                <w:lang w:val="tr-TR"/>
-              </w:rPr>
-              <w:t>: Konsolidasyon katsayısı</w:t>
-            </w:r>
-          </w:p>
-        </w:tc>
-      </w:tr>
-      <w:tr>
-        <w:tc>
-          <w:tcPr>
-            <w:tcW w:w="1440" w:type="dxa"/>
-            <w:hideMark/>
-          </w:tcPr>
-          <w:p>
-            <w:pPr>
-              <w:pStyle w:val="SimgelerYaziStili"/>
-              <w:spacing w:before="240" w:line="276" w:lineRule="auto"/>
-              <w:rPr>
-                <w:lang w:val="tr-TR"/>
-              </w:rPr>
-            </w:pPr>
-            <w:r>
-              <w:rPr>
-                <w:lang w:val="tr-TR"/>
-              </w:rPr>
-              <w:t>C</w:t>
-            </w:r>
-            <w:r>
-              <w:rPr>
-                <w:lang w:val="tr-TR"/>
-              </w:rPr>
-              <w:t>l</w:t>
-            </w:r>
-          </w:p>
-        </w:tc>
-        <w:tc>
-          <w:tcPr>
-            <w:tcW w:w="6480" w:type="dxa"/>
-            <w:hideMark/>
-          </w:tcPr>
-          <w:p>
-            <w:pPr>
-              <w:pStyle w:val="SimgelerYaziStili"/>
-              <w:spacing w:before="240" w:line="276" w:lineRule="auto"/>
-              <w:rPr>
-                <w:lang w:val="tr-TR"/>
-              </w:rPr>
-            </w:pPr>
-            <w:r>
-              <w:rPr>
-                <w:lang w:val="tr-TR"/>
-              </w:rPr>
-              <w:t>: İkincil konsolidasyon (sıkışma) katsayısı</w:t>
-            </w:r>
-          </w:p>
-        </w:tc>
-      </w:tr>
-      <w:tr>
-        <w:tc>
-          <w:tcPr>
-            <w:tcW w:w="1440" w:type="dxa"/>
-            <w:hideMark/>
-          </w:tcPr>
-          <w:p>
-            <w:pPr>
-              <w:pStyle w:val="SimgelerYaziStili"/>
-              <w:spacing w:before="240" w:line="276" w:lineRule="auto"/>
-              <w:rPr>
-                <w:lang w:val="tr-TR"/>
-              </w:rPr>
-            </w:pPr>
-            <w:r>
-              <w:rPr>
-                <w:lang w:val="tr-TR"/>
-              </w:rPr>
-              <w:t>E</w:t>
-            </w:r>
-          </w:p>
-        </w:tc>
-        <w:tc>
-          <w:tcPr>
-            <w:tcW w:w="6480" w:type="dxa"/>
-            <w:hideMark/>
-          </w:tcPr>
-          <w:p>
-            <w:pPr>
-              <w:pStyle w:val="SimgelerYaziStili"/>
-              <w:spacing w:before="240" w:line="276" w:lineRule="auto"/>
-              <w:rPr>
-                <w:lang w:val="tr-TR"/>
-              </w:rPr>
-            </w:pPr>
-            <w:r>
-              <w:rPr>
-                <w:lang w:val="tr-TR"/>
-              </w:rPr>
-              <w:t>: Boşluk oranı</w:t>
-            </w:r>
-          </w:p>
-        </w:tc>
-      </w:tr>
-      <w:tr>
-        <w:tc>
-          <w:tcPr>
-            <w:tcW w:w="1440" w:type="dxa"/>
-            <w:hideMark/>
-          </w:tcPr>
-          <w:p>
-            <w:pPr>
-              <w:pStyle w:val="SimgelerYaziStili"/>
-              <w:spacing w:before="240" w:line="276" w:lineRule="auto"/>
-              <w:rPr>
-                <w:lang w:val="tr-TR"/>
-              </w:rPr>
-            </w:pPr>
-            <w:proofErr w:type="gramStart"/>
-            <w:r>
-              <w:rPr>
-                <w:lang w:val="tr-TR"/>
-              </w:rPr>
-              <w:t>e</w:t>
-            </w:r>
-            <w:proofErr w:type="gramEnd"/>
-            <w:r>
-              <w:rPr>
-                <w:lang w:val="tr-TR"/>
-              </w:rPr>
-              <w:t>0</w:t>
-            </w:r>
-          </w:p>
-        </w:tc>
-        <w:tc>
-          <w:tcPr>
-            <w:tcW w:w="6480" w:type="dxa"/>
-            <w:hideMark/>
-          </w:tcPr>
-          <w:p>
-            <w:pPr>
-              <w:pStyle w:val="SimgelerYaziStili"/>
-              <w:spacing w:before="240" w:line="276" w:lineRule="auto"/>
-              <w:rPr>
-                <w:lang w:val="tr-TR"/>
-              </w:rPr>
-            </w:pPr>
-            <w:r>
-              <w:rPr>
-                <w:lang w:val="tr-TR"/>
-              </w:rPr>
-              <w:t>: Başlangıç boşluk oranı</w:t>
-            </w:r>
-          </w:p>
-        </w:tc>
-      </w:tr>
-      <w:tr>
-        <w:tc>
-          <w:tcPr>
-            <w:tcW w:w="1440" w:type="dxa"/>
+            <w:tcW w:w="1003" w:type="dxa"/>
             <w:hideMark/>
           </w:tcPr>
           <w:p>
@@ -5682,7 +5567,7 @@
         </w:tc>
         <w:tc>
           <w:tcPr>
-            <w:tcW w:w="6480" w:type="dxa"/>
+            <w:tcW w:w="4943" w:type="dxa"/>
             <w:hideMark/>
           </w:tcPr>
           <w:p>
@@ -5705,7 +5590,7 @@
       <w:tr>
         <w:tc>
           <w:tcPr>
-            <w:tcW w:w="1440" w:type="dxa"/>
+            <w:tcW w:w="1003" w:type="dxa"/>
             <w:hideMark/>
           </w:tcPr>
           <w:p>
@@ -5726,7 +5611,7 @@
         </w:tc>
         <w:tc>
           <w:tcPr>
-            <w:tcW w:w="6480" w:type="dxa"/>
+            <w:tcW w:w="4943" w:type="dxa"/>
             <w:hideMark/>
           </w:tcPr>
           <w:p>
@@ -5749,7 +5634,7 @@
       <w:tr>
         <w:tc>
           <w:tcPr>
-            <w:tcW w:w="1440" w:type="dxa"/>
+            <w:tcW w:w="1003" w:type="dxa"/>
             <w:hideMark/>
           </w:tcPr>
           <w:p>
@@ -5772,7 +5657,7 @@
         </w:tc>
         <w:tc>
           <w:tcPr>
-            <w:tcW w:w="6480" w:type="dxa"/>
+            <w:tcW w:w="4943" w:type="dxa"/>
             <w:hideMark/>
           </w:tcPr>
           <w:p>
@@ -5795,7 +5680,7 @@
       <w:tr>
         <w:tc>
           <w:tcPr>
-            <w:tcW w:w="1440" w:type="dxa"/>
+            <w:tcW w:w="1003" w:type="dxa"/>
             <w:hideMark/>
           </w:tcPr>
           <w:p>
@@ -5818,7 +5703,7 @@
         </w:tc>
         <w:tc>
           <w:tcPr>
-            <w:tcW w:w="6480" w:type="dxa"/>
+            <w:tcW w:w="4943" w:type="dxa"/>
             <w:hideMark/>
           </w:tcPr>
           <w:p>
@@ -5841,7 +5726,7 @@
       <w:tr>
         <w:tc>
           <w:tcPr>
-            <w:tcW w:w="1440" w:type="dxa"/>
+            <w:tcW w:w="1003" w:type="dxa"/>
             <w:hideMark/>
           </w:tcPr>
           <w:p>
@@ -5862,7 +5747,7 @@
         </w:tc>
         <w:tc>
           <w:tcPr>
-            <w:tcW w:w="6480" w:type="dxa"/>
+            <w:tcW w:w="4943" w:type="dxa"/>
             <w:hideMark/>
           </w:tcPr>
           <w:p>
@@ -5885,7 +5770,7 @@
       <w:tr>
         <w:tc>
           <w:tcPr>
-            <w:tcW w:w="1440" w:type="dxa"/>
+            <w:tcW w:w="1003" w:type="dxa"/>
             <w:hideMark/>
           </w:tcPr>
           <w:p>
@@ -5914,7 +5799,7 @@
         </w:tc>
         <w:tc>
           <w:tcPr>
-            <w:tcW w:w="6480" w:type="dxa"/>
+            <w:tcW w:w="4943" w:type="dxa"/>
             <w:hideMark/>
           </w:tcPr>
           <w:p>
@@ -5937,7 +5822,7 @@
       <w:tr>
         <w:tc>
           <w:tcPr>
-            <w:tcW w:w="1440" w:type="dxa"/>
+            <w:tcW w:w="1003" w:type="dxa"/>
             <w:hideMark/>
           </w:tcPr>
           <w:p>
@@ -5958,7 +5843,7 @@
         </w:tc>
         <w:tc>
           <w:tcPr>
-            <w:tcW w:w="6480" w:type="dxa"/>
+            <w:tcW w:w="4943" w:type="dxa"/>
             <w:hideMark/>
           </w:tcPr>
           <w:p>
@@ -5981,7 +5866,7 @@
       <w:tr>
         <w:tc>
           <w:tcPr>
-            <w:tcW w:w="1440" w:type="dxa"/>
+            <w:tcW w:w="1003" w:type="dxa"/>
             <w:hideMark/>
           </w:tcPr>
           <w:p>
@@ -5996,57 +5881,13 @@
               <w:rPr>
                 <w:lang w:val="tr-TR"/>
               </w:rPr>
-              <w:t>R50</w:t>
-            </w:r>
-          </w:p>
-        </w:tc>
-        <w:tc>
-          <w:tcPr>
-            <w:tcW w:w="6480" w:type="dxa"/>
-            <w:hideMark/>
-          </w:tcPr>
-          <w:p>
-            <w:pPr>
-              <w:pStyle w:val="SimgelerYaziStili"/>
-              <w:spacing w:before="240" w:line="276" w:lineRule="auto"/>
-              <w:rPr>
-                <w:lang w:val="tr-TR"/>
-              </w:rPr>
-            </w:pPr>
-            <w:r>
-              <w:rPr>
-                <w:lang w:val="tr-TR"/>
-              </w:rPr>
-              <w:t>: %50 oturmaya karşı gelen okuma değeri</w:t>
-            </w:r>
-          </w:p>
-        </w:tc>
-      </w:tr>
-      <w:tr>
-        <w:tc>
-          <w:tcPr>
-            <w:tcW w:w="1440" w:type="dxa"/>
-            <w:hideMark/>
-          </w:tcPr>
-          <w:p>
-            <w:pPr>
-              <w:pStyle w:val="SimgelerYaziStili"/>
-              <w:spacing w:before="240" w:line="276" w:lineRule="auto"/>
-              <w:rPr>
-                <w:lang w:val="tr-TR"/>
-              </w:rPr>
-            </w:pPr>
-            <w:r>
-              <w:rPr>
-                <w:lang w:val="tr-TR"/>
-              </w:rPr>
               <w:t>R90</w:t>
             </w:r>
           </w:p>
         </w:tc>
         <w:tc>
           <w:tcPr>
-            <w:tcW w:w="6480" w:type="dxa"/>
+            <w:tcW w:w="4943" w:type="dxa"/>
             <w:hideMark/>
           </w:tcPr>
           <w:p>
@@ -6080,7 +5921,11 @@
           <w:lang w:eastAsia="tr-TR"/>
         </w:rPr>
       </w:pPr>
-      <w:r>
+    </w:p>
+    <w:p>
+      <w:pPr>
+        <w:spacing w:before="240" w:after="0" w:line="276" w:lineRule="auto"/>
+        <w:jc w:val="both"/>
         <w:rPr>
           <w:rFonts w:ascii="Times New Roman" w:eastAsia="Times New Roman" w:hAnsi="Times New Roman"/>
           <w:b/>
@@ -6089,9 +5934,7 @@
           <w:szCs w:val="28"/>
           <w:lang w:eastAsia="tr-TR"/>
         </w:rPr>
-        <w:lastRenderedPageBreak/>
-        <w:t>ŞEKİLLER LİSTESİ</w:t>
-      </w:r>
+      </w:pPr>
     </w:p>
     <w:p>
       <w:pPr>
@@ -6099,9 +5942,10 @@
         <w:jc w:val="both"/>
         <w:rPr>
           <w:rFonts w:ascii="Times New Roman" w:eastAsia="Times New Roman" w:hAnsi="Times New Roman"/>
+          <w:b/>
           <w:kern w:val="0"/>
-          <w:sz w:val="24"/>
-          <w:szCs w:val="24"/>
+          <w:sz w:val="28"/>
+          <w:szCs w:val="28"/>
           <w:lang w:eastAsia="tr-TR"/>
         </w:rPr>
       </w:pPr>
@@ -6112,12 +5956,24 @@
         <w:jc w:val="both"/>
         <w:rPr>
           <w:rFonts w:ascii="Times New Roman" w:eastAsia="Times New Roman" w:hAnsi="Times New Roman"/>
+          <w:b/>
           <w:kern w:val="0"/>
-          <w:sz w:val="24"/>
-          <w:szCs w:val="24"/>
+          <w:sz w:val="28"/>
+          <w:szCs w:val="28"/>
           <w:lang w:eastAsia="tr-TR"/>
         </w:rPr>
       </w:pPr>
+      <w:r>
+        <w:rPr>
+          <w:rFonts w:ascii="Times New Roman" w:eastAsia="Times New Roman" w:hAnsi="Times New Roman"/>
+          <w:b/>
+          <w:kern w:val="0"/>
+          <w:sz w:val="28"/>
+          <w:szCs w:val="28"/>
+          <w:lang w:eastAsia="tr-TR"/>
+        </w:rPr>
+        <w:t>ŞEKİLLER LİSTESİ</w:t>
+      </w:r>
     </w:p>
     <w:p>
       <w:pPr>
@@ -6125,9 +5981,10 @@
         <w:jc w:val="both"/>
         <w:rPr>
           <w:rFonts w:ascii="Times New Roman" w:eastAsia="Times New Roman" w:hAnsi="Times New Roman"/>
+          <w:b/>
           <w:kern w:val="0"/>
-          <w:sz w:val="24"/>
-          <w:szCs w:val="24"/>
+          <w:sz w:val="28"/>
+          <w:szCs w:val="28"/>
           <w:lang w:eastAsia="tr-TR"/>
         </w:rPr>
       </w:pPr>
@@ -6169,6 +6026,7 @@
                 <w:szCs w:val="24"/>
                 <w:lang w:eastAsia="tr-TR"/>
               </w:rPr>
+              <w:lastRenderedPageBreak/>
               <w:t>Şekil 1</w:t>
             </w:r>
             <w:r>
@@ -8132,111 +7990,23 @@
     <w:p>
       <w:pPr>
         <w:rPr>
-          <w:b/>
-          <w:bCs/>
-        </w:rPr>
-      </w:pPr>
-      <w:r>
-        <w:rPr>
-          <w:b/>
-          <w:bCs/>
-        </w:rPr>
-        <w:t>1.3. ARINC 653 Standardının Amacı</w:t>
-      </w:r>
-    </w:p>
-    <w:p>
-      <w:r>
-        <w:t xml:space="preserve">ARINC 653 standardı, havacılıkta kullanılan gerçek zamanlı işletim sistemleri (RTOS) için bir uygulama arayüzü (APEX – Application </w:t>
-      </w:r>
-      <w:proofErr w:type="spellStart"/>
-      <w:r>
-        <w:t>Executive</w:t>
-      </w:r>
-      <w:proofErr w:type="spellEnd"/>
-      <w:r>
-        <w:t>) tanımlar ve zaman ile bellek izolasyonu sağlayarak deterministik çalışma ortamı oluşturmayı amaçlar. Bu standart, uçuş bilgisayarları gibi kritik görevli sistemlerde çoklu uygulamaların güvenli biçimde bir arada çalışabilmesini sağlar.</w:t>
-      </w:r>
-    </w:p>
-    <w:p>
-      <w:r>
-        <w:t>Temel amacı, farklı yazılım bileşenlerinin birbirinden izole edilmiş “</w:t>
-      </w:r>
-      <w:proofErr w:type="spellStart"/>
-      <w:r>
-        <w:t>partition</w:t>
-      </w:r>
-      <w:proofErr w:type="spellEnd"/>
-      <w:r>
-        <w:t xml:space="preserve">” adı verilen bölümler içinde çalıştırılmasını sağlamaktır. Her </w:t>
-      </w:r>
-      <w:proofErr w:type="spellStart"/>
-      <w:r>
-        <w:t>partition</w:t>
-      </w:r>
-      <w:proofErr w:type="spellEnd"/>
-      <w:r>
-        <w:t xml:space="preserve">, kendisine tahsis edilmiş belirli bir zaman dilimi ve bellek alanı içinde çalışır. Böylece bir </w:t>
-      </w:r>
-      <w:proofErr w:type="spellStart"/>
-      <w:r>
-        <w:t>partition’da</w:t>
-      </w:r>
-      <w:proofErr w:type="spellEnd"/>
-      <w:r>
-        <w:t xml:space="preserve"> meydana gelen hata, diğer </w:t>
-      </w:r>
-      <w:proofErr w:type="spellStart"/>
-      <w:r>
-        <w:t>partition’ların</w:t>
-      </w:r>
-      <w:proofErr w:type="spellEnd"/>
-      <w:r>
-        <w:t xml:space="preserve"> veya sistemin genel işleyişinin etkilenmesini önler. Bu yapı, hem güvenlik (</w:t>
-      </w:r>
-      <w:proofErr w:type="spellStart"/>
-      <w:r>
-        <w:t>safety</w:t>
-      </w:r>
-      <w:proofErr w:type="spellEnd"/>
-      <w:r>
-        <w:t>) hem de güvenilirlik (</w:t>
-      </w:r>
-      <w:proofErr w:type="spellStart"/>
-      <w:r>
-        <w:t>reliability</w:t>
-      </w:r>
-      <w:proofErr w:type="spellEnd"/>
-      <w:r>
-        <w:t>) açısından sistem bütünlüğünü korur.</w:t>
-      </w:r>
-    </w:p>
-    <w:p>
-      <w:r>
-        <w:t>ARINC 653 ayrıca, uygulama yazılımlarının işletim sistemiyle olan etkileşimini standartlaştırır. Bu sayede, farklı üreticilerin donanım veya RTOS çözümleri üzerinde çalışan uygulamalar arasında taşınabilirlik (</w:t>
-      </w:r>
-      <w:proofErr w:type="spellStart"/>
-      <w:r>
-        <w:t>portability</w:t>
-      </w:r>
-      <w:proofErr w:type="spellEnd"/>
-      <w:r>
-        <w:t>) sağlanır. Standart; görev yönetimi, zamanlayıcılar, mesajlaşma, hata izleme (</w:t>
-      </w:r>
-      <w:proofErr w:type="spellStart"/>
-      <w:r>
-        <w:t>health</w:t>
-      </w:r>
-      <w:proofErr w:type="spellEnd"/>
-      <w:r>
-        <w:t xml:space="preserve"> </w:t>
-      </w:r>
-      <w:proofErr w:type="spellStart"/>
-      <w:r>
-        <w:t>monitoring</w:t>
-      </w:r>
-      <w:proofErr w:type="spellEnd"/>
-      <w:r>
-        <w:t>) ve senkronizasyon gibi servislerin nasıl tanımlanacağını ayrıntılı biçimde belirtir.</w:t>
+          <w:sz w:val="50"/>
+          <w:szCs w:val="50"/>
+        </w:rPr>
+      </w:pPr>
+      <w:r>
+        <w:rPr>
+          <w:sz w:val="50"/>
+          <w:szCs w:val="50"/>
+        </w:rPr>
+        <w:t>!!!</w:t>
+      </w:r>
+      <w:r>
+        <w:rPr>
+          <w:sz w:val="50"/>
+          <w:szCs w:val="50"/>
+        </w:rPr>
+        <w:t>BURAYA SEGGERDEN EKRAN GÖRÜNTÜSÜ EKLENECEK</w:t>
       </w:r>
     </w:p>
     <w:p/>
@@ -8252,41 +8022,150 @@
           <w:b/>
           <w:bCs/>
         </w:rPr>
-        <w:t>1.4. Çalışmanın Hedefi</w:t>
+        <w:t>1.3. ARINC 653 Standardının Amacı</w:t>
       </w:r>
     </w:p>
     <w:p>
       <w:r>
-        <w:t xml:space="preserve">Bu çalışmanın temel hedefi, açık kaynaklı bir gerçek zamanlı işletim sistemi olan </w:t>
-      </w:r>
-      <w:proofErr w:type="spellStart"/>
-      <w:r>
-        <w:t>FreeRTOS’un</w:t>
-      </w:r>
-      <w:proofErr w:type="spellEnd"/>
-      <w:r>
-        <w:t xml:space="preserve">, ARINC 653 standardında tanımlanan zaman ve bellek izolasyon ilkelerine uygun şekilde genişletilmesidir. Bu kapsamda, </w:t>
-      </w:r>
-      <w:proofErr w:type="spellStart"/>
-      <w:r>
-        <w:t>FreeRTOS</w:t>
-      </w:r>
-      <w:proofErr w:type="spellEnd"/>
-      <w:r>
-        <w:t xml:space="preserve"> çekirdeği üzerinde </w:t>
-      </w:r>
-      <w:proofErr w:type="spellStart"/>
-      <w:r>
-        <w:t>partition</w:t>
-      </w:r>
-      <w:proofErr w:type="spellEnd"/>
-      <w:r>
-        <w:t xml:space="preserve"> temelli bir yürütme modeli oluşturulmuş; görevlerin birbirinden bağımsız bellek alanlarında ve önceden tanımlanmış zaman dilimleri içinde çalışması sağlanmıştır.</w:t>
+        <w:t>ARINC 653 standardı, havacılıkta kullanılan gerçek zamanlı işletim sistemleri (RTOS) için bir uygulama arayüzü (APEX</w:t>
+      </w:r>
+      <w:r>
+        <w:t xml:space="preserve">) </w:t>
+      </w:r>
+      <w:r>
+        <w:t>tanımlar ve zaman ile bellek izolasyonu sağlayarak deterministik çalışma ortamı oluşturmayı amaçlar. Bu standart, uçuş bilgisayarları gibi kritik görevli sistemlerde çoklu uygulamaların güvenli biçimde bir arada çalışabilmesini sağlar.</w:t>
       </w:r>
     </w:p>
     <w:p>
       <w:r>
+        <w:t>Temel amacı, farklı yazılım bileşenlerinin birbirinden izole edilmiş “</w:t>
+      </w:r>
+      <w:proofErr w:type="spellStart"/>
+      <w:r>
+        <w:t>partition</w:t>
+      </w:r>
+      <w:proofErr w:type="spellEnd"/>
+      <w:r>
+        <w:t xml:space="preserve">” adı verilen bölümler içinde çalıştırılmasını sağlamaktır. Her </w:t>
+      </w:r>
+      <w:proofErr w:type="spellStart"/>
+      <w:r>
+        <w:t>partition</w:t>
+      </w:r>
+      <w:proofErr w:type="spellEnd"/>
+      <w:r>
+        <w:t xml:space="preserve">, kendisine tahsis edilmiş belirli bir zaman dilimi ve bellek alanı içinde çalışır. Böylece bir </w:t>
+      </w:r>
+      <w:proofErr w:type="spellStart"/>
+      <w:r>
+        <w:t>partition’da</w:t>
+      </w:r>
+      <w:proofErr w:type="spellEnd"/>
+      <w:r>
+        <w:t xml:space="preserve"> meydana gelen hata, diğer </w:t>
+      </w:r>
+      <w:proofErr w:type="spellStart"/>
+      <w:r>
+        <w:t>partition’ların</w:t>
+      </w:r>
+      <w:proofErr w:type="spellEnd"/>
+      <w:r>
+        <w:t xml:space="preserve"> veya sistemin genel işleyişinin etkilenmesini önler. Bu yapı, hem güvenlik (</w:t>
+      </w:r>
+      <w:proofErr w:type="spellStart"/>
+      <w:r>
+        <w:t>safety</w:t>
+      </w:r>
+      <w:proofErr w:type="spellEnd"/>
+      <w:r>
+        <w:t>) hem de güvenilirlik (</w:t>
+      </w:r>
+      <w:proofErr w:type="spellStart"/>
+      <w:r>
+        <w:t>reliability</w:t>
+      </w:r>
+      <w:proofErr w:type="spellEnd"/>
+      <w:r>
+        <w:t>) açısından sistem bütünlüğünü korur.</w:t>
+      </w:r>
+    </w:p>
+    <w:p>
+      <w:r>
+        <w:t>ARINC 653 ayrıca, uygulama yazılımlarının işletim sistemiyle olan etkileşimini standartlaştırır. Bu sayede, farklı üreticilerin donanım veya RTOS çözümleri üzerinde çalışan uygulamalar arasında taşınabilirlik (</w:t>
+      </w:r>
+      <w:proofErr w:type="spellStart"/>
+      <w:r>
+        <w:t>portability</w:t>
+      </w:r>
+      <w:proofErr w:type="spellEnd"/>
+      <w:r>
+        <w:t>) sağlanır. Standart; görev yönetimi, zamanlayıcılar, mesajlaşma, hata izleme (</w:t>
+      </w:r>
+      <w:proofErr w:type="spellStart"/>
+      <w:r>
+        <w:t>health</w:t>
+      </w:r>
+      <w:proofErr w:type="spellEnd"/>
+      <w:r>
+        <w:t xml:space="preserve"> </w:t>
+      </w:r>
+      <w:proofErr w:type="spellStart"/>
+      <w:r>
+        <w:t>monitoring</w:t>
+      </w:r>
+      <w:proofErr w:type="spellEnd"/>
+      <w:r>
+        <w:t>) ve senkronizasyon gibi servislerin nasıl tanımlanacağını ayrıntılı biçimde belirtir.</w:t>
+      </w:r>
+    </w:p>
+    <w:p/>
+    <w:p>
+      <w:pPr>
+        <w:rPr>
+          <w:b/>
+          <w:bCs/>
+        </w:rPr>
+      </w:pPr>
+      <w:r>
+        <w:rPr>
+          <w:b/>
+          <w:bCs/>
+        </w:rPr>
+        <w:t>1.4. Çalışmanın Hedefi</w:t>
+      </w:r>
+    </w:p>
+    <w:p>
+      <w:r>
         <w:lastRenderedPageBreak/>
+        <w:t xml:space="preserve">Bu çalışmanın temel hedefi, açık kaynaklı bir gerçek zamanlı işletim sistemi olan </w:t>
+      </w:r>
+      <w:proofErr w:type="spellStart"/>
+      <w:r>
+        <w:t>FreeRTOS’un</w:t>
+      </w:r>
+      <w:proofErr w:type="spellEnd"/>
+      <w:r>
+        <w:t xml:space="preserve">, ARINC 653 standardında tanımlanan zaman ve bellek izolasyon ilkelerine uygun şekilde genişletilmesidir. Bu kapsamda, </w:t>
+      </w:r>
+      <w:proofErr w:type="spellStart"/>
+      <w:r>
+        <w:t>FreeRTOS</w:t>
+      </w:r>
+      <w:proofErr w:type="spellEnd"/>
+      <w:r>
+        <w:t xml:space="preserve"> çekirdeği üzerinde </w:t>
+      </w:r>
+      <w:proofErr w:type="spellStart"/>
+      <w:r>
+        <w:t>partition</w:t>
+      </w:r>
+      <w:proofErr w:type="spellEnd"/>
+      <w:r>
+        <w:t xml:space="preserve"> temelli bir yürütme modeli oluşturulmuş; görevlerin birbirinden bağımsız bellek alanlarında ve önceden tanımlanmış zaman dilimleri içinde çalışması sağlanmıştır.</w:t>
+      </w:r>
+    </w:p>
+    <w:p>
+      <w:r>
         <w:t>Çalışma</w:t>
       </w:r>
       <w:r>
@@ -8553,6 +8432,7 @@
           <w:sz w:val="24"/>
           <w:szCs w:val="24"/>
         </w:rPr>
+        <w:lastRenderedPageBreak/>
         <w:t xml:space="preserve">APEX Katmanı (Application </w:t>
       </w:r>
       <w:proofErr w:type="spellStart"/>
@@ -8704,8 +8584,7 @@
           <w:sz w:val="24"/>
           <w:szCs w:val="24"/>
         </w:rPr>
-        <w:lastRenderedPageBreak/>
-        <w:t xml:space="preserve">Bu yapı sayesinde ARINC 653, deterministik (öngörülebilir) zaman davranışı sunar. Zaman izolasyonu, her </w:t>
+        <w:t xml:space="preserve">Bu yapı sayesinde ARINC 653, deterministik zaman davranışı sunar. Zaman izolasyonu, her </w:t>
       </w:r>
       <w:proofErr w:type="spellStart"/>
       <w:r>
@@ -8865,19 +8744,8 @@
           <w:sz w:val="24"/>
           <w:szCs w:val="24"/>
         </w:rPr>
-        <w:t xml:space="preserve"> yalnızca kendisine tahsis edilmiş bellek alanına erişebilmesiyle sağlanır. Donanım düzeyinde bu izolasyon genellikle Memory </w:t>
-      </w:r>
-      <w:proofErr w:type="spellStart"/>
-      <w:r>
-        <w:rPr>
-          <w:rFonts w:ascii="Times New Roman" w:hAnsi="Times New Roman"/>
-          <w:bCs/>
-          <w:sz w:val="24"/>
-          <w:szCs w:val="24"/>
-        </w:rPr>
-        <w:t>Protection</w:t>
-      </w:r>
-      <w:proofErr w:type="spellEnd"/>
+        <w:t xml:space="preserve"> yalnızca kendisine tahsis edilmiş bellek alanına erişebilmesiyle sağlanır. Donanım düzeyinde bu izolasyon genellikle MPU</w:t>
+      </w:r>
       <w:r>
         <w:rPr>
           <w:rFonts w:ascii="Times New Roman" w:hAnsi="Times New Roman"/>
@@ -8887,45 +8755,14 @@
         </w:rPr>
         <w:t xml:space="preserve"> </w:t>
       </w:r>
-      <w:proofErr w:type="spellStart"/>
-      <w:r>
-        <w:rPr>
-          <w:rFonts w:ascii="Times New Roman" w:hAnsi="Times New Roman"/>
-          <w:bCs/>
-          <w:sz w:val="24"/>
-          <w:szCs w:val="24"/>
-        </w:rPr>
-        <w:t>Unit</w:t>
-      </w:r>
-      <w:proofErr w:type="spellEnd"/>
-      <w:r>
-        <w:rPr>
-          <w:rFonts w:ascii="Times New Roman" w:hAnsi="Times New Roman"/>
-          <w:bCs/>
-          <w:sz w:val="24"/>
-          <w:szCs w:val="24"/>
-        </w:rPr>
-        <w:t xml:space="preserve"> (MPU) veya Memory Management </w:t>
-      </w:r>
-      <w:proofErr w:type="spellStart"/>
-      <w:r>
-        <w:rPr>
-          <w:rFonts w:ascii="Times New Roman" w:hAnsi="Times New Roman"/>
-          <w:bCs/>
-          <w:sz w:val="24"/>
-          <w:szCs w:val="24"/>
-        </w:rPr>
-        <w:t>Unit</w:t>
-      </w:r>
-      <w:proofErr w:type="spellEnd"/>
-      <w:r>
-        <w:rPr>
-          <w:rFonts w:ascii="Times New Roman" w:hAnsi="Times New Roman"/>
-          <w:bCs/>
-          <w:sz w:val="24"/>
-          <w:szCs w:val="24"/>
-        </w:rPr>
-        <w:t xml:space="preserve"> (MMU) aracılığıyla gerçekleştirilir. Bu mekanizma sayesinde bir </w:t>
+      <w:r>
+        <w:rPr>
+          <w:rFonts w:ascii="Times New Roman" w:hAnsi="Times New Roman"/>
+          <w:bCs/>
+          <w:sz w:val="24"/>
+          <w:szCs w:val="24"/>
+        </w:rPr>
+        <w:t xml:space="preserve">aracılığıyla gerçekleştirilir. Bu mekanizma sayesinde bir </w:t>
       </w:r>
       <w:proofErr w:type="spellStart"/>
       <w:r>
@@ -9358,7 +9195,17 @@
           <w:sz w:val="24"/>
           <w:szCs w:val="24"/>
         </w:rPr>
-        <w:t xml:space="preserve"> bağımsız olarak doğrulanabildiği ve test edilebildiği için, yazılım bileşenleri ayrı ayrı sertifikalandırılabilir. Sonuç olarak ARINC 653, hem yazılım güvenliği hem de geliştirme maliyetleri açısından modern havacılık sistemlerinde temel yapı taşı haline gelmiştir.</w:t>
+        <w:t xml:space="preserve"> bağımsız olarak doğrulanabildiği ve test edilebildiği için, yazılım </w:t>
+      </w:r>
+      <w:r>
+        <w:rPr>
+          <w:rFonts w:ascii="Times New Roman" w:hAnsi="Times New Roman"/>
+          <w:bCs/>
+          <w:sz w:val="24"/>
+          <w:szCs w:val="24"/>
+        </w:rPr>
+        <w:lastRenderedPageBreak/>
+        <w:t>bileşenleri ayrı ayrı sertifikalandırılabilir. Sonuç olarak ARINC 653, hem yazılım güvenliği hem de geliştirme maliyetleri açısından modern havacılık sistemlerinde temel yapı taşı haline gelmiştir.</w:t>
       </w:r>
     </w:p>
     <w:p>
@@ -9389,7 +9236,6 @@
           <w:sz w:val="24"/>
           <w:szCs w:val="24"/>
         </w:rPr>
-        <w:lastRenderedPageBreak/>
         <w:t>2.2. Benzer Çalışmalar</w:t>
       </w:r>
     </w:p>
@@ -9583,67 +9429,25 @@
           <w:sz w:val="24"/>
           <w:szCs w:val="24"/>
         </w:rPr>
-        <w:t xml:space="preserve">, Brezilya Hava Kuvvetleri Teknoloji Enstitüsü (ITA – </w:t>
-      </w:r>
-      <w:proofErr w:type="spellStart"/>
-      <w:r>
-        <w:rPr>
-          <w:rFonts w:ascii="Times New Roman" w:hAnsi="Times New Roman"/>
-          <w:bCs/>
-          <w:sz w:val="24"/>
-          <w:szCs w:val="24"/>
-        </w:rPr>
-        <w:t>Instituto</w:t>
-      </w:r>
-      <w:proofErr w:type="spellEnd"/>
-      <w:r>
-        <w:rPr>
-          <w:rFonts w:ascii="Times New Roman" w:hAnsi="Times New Roman"/>
-          <w:bCs/>
-          <w:sz w:val="24"/>
-          <w:szCs w:val="24"/>
-        </w:rPr>
-        <w:t xml:space="preserve"> </w:t>
-      </w:r>
-      <w:proofErr w:type="spellStart"/>
-      <w:r>
-        <w:rPr>
-          <w:rFonts w:ascii="Times New Roman" w:hAnsi="Times New Roman"/>
-          <w:bCs/>
-          <w:sz w:val="24"/>
-          <w:szCs w:val="24"/>
-        </w:rPr>
-        <w:t>Tecnológico</w:t>
-      </w:r>
-      <w:proofErr w:type="spellEnd"/>
-      <w:r>
-        <w:rPr>
-          <w:rFonts w:ascii="Times New Roman" w:hAnsi="Times New Roman"/>
-          <w:bCs/>
-          <w:sz w:val="24"/>
-          <w:szCs w:val="24"/>
-        </w:rPr>
-        <w:t xml:space="preserve"> de </w:t>
-      </w:r>
-      <w:proofErr w:type="spellStart"/>
-      <w:r>
-        <w:rPr>
-          <w:rFonts w:ascii="Times New Roman" w:hAnsi="Times New Roman"/>
-          <w:bCs/>
-          <w:sz w:val="24"/>
-          <w:szCs w:val="24"/>
-        </w:rPr>
-        <w:t>Aeronáutica</w:t>
-      </w:r>
-      <w:proofErr w:type="spellEnd"/>
-      <w:r>
-        <w:rPr>
-          <w:rFonts w:ascii="Times New Roman" w:hAnsi="Times New Roman"/>
-          <w:bCs/>
-          <w:sz w:val="24"/>
-          <w:szCs w:val="24"/>
-        </w:rPr>
-        <w:t>) tarafından geliştirilen açık kaynak kodlu bir ARINC 653 çekirdeğidir. Akademik araştırmalar ve prototip uygulamalar için tasarlanmıştır.</w:t>
+        <w:t>, Brezilya Hava Kuvvetleri Teknoloji Enstitüsü (ITA</w:t>
+      </w:r>
+      <w:r>
+        <w:rPr>
+          <w:rFonts w:ascii="Times New Roman" w:hAnsi="Times New Roman"/>
+          <w:bCs/>
+          <w:sz w:val="24"/>
+          <w:szCs w:val="24"/>
+        </w:rPr>
+        <w:t xml:space="preserve">) </w:t>
+      </w:r>
+      <w:r>
+        <w:rPr>
+          <w:rFonts w:ascii="Times New Roman" w:hAnsi="Times New Roman"/>
+          <w:bCs/>
+          <w:sz w:val="24"/>
+          <w:szCs w:val="24"/>
+        </w:rPr>
+        <w:t>tarafından geliştirilen açık kaynak kodlu bir ARINC 653 çekirdeğidir. Akademik araştırmalar ve prototip uygulamalar için tasarlanmıştır.</w:t>
       </w:r>
     </w:p>
     <w:p>
@@ -9896,6 +9700,7 @@
           <w:sz w:val="24"/>
           <w:szCs w:val="24"/>
         </w:rPr>
+        <w:lastRenderedPageBreak/>
         <w:t xml:space="preserve">Bu bölümde, proje kapsamında kullanılan donanım ve yazılım teknolojileri ile geliştirme sürecinde </w:t>
       </w:r>
       <w:r>
@@ -9952,7 +9757,25 @@
           <w:sz w:val="24"/>
           <w:szCs w:val="24"/>
         </w:rPr>
-        <w:t xml:space="preserve"> gerçek zamanlı işletim sistemi, geliştirme ortamı olarak kullanılan Visual </w:t>
+        <w:t xml:space="preserve"> gerçek zamanlı işletim sistemi, geliştirme ortamı olarak kullanılan </w:t>
+      </w:r>
+      <w:r>
+        <w:rPr>
+          <w:rFonts w:ascii="Times New Roman" w:hAnsi="Times New Roman"/>
+          <w:bCs/>
+          <w:sz w:val="24"/>
+          <w:szCs w:val="24"/>
+        </w:rPr>
+        <w:t>VSC</w:t>
+      </w:r>
+      <w:r>
+        <w:rPr>
+          <w:rFonts w:ascii="Times New Roman" w:hAnsi="Times New Roman"/>
+          <w:bCs/>
+          <w:sz w:val="24"/>
+          <w:szCs w:val="24"/>
+        </w:rPr>
+        <w:t xml:space="preserve"> ve derleme sürecini yöneten </w:t>
       </w:r>
       <w:proofErr w:type="spellStart"/>
       <w:r>
@@ -9962,7 +9785,7 @@
           <w:sz w:val="24"/>
           <w:szCs w:val="24"/>
         </w:rPr>
-        <w:t>Studio</w:t>
+        <w:t>CMake</w:t>
       </w:r>
       <w:proofErr w:type="spellEnd"/>
       <w:r>
@@ -9972,7 +9795,7 @@
           <w:sz w:val="24"/>
           <w:szCs w:val="24"/>
         </w:rPr>
-        <w:t xml:space="preserve"> </w:t>
+        <w:t xml:space="preserve"> aracı tanıtılmıştır. Son olarak, hata ayıklama (</w:t>
       </w:r>
       <w:proofErr w:type="spellStart"/>
       <w:r>
@@ -9982,7 +9805,7 @@
           <w:sz w:val="24"/>
           <w:szCs w:val="24"/>
         </w:rPr>
-        <w:t>Code</w:t>
+        <w:t>debugging</w:t>
       </w:r>
       <w:proofErr w:type="spellEnd"/>
       <w:r>
@@ -9992,57 +9815,7 @@
           <w:sz w:val="24"/>
           <w:szCs w:val="24"/>
         </w:rPr>
-        <w:t xml:space="preserve"> ve derleme sürecini yöneten </w:t>
-      </w:r>
-      <w:proofErr w:type="spellStart"/>
-      <w:r>
-        <w:rPr>
-          <w:rFonts w:ascii="Times New Roman" w:hAnsi="Times New Roman"/>
-          <w:bCs/>
-          <w:sz w:val="24"/>
-          <w:szCs w:val="24"/>
-        </w:rPr>
-        <w:t>CMake</w:t>
-      </w:r>
-      <w:proofErr w:type="spellEnd"/>
-      <w:r>
-        <w:rPr>
-          <w:rFonts w:ascii="Times New Roman" w:hAnsi="Times New Roman"/>
-          <w:bCs/>
-          <w:sz w:val="24"/>
-          <w:szCs w:val="24"/>
-        </w:rPr>
-        <w:t xml:space="preserve"> aracı tanıtılmıştır. Son olarak, hata ayıklama (</w:t>
-      </w:r>
-      <w:proofErr w:type="spellStart"/>
-      <w:r>
-        <w:rPr>
-          <w:rFonts w:ascii="Times New Roman" w:hAnsi="Times New Roman"/>
-          <w:bCs/>
-          <w:sz w:val="24"/>
-          <w:szCs w:val="24"/>
-        </w:rPr>
-        <w:t>debugging</w:t>
-      </w:r>
-      <w:proofErr w:type="spellEnd"/>
-      <w:r>
-        <w:rPr>
-          <w:rFonts w:ascii="Times New Roman" w:hAnsi="Times New Roman"/>
-          <w:bCs/>
-          <w:sz w:val="24"/>
-          <w:szCs w:val="24"/>
-        </w:rPr>
-        <w:t xml:space="preserve">) sürecinde </w:t>
-      </w:r>
-      <w:r>
-        <w:rPr>
-          <w:rFonts w:ascii="Times New Roman" w:hAnsi="Times New Roman"/>
-          <w:bCs/>
-          <w:sz w:val="24"/>
-          <w:szCs w:val="24"/>
-        </w:rPr>
-        <w:lastRenderedPageBreak/>
-        <w:t>kullanılan destekleyici araçlar açıklanarak sistemin geliştirilme altyapısına genel bir bakış sunulmuştur.</w:t>
+        <w:t>) sürecinde kullanılan destekleyici araçlar açıklanarak sistemin geliştirilme altyapısına genel bir bakış sunulmuştur.</w:t>
       </w:r>
     </w:p>
     <w:p>
@@ -10093,19 +9866,8 @@
           <w:sz w:val="24"/>
           <w:szCs w:val="24"/>
         </w:rPr>
-        <w:t xml:space="preserve">Donanım bileşenleri kısmında projede kullanılan STM32 mikrodenetleyicisinin mimarisi, bellek yapısı, MPU (Memory </w:t>
-      </w:r>
-      <w:proofErr w:type="spellStart"/>
-      <w:r>
-        <w:rPr>
-          <w:rFonts w:ascii="Times New Roman" w:hAnsi="Times New Roman"/>
-          <w:bCs/>
-          <w:sz w:val="24"/>
-          <w:szCs w:val="24"/>
-        </w:rPr>
-        <w:t>Protection</w:t>
-      </w:r>
-      <w:proofErr w:type="spellEnd"/>
+        <w:t>Donanım bileşenleri kısmında projede kullanılan STM32 mikrodenetleyicisinin mimarisi, bellek yapısı, MPU</w:t>
+      </w:r>
       <w:r>
         <w:rPr>
           <w:rFonts w:ascii="Times New Roman" w:hAnsi="Times New Roman"/>
@@ -10115,25 +9877,14 @@
         </w:rPr>
         <w:t xml:space="preserve"> </w:t>
       </w:r>
-      <w:proofErr w:type="spellStart"/>
-      <w:r>
-        <w:rPr>
-          <w:rFonts w:ascii="Times New Roman" w:hAnsi="Times New Roman"/>
-          <w:bCs/>
-          <w:sz w:val="24"/>
-          <w:szCs w:val="24"/>
-        </w:rPr>
-        <w:t>Unit</w:t>
-      </w:r>
-      <w:proofErr w:type="spellEnd"/>
-      <w:r>
-        <w:rPr>
-          <w:rFonts w:ascii="Times New Roman" w:hAnsi="Times New Roman"/>
-          <w:bCs/>
-          <w:sz w:val="24"/>
-          <w:szCs w:val="24"/>
-        </w:rPr>
-        <w:t>) ve DMA (Direct Memory Access) birimleri ele alınmıştır.</w:t>
+      <w:r>
+        <w:rPr>
+          <w:rFonts w:ascii="Times New Roman" w:hAnsi="Times New Roman"/>
+          <w:bCs/>
+          <w:sz w:val="24"/>
+          <w:szCs w:val="24"/>
+        </w:rPr>
+        <w:t>ve DMA birimleri ele alınmıştır.</w:t>
       </w:r>
     </w:p>
     <w:p>
@@ -10459,7 +10210,6 @@
         <w:rPr>
           <w:color w:val="000000"/>
         </w:rPr>
-        <w:lastRenderedPageBreak/>
         <w:t>STM32F303RE mikrodenetleyicisi, ARM Cortex-M4 mimarisi üzerine kuruludur ve bu yapı Harvard mimarisini temel alır; yani program (Flash) ve veri (RAM) bellekleri ayrı veri yolları üzerinden erişilir. Mikrodenetleyici 512 KB Flash bellek ve 64 KB SRAM kapasitesine sahiptir. Flash bellek, program kodunun ve kalıcı verilerin saklandığı alan iken; SRAM, çalışma zamanında görev yığınları, değişkenler ve işletim sistemi yapıları için kullanılır. Ayrıca, STM32 bellek haritası çevresel birimlere (</w:t>
       </w:r>
       <w:proofErr w:type="spellStart"/>
@@ -10683,6 +10433,7 @@
         <w:spacing w:before="240" w:beforeAutospacing="0" w:line="276" w:lineRule="auto"/>
       </w:pPr>
       <w:r>
+        <w:lastRenderedPageBreak/>
         <w:t>DMA</w:t>
       </w:r>
       <w:r>
@@ -10708,41 +10459,62 @@
       <w:pPr>
         <w:pStyle w:val="NormalWeb"/>
         <w:spacing w:before="240" w:beforeAutospacing="0" w:line="276" w:lineRule="auto"/>
-      </w:pPr>
+        <w:rPr>
+          <w:sz w:val="50"/>
+          <w:szCs w:val="50"/>
+        </w:rPr>
+      </w:pPr>
+      <w:proofErr w:type="spellStart"/>
+      <w:r>
+        <w:rPr>
+          <w:sz w:val="50"/>
+          <w:szCs w:val="50"/>
+        </w:rPr>
+        <w:t>Dma</w:t>
+      </w:r>
+      <w:proofErr w:type="spellEnd"/>
+      <w:r>
+        <w:rPr>
+          <w:sz w:val="50"/>
+          <w:szCs w:val="50"/>
+        </w:rPr>
+        <w:t xml:space="preserve"> muhtemelen çıkacak bu dosyadan</w:t>
+      </w:r>
     </w:p>
     <w:p>
       <w:pPr>
         <w:pStyle w:val="NormalWeb"/>
         <w:spacing w:before="240" w:beforeAutospacing="0" w:line="276" w:lineRule="auto"/>
-        <w:rPr>
-          <w:b/>
-          <w:bCs/>
-        </w:rPr>
-      </w:pPr>
-      <w:r>
-        <w:rPr>
-          <w:b/>
-          <w:bCs/>
-        </w:rPr>
-        <w:t>3.2. Yazılım Teknolojileri</w:t>
-      </w:r>
+      </w:pPr>
     </w:p>
     <w:p>
       <w:pPr>
         <w:pStyle w:val="NormalWeb"/>
         <w:spacing w:before="240" w:beforeAutospacing="0" w:line="276" w:lineRule="auto"/>
-      </w:pPr>
-      <w:r>
-        <w:t xml:space="preserve">Bu projede geliştirilen sistemin yazılım altyapısı, gömülü gerçek zamanlı uygulamalara uygun hafif ve modüler araçlar kullanılarak oluşturulmuştur. Geliştirme ortamı olarak </w:t>
-      </w:r>
-      <w:proofErr w:type="spellStart"/>
-      <w:r>
-        <w:t>V</w:t>
-      </w:r>
-      <w:r>
-        <w:t>SCode</w:t>
-      </w:r>
-      <w:proofErr w:type="spellEnd"/>
+        <w:rPr>
+          <w:b/>
+          <w:bCs/>
+        </w:rPr>
+      </w:pPr>
+      <w:r>
+        <w:rPr>
+          <w:b/>
+          <w:bCs/>
+        </w:rPr>
+        <w:t>3.2. Yazılım Teknolojileri</w:t>
+      </w:r>
+    </w:p>
+    <w:p>
+      <w:pPr>
+        <w:pStyle w:val="NormalWeb"/>
+        <w:spacing w:before="240" w:beforeAutospacing="0" w:line="276" w:lineRule="auto"/>
+      </w:pPr>
+      <w:r>
+        <w:t>Bu projede geliştirilen sistemin yazılım altyapısı, gömülü gerçek zamanlı uygulamalara uygun hafif ve modüler araçlar kullanılarak oluşturulmuştur. Geliştirme ortamı olarak V</w:t>
+      </w:r>
+      <w:r>
+        <w:t>SC</w:t>
+      </w:r>
       <w:r>
         <w:t xml:space="preserve"> </w:t>
       </w:r>
@@ -10931,6 +10703,7 @@
       </w:pPr>
       <w:proofErr w:type="spellStart"/>
       <w:r>
+        <w:lastRenderedPageBreak/>
         <w:t>VSCode</w:t>
       </w:r>
       <w:proofErr w:type="spellEnd"/>
@@ -10943,13 +10716,11 @@
       </w:r>
       <w:proofErr w:type="spellEnd"/>
       <w:r>
-        <w:t xml:space="preserve"> projelerinin derlenmesi, hata ayıklanması ve kod analizi kolaylaştırılmıştır. Bu projede </w:t>
-      </w:r>
-      <w:proofErr w:type="spellStart"/>
-      <w:r>
-        <w:t>VSCode</w:t>
-      </w:r>
-      <w:proofErr w:type="spellEnd"/>
+        <w:t xml:space="preserve"> projelerinin derlenmesi, hata ayıklanması ve kod analizi kolaylaştırılmıştır. Bu projede VS</w:t>
+      </w:r>
+      <w:r>
+        <w:t>C</w:t>
+      </w:r>
       <w:r>
         <w:t>, STM32Cub</w:t>
       </w:r>
@@ -11011,7 +10782,6 @@
         <w:spacing w:before="240" w:beforeAutospacing="0" w:line="276" w:lineRule="auto"/>
       </w:pPr>
       <w:r>
-        <w:lastRenderedPageBreak/>
         <w:t xml:space="preserve">STM32CubeMX, </w:t>
       </w:r>
       <w:proofErr w:type="spellStart"/>
@@ -11085,15 +10855,907 @@
       </w:r>
       <w:proofErr w:type="spellEnd"/>
       <w:r>
-        <w:t xml:space="preserve">, STM32CubeMX tarafından oluşturulan kod yapısının </w:t>
+        <w:t>, STM32CubeMX tarafından oluşturulan kod yapısının VSC</w:t>
+      </w:r>
+      <w:r>
+        <w:t xml:space="preserve"> </w:t>
+      </w:r>
+      <w:r>
+        <w:t>ortamında derlenebilmesi için kullanılmıştır. Derleme süreci, proje yapılandırma dosyalarının (CMakeLists.txt) aracılığıyla yürütülmüş, böylece hem modüler hem de taşınabilir bir geliştirme altyapısı elde edilmiştir.</w:t>
+      </w:r>
+    </w:p>
+    <w:p>
+      <w:pPr>
+        <w:pStyle w:val="NormalWeb"/>
+        <w:spacing w:before="240" w:beforeAutospacing="0" w:line="276" w:lineRule="auto"/>
+      </w:pPr>
+    </w:p>
+    <w:p>
+      <w:pPr>
+        <w:spacing w:before="240" w:after="0" w:line="276" w:lineRule="auto"/>
+        <w:rPr>
+          <w:rFonts w:ascii="Times New Roman" w:hAnsi="Times New Roman"/>
+          <w:b/>
+          <w:sz w:val="28"/>
+          <w:szCs w:val="28"/>
+        </w:rPr>
+      </w:pPr>
+      <w:r>
+        <w:rPr>
+          <w:rFonts w:ascii="Times New Roman" w:hAnsi="Times New Roman"/>
+          <w:b/>
+          <w:sz w:val="28"/>
+          <w:szCs w:val="28"/>
+        </w:rPr>
+        <w:t>BÖLÜM 4. SİSTEM TASARIMI</w:t>
+      </w:r>
+    </w:p>
+    <w:p>
+      <w:pPr>
+        <w:spacing w:before="240" w:after="0" w:line="276" w:lineRule="auto"/>
+        <w:rPr>
+          <w:rFonts w:ascii="Times New Roman" w:hAnsi="Times New Roman"/>
+          <w:bCs/>
+          <w:sz w:val="24"/>
+          <w:szCs w:val="24"/>
+        </w:rPr>
+      </w:pPr>
+      <w:r>
+        <w:rPr>
+          <w:rFonts w:ascii="Times New Roman" w:hAnsi="Times New Roman"/>
+          <w:bCs/>
+          <w:sz w:val="24"/>
+          <w:szCs w:val="24"/>
+        </w:rPr>
+        <w:t xml:space="preserve">Bu bölümde, ARINC 653 prensiplerine uygun şekilde genişletilmiş </w:t>
       </w:r>
       <w:proofErr w:type="spellStart"/>
       <w:r>
-        <w:t>VSCode</w:t>
+        <w:rPr>
+          <w:rFonts w:ascii="Times New Roman" w:hAnsi="Times New Roman"/>
+          <w:bCs/>
+          <w:sz w:val="24"/>
+          <w:szCs w:val="24"/>
+        </w:rPr>
+        <w:t>FreeRTOS</w:t>
       </w:r>
       <w:proofErr w:type="spellEnd"/>
       <w:r>
-        <w:t xml:space="preserve"> ortamında derlenebilmesi için kullanılmıştır. Derleme süreci, proje yapılandırma dosyalarının (CMakeLists.txt) aracılığıyla yürütülmüş, böylece hem modüler hem de taşınabilir bir geliştirme altyapısı elde edilmiştir.</w:t>
+        <w:rPr>
+          <w:rFonts w:ascii="Times New Roman" w:hAnsi="Times New Roman"/>
+          <w:bCs/>
+          <w:sz w:val="24"/>
+          <w:szCs w:val="24"/>
+        </w:rPr>
+        <w:t xml:space="preserve"> tabanlı sistemin mimari yapısı açıklanmaktadır. Tasarım; donanım altyapısı, RTOS çekirdeğine yapılan eklemeler, APEX katmanının oluşturulması ve </w:t>
+      </w:r>
+      <w:proofErr w:type="spellStart"/>
+      <w:r>
+        <w:rPr>
+          <w:rFonts w:ascii="Times New Roman" w:hAnsi="Times New Roman"/>
+          <w:bCs/>
+          <w:sz w:val="24"/>
+          <w:szCs w:val="24"/>
+        </w:rPr>
+        <w:t>partition’ların</w:t>
+      </w:r>
+      <w:proofErr w:type="spellEnd"/>
+      <w:r>
+        <w:rPr>
+          <w:rFonts w:ascii="Times New Roman" w:hAnsi="Times New Roman"/>
+          <w:bCs/>
+          <w:sz w:val="24"/>
+          <w:szCs w:val="24"/>
+        </w:rPr>
+        <w:t xml:space="preserve"> yapılandırılması gibi temel bileşenlerden oluşmaktadır. Ayrıca ARINC 653’ün gerektirdiği zaman ve bellek izolasyonu ile APEX servislerinin </w:t>
+      </w:r>
+      <w:proofErr w:type="spellStart"/>
+      <w:r>
+        <w:rPr>
+          <w:rFonts w:ascii="Times New Roman" w:hAnsi="Times New Roman"/>
+          <w:bCs/>
+          <w:sz w:val="24"/>
+          <w:szCs w:val="24"/>
+        </w:rPr>
+        <w:t>FreeRTOS</w:t>
+      </w:r>
+      <w:proofErr w:type="spellEnd"/>
+      <w:r>
+        <w:rPr>
+          <w:rFonts w:ascii="Times New Roman" w:hAnsi="Times New Roman"/>
+          <w:bCs/>
+          <w:sz w:val="24"/>
+          <w:szCs w:val="24"/>
+        </w:rPr>
+        <w:t xml:space="preserve"> üzerinde nasıl uygulandığı da ele alınmaktadır. Bu kapsamda geliştirilen </w:t>
+      </w:r>
+      <w:proofErr w:type="gramStart"/>
+      <w:r>
+        <w:rPr>
+          <w:rFonts w:ascii="Times New Roman" w:hAnsi="Times New Roman"/>
+          <w:bCs/>
+          <w:sz w:val="24"/>
+          <w:szCs w:val="24"/>
+        </w:rPr>
+        <w:t>mimari,</w:t>
+      </w:r>
+      <w:proofErr w:type="gramEnd"/>
+      <w:r>
+        <w:rPr>
+          <w:rFonts w:ascii="Times New Roman" w:hAnsi="Times New Roman"/>
+          <w:bCs/>
+          <w:sz w:val="24"/>
+          <w:szCs w:val="24"/>
+        </w:rPr>
+        <w:t xml:space="preserve"> hem deterministik çalışmayı hem de </w:t>
+      </w:r>
+      <w:proofErr w:type="spellStart"/>
+      <w:r>
+        <w:rPr>
+          <w:rFonts w:ascii="Times New Roman" w:hAnsi="Times New Roman"/>
+          <w:bCs/>
+          <w:sz w:val="24"/>
+          <w:szCs w:val="24"/>
+        </w:rPr>
+        <w:t>partition</w:t>
+      </w:r>
+      <w:proofErr w:type="spellEnd"/>
+      <w:r>
+        <w:rPr>
+          <w:rFonts w:ascii="Times New Roman" w:hAnsi="Times New Roman"/>
+          <w:bCs/>
+          <w:sz w:val="24"/>
+          <w:szCs w:val="24"/>
+        </w:rPr>
+        <w:t xml:space="preserve"> bazlı izolasyonu sağlayan bütüncül bir yapı sunmaktadır.</w:t>
+      </w:r>
+    </w:p>
+    <w:p>
+      <w:pPr>
+        <w:pStyle w:val="NormalWeb"/>
+        <w:spacing w:before="240" w:beforeAutospacing="0" w:line="276" w:lineRule="auto"/>
+      </w:pPr>
+    </w:p>
+    <w:p>
+      <w:pPr>
+        <w:pStyle w:val="NormalWeb"/>
+        <w:spacing w:before="240" w:beforeAutospacing="0" w:line="276" w:lineRule="auto"/>
+        <w:rPr>
+          <w:b/>
+          <w:bCs/>
+        </w:rPr>
+      </w:pPr>
+      <w:r>
+        <w:rPr>
+          <w:b/>
+          <w:bCs/>
+        </w:rPr>
+        <w:t>4.1. Genel Sistem Mimarisi</w:t>
+      </w:r>
+    </w:p>
+    <w:p>
+      <w:pPr>
+        <w:pStyle w:val="NormalWeb"/>
+        <w:spacing w:before="240" w:line="276" w:lineRule="auto"/>
+      </w:pPr>
+      <w:r>
+        <w:lastRenderedPageBreak/>
+        <w:t xml:space="preserve">Bu çalışmada tasarlanan mimari, </w:t>
+      </w:r>
+      <w:proofErr w:type="spellStart"/>
+      <w:r>
+        <w:t>FreeRTOS</w:t>
+      </w:r>
+      <w:proofErr w:type="spellEnd"/>
+      <w:r>
+        <w:t xml:space="preserve"> çekirdeği üzerine ARINC 653’ün zaman ve bellek ayrıştırma prensiplerini ekleyerek oluşturulmuştur. Sistem dört temel bileşenden oluşur: donanım katmanı, RTOS çekirdeği, APEX katmanı ve </w:t>
+      </w:r>
+      <w:proofErr w:type="spellStart"/>
+      <w:r>
+        <w:t>partition</w:t>
+      </w:r>
+      <w:proofErr w:type="spellEnd"/>
+      <w:r>
+        <w:t xml:space="preserve"> konfigürasyon modülü. Donanım katmanı, STM32’nin MPU ve kesme yapısını kullanarak bellek izolasyonunun fiziksel temelini sağlar. RTOS çekirdeği, </w:t>
+      </w:r>
+      <w:proofErr w:type="spellStart"/>
+      <w:r>
+        <w:t>FreeRTOS’un</w:t>
+      </w:r>
+      <w:proofErr w:type="spellEnd"/>
+      <w:r>
+        <w:t xml:space="preserve"> görev zamanlayıcısının ARINC 653’teki “</w:t>
+      </w:r>
+      <w:proofErr w:type="spellStart"/>
+      <w:r>
+        <w:t>major</w:t>
+      </w:r>
+      <w:proofErr w:type="spellEnd"/>
+      <w:r>
+        <w:t xml:space="preserve"> </w:t>
+      </w:r>
+      <w:proofErr w:type="spellStart"/>
+      <w:r>
+        <w:t>frame</w:t>
+      </w:r>
+      <w:proofErr w:type="spellEnd"/>
+      <w:r>
+        <w:t xml:space="preserve">” yapısına göre genişletilmesiyle </w:t>
+      </w:r>
+      <w:proofErr w:type="spellStart"/>
+      <w:r>
+        <w:t>partition</w:t>
+      </w:r>
+      <w:proofErr w:type="spellEnd"/>
+      <w:r>
+        <w:t xml:space="preserve"> zaman pencerelerinin deterministik şekilde yürütülmesini sağlar.</w:t>
+      </w:r>
+    </w:p>
+    <w:p>
+      <w:pPr>
+        <w:pStyle w:val="NormalWeb"/>
+        <w:spacing w:before="240" w:line="276" w:lineRule="auto"/>
+      </w:pPr>
+      <w:r>
+        <w:t xml:space="preserve">APEX katmanı, uygulamalarla işletim sistemi arasında standart bir arayüz sunarak </w:t>
+      </w:r>
+      <w:proofErr w:type="spellStart"/>
+      <w:r>
+        <w:t>Process</w:t>
+      </w:r>
+      <w:proofErr w:type="spellEnd"/>
+      <w:r>
+        <w:t xml:space="preserve"> Management ve Time Management gibi ARINC 653 servislerinin </w:t>
+      </w:r>
+      <w:proofErr w:type="spellStart"/>
+      <w:r>
+        <w:t>FreeRTOS</w:t>
+      </w:r>
+      <w:proofErr w:type="spellEnd"/>
+      <w:r>
+        <w:t xml:space="preserve"> üzerinde tutarlı şekilde uygulanmasını mümkün kılar. </w:t>
+      </w:r>
+      <w:proofErr w:type="spellStart"/>
+      <w:r>
+        <w:t>Partition</w:t>
+      </w:r>
+      <w:proofErr w:type="spellEnd"/>
+      <w:r>
+        <w:t xml:space="preserve"> konfigürasyonu ise JSON formatındaki bir yapılandırma dosyasından yüklenir; böylece her </w:t>
+      </w:r>
+      <w:proofErr w:type="spellStart"/>
+      <w:r>
+        <w:t>partition’a</w:t>
+      </w:r>
+      <w:proofErr w:type="spellEnd"/>
+      <w:r>
+        <w:t xml:space="preserve"> ait bellek sınırları, zaman pencereleri ve görevler sistem başlatılırken otomatik olarak oluşturulur.</w:t>
+      </w:r>
+    </w:p>
+    <w:p>
+      <w:pPr>
+        <w:pStyle w:val="NormalWeb"/>
+        <w:spacing w:before="240" w:beforeAutospacing="0" w:line="276" w:lineRule="auto"/>
+      </w:pPr>
+      <w:r>
+        <w:t>Bu mimari, modüler bir yapı sunarak hem deterministik zamanlama hem de güvenli bellek izolasyonu sağlar. Alt başlıklarda ilgili bileşenler detaylandırılacaktır.</w:t>
+      </w:r>
+    </w:p>
+    <w:p>
+      <w:pPr>
+        <w:pStyle w:val="NormalWeb"/>
+        <w:spacing w:before="240" w:beforeAutospacing="0" w:line="276" w:lineRule="auto"/>
+      </w:pPr>
+    </w:p>
+    <w:p>
+      <w:pPr>
+        <w:pStyle w:val="NormalWeb"/>
+        <w:spacing w:before="240" w:beforeAutospacing="0" w:line="276" w:lineRule="auto"/>
+        <w:rPr>
+          <w:b/>
+          <w:bCs/>
+        </w:rPr>
+      </w:pPr>
+      <w:r>
+        <w:rPr>
+          <w:b/>
+          <w:bCs/>
+        </w:rPr>
+        <w:t>4.1.1. Donanım Katmanı</w:t>
+      </w:r>
+    </w:p>
+    <w:p>
+      <w:pPr>
+        <w:pStyle w:val="NormalWeb"/>
+        <w:spacing w:before="240" w:beforeAutospacing="0" w:line="276" w:lineRule="auto"/>
+      </w:pPr>
+      <w:r>
+        <w:t xml:space="preserve">Sistemin donanım katmanı, ARINC 653’ün gerektirdiği bellek ve zaman izolasyonunun fiziksel olarak uygulanmasını sağlayan STM32F303RE mikrodenetleyicisi üzerinde yapılandırılmıştır. Bu katman; işlemci çekirdeği, bellek haritası, kesme yapısı ve özellikle Memory </w:t>
+      </w:r>
+      <w:proofErr w:type="spellStart"/>
+      <w:r>
+        <w:t>Protection</w:t>
+      </w:r>
+      <w:proofErr w:type="spellEnd"/>
+      <w:r>
+        <w:t xml:space="preserve"> </w:t>
+      </w:r>
+      <w:proofErr w:type="spellStart"/>
+      <w:r>
+        <w:t>Unit</w:t>
+      </w:r>
+      <w:proofErr w:type="spellEnd"/>
+      <w:r>
+        <w:t xml:space="preserve"> (MPU) birimi ile </w:t>
+      </w:r>
+      <w:proofErr w:type="spellStart"/>
+      <w:r>
+        <w:t>partition’ların</w:t>
+      </w:r>
+      <w:proofErr w:type="spellEnd"/>
+      <w:r>
+        <w:t xml:space="preserve"> birbirinden ayrılmasına temel oluşturur. Her </w:t>
+      </w:r>
+      <w:proofErr w:type="spellStart"/>
+      <w:r>
+        <w:t>partition</w:t>
+      </w:r>
+      <w:proofErr w:type="spellEnd"/>
+      <w:r>
+        <w:t xml:space="preserve"> için ayrılmış RAM bölgeleri MPU üzerinden erişim izinleriyle korunur, böylece bir </w:t>
+      </w:r>
+      <w:proofErr w:type="spellStart"/>
+      <w:r>
+        <w:t>partition’ın</w:t>
+      </w:r>
+      <w:proofErr w:type="spellEnd"/>
+      <w:r>
+        <w:t xml:space="preserve"> diğerinin verilerine erişmesi donanım seviyesinde engellenir. Ayrıca sistemde kullanılan </w:t>
+      </w:r>
+      <w:proofErr w:type="spellStart"/>
+      <w:r>
+        <w:t>SysTick</w:t>
+      </w:r>
+      <w:proofErr w:type="spellEnd"/>
+      <w:r>
+        <w:t xml:space="preserve"> ve genel amaçlı zamanlayıcılar, RTOS çekirdeğine </w:t>
+      </w:r>
+      <w:proofErr w:type="spellStart"/>
+      <w:r>
+        <w:t>major</w:t>
+      </w:r>
+      <w:proofErr w:type="spellEnd"/>
+      <w:r>
+        <w:t xml:space="preserve"> </w:t>
+      </w:r>
+      <w:proofErr w:type="spellStart"/>
+      <w:r>
+        <w:t>frame</w:t>
+      </w:r>
+      <w:proofErr w:type="spellEnd"/>
+      <w:r>
+        <w:t xml:space="preserve"> tabanlı deterministik zamanlama için gerekli zaman referansını sağlar. Bu yapılar, üst katmanlarda kullanılan RTOS ve APEX bileşenlerinin güvenli ve öngörülebilir şekilde çalışması için altyapıyı oluşturur.</w:t>
+      </w:r>
+    </w:p>
+    <w:p>
+      <w:pPr>
+        <w:pStyle w:val="NormalWeb"/>
+        <w:spacing w:before="240" w:beforeAutospacing="0" w:line="276" w:lineRule="auto"/>
+      </w:pPr>
+    </w:p>
+    <w:p>
+      <w:pPr>
+        <w:pStyle w:val="NormalWeb"/>
+        <w:spacing w:before="240" w:beforeAutospacing="0" w:line="276" w:lineRule="auto"/>
+        <w:rPr>
+          <w:b/>
+          <w:bCs/>
+        </w:rPr>
+      </w:pPr>
+      <w:r>
+        <w:rPr>
+          <w:b/>
+          <w:bCs/>
+        </w:rPr>
+        <w:t>4.1.2. RTOS Çekirdeği</w:t>
+      </w:r>
+    </w:p>
+    <w:p>
+      <w:pPr>
+        <w:pStyle w:val="NormalWeb"/>
+        <w:spacing w:before="240" w:beforeAutospacing="0" w:line="276" w:lineRule="auto"/>
+      </w:pPr>
+      <w:r>
+        <w:t xml:space="preserve">RTOS çekirdeği, sistemin temel zamanlama ve görev yönetimi mekanizmalarını sağlayan </w:t>
+      </w:r>
+      <w:proofErr w:type="spellStart"/>
+      <w:r>
+        <w:t>FreeRTOS</w:t>
+      </w:r>
+      <w:proofErr w:type="spellEnd"/>
+      <w:r>
+        <w:t xml:space="preserve"> üzerine kuruludur. Bu çalışma kapsamında </w:t>
+      </w:r>
+      <w:proofErr w:type="spellStart"/>
+      <w:r>
+        <w:t>FreeRTOS’un</w:t>
+      </w:r>
+      <w:proofErr w:type="spellEnd"/>
+      <w:r>
+        <w:t xml:space="preserve"> standart öncelik tabanlı zamanlayıcısı, ARINC 653’te kullanılan “</w:t>
+      </w:r>
+      <w:proofErr w:type="spellStart"/>
+      <w:r>
+        <w:t>major</w:t>
+      </w:r>
+      <w:proofErr w:type="spellEnd"/>
+      <w:r>
+        <w:t xml:space="preserve"> </w:t>
+      </w:r>
+      <w:proofErr w:type="spellStart"/>
+      <w:r>
+        <w:t>frame</w:t>
+      </w:r>
+      <w:proofErr w:type="spellEnd"/>
+      <w:r>
+        <w:t xml:space="preserve">” yapısına uyum sağlayacak şekilde genişletilmiştir. Her </w:t>
+      </w:r>
+      <w:proofErr w:type="spellStart"/>
+      <w:r>
+        <w:t>partition</w:t>
+      </w:r>
+      <w:proofErr w:type="spellEnd"/>
+      <w:r>
+        <w:t xml:space="preserve"> için tanımlanan zaman pencereleri, çekirdek seviyesinde oluşturulan </w:t>
+      </w:r>
+      <w:proofErr w:type="spellStart"/>
+      <w:r>
+        <w:t>Partition</w:t>
+      </w:r>
+      <w:proofErr w:type="spellEnd"/>
+      <w:r>
+        <w:t xml:space="preserve"> </w:t>
+      </w:r>
+      <w:proofErr w:type="spellStart"/>
+      <w:r>
+        <w:t>Scheduler</w:t>
+      </w:r>
+      <w:proofErr w:type="spellEnd"/>
+      <w:r>
+        <w:t xml:space="preserve"> tarafından </w:t>
+      </w:r>
+      <w:r>
+        <w:lastRenderedPageBreak/>
+        <w:t xml:space="preserve">yönetilir ve zaman penceresi dolduğunda görevler donanım destekli bir kesme ile durdurularak bir sonraki </w:t>
+      </w:r>
+      <w:proofErr w:type="spellStart"/>
+      <w:r>
+        <w:t>partition’a</w:t>
+      </w:r>
+      <w:proofErr w:type="spellEnd"/>
+      <w:r>
+        <w:t xml:space="preserve"> geçiş yapılır. Buna ek olarak, görevlerin bellek erişimleri </w:t>
+      </w:r>
+      <w:proofErr w:type="spellStart"/>
+      <w:r>
+        <w:t>partition</w:t>
+      </w:r>
+      <w:proofErr w:type="spellEnd"/>
+      <w:r>
+        <w:t xml:space="preserve"> sınırları içinde kalacak şekilde çekirdeğin oluşturma rutinleri MPU ile entegre edilmiştir. Bu yapı sayesinde </w:t>
+      </w:r>
+      <w:proofErr w:type="spellStart"/>
+      <w:r>
+        <w:t>FreeRTOS</w:t>
+      </w:r>
+      <w:proofErr w:type="spellEnd"/>
+      <w:r>
+        <w:t xml:space="preserve"> hem deterministik zamanlama hem de </w:t>
+      </w:r>
+      <w:proofErr w:type="spellStart"/>
+      <w:r>
+        <w:t>partition</w:t>
+      </w:r>
+      <w:proofErr w:type="spellEnd"/>
+      <w:r>
+        <w:t xml:space="preserve"> bazlı izolasyon sağlayacak şekilde ARINC 653 gereksinimlerine uygun hale getirilmiştir.</w:t>
+      </w:r>
+    </w:p>
+    <w:p>
+      <w:pPr>
+        <w:pStyle w:val="NormalWeb"/>
+        <w:spacing w:before="240" w:beforeAutospacing="0" w:line="276" w:lineRule="auto"/>
+      </w:pPr>
+    </w:p>
+    <w:p>
+      <w:pPr>
+        <w:pStyle w:val="NormalWeb"/>
+        <w:spacing w:before="240" w:beforeAutospacing="0" w:line="276" w:lineRule="auto"/>
+        <w:rPr>
+          <w:b/>
+          <w:bCs/>
+        </w:rPr>
+      </w:pPr>
+      <w:r>
+        <w:rPr>
+          <w:b/>
+          <w:bCs/>
+        </w:rPr>
+        <w:t>4.1.3. APEX Katmanı</w:t>
+      </w:r>
+    </w:p>
+    <w:p>
+      <w:pPr>
+        <w:pStyle w:val="NormalWeb"/>
+        <w:spacing w:before="240" w:beforeAutospacing="0" w:line="276" w:lineRule="auto"/>
+      </w:pPr>
+      <w:r>
+        <w:t xml:space="preserve">APEX katmanı, uygulama yazılımlarının işletim sistemiyle ARINC 653 standardında tanımlanan şekilde etkileşim kurmasını sağlayan soyutlama katmanıdır. Bu çalışma kapsamında APEX; </w:t>
+      </w:r>
+      <w:proofErr w:type="spellStart"/>
+      <w:r>
+        <w:t>Process</w:t>
+      </w:r>
+      <w:proofErr w:type="spellEnd"/>
+      <w:r>
+        <w:t xml:space="preserve"> Management ve Time Management gibi temel servisleri </w:t>
+      </w:r>
+      <w:proofErr w:type="spellStart"/>
+      <w:r>
+        <w:t>FreeRTOS</w:t>
+      </w:r>
+      <w:proofErr w:type="spellEnd"/>
+      <w:r>
+        <w:t xml:space="preserve"> üzerinde çalışabilir hale getiren bir arayüz olarak uygulanmıştır. APEX fonksiyonları, uygulamaların doğrudan </w:t>
+      </w:r>
+      <w:proofErr w:type="spellStart"/>
+      <w:r>
+        <w:t>FreeRTOS</w:t>
+      </w:r>
+      <w:proofErr w:type="spellEnd"/>
+      <w:r>
+        <w:t xml:space="preserve"> </w:t>
+      </w:r>
+      <w:proofErr w:type="spellStart"/>
+      <w:r>
+        <w:t>API’lerine</w:t>
+      </w:r>
+      <w:proofErr w:type="spellEnd"/>
+      <w:r>
+        <w:t xml:space="preserve"> erişmesini engelleyerek tüm işlemlerin </w:t>
+      </w:r>
+      <w:proofErr w:type="spellStart"/>
+      <w:r>
+        <w:t>partition</w:t>
+      </w:r>
+      <w:proofErr w:type="spellEnd"/>
+      <w:r>
+        <w:t xml:space="preserve"> bağlamı içinde ve izin verilen sınırlar dahilinde gerçekleşmesini sağlar. Böylece görev oluşturma, zaman yönetimi ve iletişim gibi işlemler hem ARINC 653’e uygun bir API üzerinden gerçekleştirilir hem de sistem güvenliği artırılır. APEX katmanı, </w:t>
+      </w:r>
+      <w:proofErr w:type="spellStart"/>
+      <w:r>
+        <w:t>partition</w:t>
+      </w:r>
+      <w:proofErr w:type="spellEnd"/>
+      <w:r>
+        <w:t xml:space="preserve"> geçişlerinde güncellenen çalışma bağlamını dikkate alarak her </w:t>
+      </w:r>
+      <w:proofErr w:type="spellStart"/>
+      <w:r>
+        <w:t>partition’ın</w:t>
+      </w:r>
+      <w:proofErr w:type="spellEnd"/>
+      <w:r>
+        <w:t xml:space="preserve"> yalnızca kendi kaynaklarına erişebilmesini garanti eden bir kontrol noktası görevi görür.</w:t>
+      </w:r>
+      <w:r>
+        <w:t xml:space="preserve"> APEX katmanına ait detaylı bilgilere ilerleyen bölümlerde değinilecektir.</w:t>
+      </w:r>
+    </w:p>
+    <w:p>
+      <w:pPr>
+        <w:pStyle w:val="NormalWeb"/>
+        <w:spacing w:before="240" w:beforeAutospacing="0" w:line="276" w:lineRule="auto"/>
+      </w:pPr>
+    </w:p>
+    <w:p>
+      <w:pPr>
+        <w:pStyle w:val="NormalWeb"/>
+        <w:spacing w:before="240" w:beforeAutospacing="0" w:line="276" w:lineRule="auto"/>
+        <w:rPr>
+          <w:b/>
+          <w:bCs/>
+        </w:rPr>
+      </w:pPr>
+      <w:r>
+        <w:rPr>
+          <w:b/>
+          <w:bCs/>
+        </w:rPr>
+        <w:t xml:space="preserve">4.1.4. </w:t>
+      </w:r>
+      <w:proofErr w:type="spellStart"/>
+      <w:r>
+        <w:rPr>
+          <w:b/>
+          <w:bCs/>
+        </w:rPr>
+        <w:t>Partition</w:t>
+      </w:r>
+      <w:proofErr w:type="spellEnd"/>
+      <w:r>
+        <w:rPr>
+          <w:b/>
+          <w:bCs/>
+        </w:rPr>
+        <w:t xml:space="preserve"> Konfigürasyonunun Yapılması</w:t>
+      </w:r>
+    </w:p>
+    <w:p>
+      <w:pPr>
+        <w:pStyle w:val="NormalWeb"/>
+        <w:spacing w:before="240" w:beforeAutospacing="0" w:line="276" w:lineRule="auto"/>
+      </w:pPr>
+      <w:r>
+        <w:t xml:space="preserve">Sistemde </w:t>
+      </w:r>
+      <w:proofErr w:type="spellStart"/>
+      <w:r>
+        <w:t>partition’ların</w:t>
+      </w:r>
+      <w:proofErr w:type="spellEnd"/>
+      <w:r>
+        <w:t xml:space="preserve"> tanımlanması, ARINC 653’teki “</w:t>
+      </w:r>
+      <w:proofErr w:type="spellStart"/>
+      <w:r>
+        <w:t>configuration</w:t>
+      </w:r>
+      <w:proofErr w:type="spellEnd"/>
+      <w:r>
+        <w:t xml:space="preserve"> </w:t>
+      </w:r>
+      <w:proofErr w:type="spellStart"/>
+      <w:r>
+        <w:t>table</w:t>
+      </w:r>
+      <w:proofErr w:type="spellEnd"/>
+      <w:r>
+        <w:t xml:space="preserve">” yaklaşımına benzer şekilde dışarıdan sağlanan bir yapılandırma dosyası üzerinden gerçekleştirilmiştir. </w:t>
+      </w:r>
+      <w:proofErr w:type="spellStart"/>
+      <w:r>
+        <w:t>Partition</w:t>
+      </w:r>
+      <w:proofErr w:type="spellEnd"/>
+      <w:r>
+        <w:t xml:space="preserve"> bilgileri JSON formatında tutulmakta olup her </w:t>
+      </w:r>
+      <w:proofErr w:type="spellStart"/>
+      <w:r>
+        <w:t>partition</w:t>
+      </w:r>
+      <w:proofErr w:type="spellEnd"/>
+      <w:r>
+        <w:t xml:space="preserve"> için bellek sınırları, zaman penceresi, görevler ve başlangıç parametreleri bu dosya içinde tanımlanır. Sistem başlatıldığında JSON </w:t>
+      </w:r>
+      <w:proofErr w:type="spellStart"/>
+      <w:r>
+        <w:t>parser</w:t>
+      </w:r>
+      <w:proofErr w:type="spellEnd"/>
+      <w:r>
+        <w:t xml:space="preserve"> tarafından bu yapı okunur ve elde edilen bilgiler </w:t>
+      </w:r>
+      <w:proofErr w:type="spellStart"/>
+      <w:r>
+        <w:t>Partition</w:t>
+      </w:r>
+      <w:proofErr w:type="spellEnd"/>
+      <w:r>
+        <w:t xml:space="preserve"> Manager modülüne aktarılır. </w:t>
+      </w:r>
+      <w:proofErr w:type="spellStart"/>
+      <w:r>
+        <w:t>Partition</w:t>
+      </w:r>
+      <w:proofErr w:type="spellEnd"/>
+      <w:r>
+        <w:t xml:space="preserve"> Manager, tanımlanan her </w:t>
+      </w:r>
+      <w:proofErr w:type="spellStart"/>
+      <w:r>
+        <w:t>partition</w:t>
+      </w:r>
+      <w:proofErr w:type="spellEnd"/>
+      <w:r>
+        <w:t xml:space="preserve"> için MPU bellek bölgelerini oluşturur, görevleri </w:t>
+      </w:r>
+      <w:proofErr w:type="spellStart"/>
+      <w:r>
+        <w:t>FreeRTOS</w:t>
+      </w:r>
+      <w:proofErr w:type="spellEnd"/>
+      <w:r>
+        <w:t xml:space="preserve"> çekirdeğine kaydeder ve </w:t>
+      </w:r>
+      <w:proofErr w:type="spellStart"/>
+      <w:r>
+        <w:t>major</w:t>
+      </w:r>
+      <w:proofErr w:type="spellEnd"/>
+      <w:r>
+        <w:t xml:space="preserve"> </w:t>
+      </w:r>
+      <w:proofErr w:type="spellStart"/>
+      <w:r>
+        <w:t>frame</w:t>
+      </w:r>
+      <w:proofErr w:type="spellEnd"/>
+      <w:r>
+        <w:t xml:space="preserve"> zamanlama tablosunu oluşturur. Bu yapı sayesinde sistem statik kod değişikliğine ihtiyaç duymadan farklı </w:t>
+      </w:r>
+      <w:proofErr w:type="spellStart"/>
+      <w:r>
+        <w:t>partition</w:t>
+      </w:r>
+      <w:proofErr w:type="spellEnd"/>
+      <w:r>
+        <w:t xml:space="preserve"> yapılandırmalarına uyum sağlayabilir ve mimari daha modüler, ölçeklenebilir bir yapıya kavuşur.</w:t>
+      </w:r>
+    </w:p>
+    <w:p>
+      <w:pPr>
+        <w:pStyle w:val="NormalWeb"/>
+        <w:spacing w:before="240" w:beforeAutospacing="0" w:line="276" w:lineRule="auto"/>
+      </w:pPr>
+    </w:p>
+    <w:p>
+      <w:pPr>
+        <w:pStyle w:val="NormalWeb"/>
+        <w:spacing w:before="240" w:beforeAutospacing="0" w:line="276" w:lineRule="auto"/>
+        <w:rPr>
+          <w:b/>
+          <w:bCs/>
+        </w:rPr>
+      </w:pPr>
+      <w:r>
+        <w:rPr>
+          <w:b/>
+          <w:bCs/>
+        </w:rPr>
+        <w:t>4.2. Bellek ve Zaman Organizasyonu</w:t>
+      </w:r>
+    </w:p>
+    <w:p>
+      <w:pPr>
+        <w:pStyle w:val="NormalWeb"/>
+        <w:spacing w:before="240" w:line="276" w:lineRule="auto"/>
+      </w:pPr>
+      <w:r>
+        <w:lastRenderedPageBreak/>
+        <w:t>ARINC 653 standardının temelini oluşturan bellek ve zaman izolasyonu, sistemde hem donanım hem de yazılım seviyesinde uygulanmıştır. Bellek izolasyonu (</w:t>
+      </w:r>
+      <w:proofErr w:type="spellStart"/>
+      <w:r>
+        <w:t>space</w:t>
+      </w:r>
+      <w:proofErr w:type="spellEnd"/>
+      <w:r>
+        <w:t xml:space="preserve"> </w:t>
+      </w:r>
+      <w:proofErr w:type="spellStart"/>
+      <w:r>
+        <w:t>partitioning</w:t>
+      </w:r>
+      <w:proofErr w:type="spellEnd"/>
+      <w:r>
+        <w:t xml:space="preserve">), her </w:t>
+      </w:r>
+      <w:proofErr w:type="spellStart"/>
+      <w:r>
+        <w:t>partition’a</w:t>
+      </w:r>
+      <w:proofErr w:type="spellEnd"/>
+      <w:r>
+        <w:t xml:space="preserve"> ait RAM bölgelerinin MPU tarafından korunmasıyla sağlanır; böylece bir </w:t>
+      </w:r>
+      <w:proofErr w:type="spellStart"/>
+      <w:r>
+        <w:t>partition’ın</w:t>
+      </w:r>
+      <w:proofErr w:type="spellEnd"/>
+      <w:r>
+        <w:t xml:space="preserve"> başka bir </w:t>
+      </w:r>
+      <w:proofErr w:type="spellStart"/>
+      <w:r>
+        <w:t>partition’ın</w:t>
+      </w:r>
+      <w:proofErr w:type="spellEnd"/>
+      <w:r>
+        <w:t xml:space="preserve"> verilerine erişmesi donanım düzeyinde engellenir. Görevlerin yığınları, IPC yapıları ve çalışma verileri yalnızca kendi </w:t>
+      </w:r>
+      <w:proofErr w:type="spellStart"/>
+      <w:r>
+        <w:t>partition</w:t>
+      </w:r>
+      <w:proofErr w:type="spellEnd"/>
+      <w:r>
+        <w:t xml:space="preserve"> bellek bölgesinde yer alır.</w:t>
+      </w:r>
+    </w:p>
+    <w:p>
+      <w:pPr>
+        <w:pStyle w:val="NormalWeb"/>
+        <w:spacing w:before="240" w:beforeAutospacing="0" w:line="276" w:lineRule="auto"/>
+      </w:pPr>
+      <w:r>
+        <w:t xml:space="preserve">Zaman izolasyonu ise </w:t>
+      </w:r>
+      <w:proofErr w:type="spellStart"/>
+      <w:r>
+        <w:t>FreeRTOS</w:t>
+      </w:r>
+      <w:proofErr w:type="spellEnd"/>
+      <w:r>
+        <w:t xml:space="preserve"> çekirdeğine eklenen </w:t>
+      </w:r>
+      <w:proofErr w:type="spellStart"/>
+      <w:r>
+        <w:t>Partition</w:t>
+      </w:r>
+      <w:proofErr w:type="spellEnd"/>
+      <w:r>
+        <w:t xml:space="preserve"> </w:t>
+      </w:r>
+      <w:proofErr w:type="spellStart"/>
+      <w:r>
+        <w:t>Scheduler</w:t>
+      </w:r>
+      <w:proofErr w:type="spellEnd"/>
+      <w:r>
+        <w:t xml:space="preserve"> aracılığıyla uygulanır. </w:t>
+      </w:r>
+      <w:proofErr w:type="spellStart"/>
+      <w:r>
+        <w:t>Major</w:t>
+      </w:r>
+      <w:proofErr w:type="spellEnd"/>
+      <w:r>
+        <w:t xml:space="preserve"> </w:t>
+      </w:r>
+      <w:proofErr w:type="spellStart"/>
+      <w:r>
+        <w:t>frame</w:t>
+      </w:r>
+      <w:proofErr w:type="spellEnd"/>
+      <w:r>
+        <w:t xml:space="preserve"> yapısı içinde her </w:t>
+      </w:r>
+      <w:proofErr w:type="spellStart"/>
+      <w:r>
+        <w:t>partition</w:t>
+      </w:r>
+      <w:proofErr w:type="spellEnd"/>
+      <w:r>
+        <w:t xml:space="preserve"> için sabit bir zaman penceresi tanımlanır ve zaman penceresi sona erdiğinde sistem otomatik olarak bir sonraki </w:t>
+      </w:r>
+      <w:proofErr w:type="spellStart"/>
+      <w:r>
+        <w:t>partition’a</w:t>
+      </w:r>
+      <w:proofErr w:type="spellEnd"/>
+      <w:r>
+        <w:t xml:space="preserve"> geçiş yapar. Bu yapı, görevlerin yalnızca kendilerine ayrılmış sürede çalışmasını sağlayarak deterministik davranışı garanti eder. Böylece hem zaman hem de bellek yönünden tamamen izole edilmiş </w:t>
+      </w:r>
+      <w:proofErr w:type="spellStart"/>
+      <w:r>
+        <w:t>partition’lar</w:t>
+      </w:r>
+      <w:proofErr w:type="spellEnd"/>
+      <w:r>
+        <w:t xml:space="preserve"> üzerinde tutarlı ve öngörülebilir bir çalışma modeli elde edilir.</w:t>
       </w:r>
     </w:p>
     <w:p>
@@ -11267,7 +11929,6 @@
           <w:sz w:val="28"/>
           <w:szCs w:val="28"/>
         </w:rPr>
-        <w:lastRenderedPageBreak/>
         <w:t>EKLER</w:t>
       </w:r>
     </w:p>
@@ -11352,7 +12013,7 @@
           <w:szCs w:val="28"/>
           <w:lang w:eastAsia="tr-TR"/>
         </w:rPr>
-        <w:t xml:space="preserve"> bağlantısı: </w:t>
+        <w:t xml:space="preserve"> bağlantısı:</w:t>
       </w:r>
       <w:r>
         <w:rPr>
@@ -11363,7 +12024,18 @@
           <w:szCs w:val="28"/>
           <w:lang w:eastAsia="tr-TR"/>
         </w:rPr>
-        <w:t>https://github.com/hsntyfr/tasarim_ve_bitirme</w:t>
+        <w:t xml:space="preserve"> /</w:t>
+      </w:r>
+      <w:r>
+        <w:rPr>
+          <w:rFonts w:ascii="Times New Roman" w:eastAsia="Times New Roman" w:hAnsi="Times New Roman"/>
+          <w:b/>
+          <w:kern w:val="0"/>
+          <w:sz w:val="28"/>
+          <w:szCs w:val="28"/>
+          <w:lang w:eastAsia="tr-TR"/>
+        </w:rPr>
+        <w:t>hsntyfr/tasarim_ve_bitirme</w:t>
       </w:r>
     </w:p>
     <w:p>
@@ -11773,183 +12445,27 @@
                         </w:rPr>
                         <w:br/>
                       </w:r>
-                      <w:proofErr w:type="spellStart"/>
                       <w:r>
                         <w:rPr>
                           <w:sz w:val="20"/>
                           <w:lang w:val="de-DE"/>
                         </w:rPr>
-                        <w:t>Bilgisayar</w:t>
+                        <w:t xml:space="preserve">Bilgisayar Mühendisliği Tasarımı </w:t>
                       </w:r>
-                      <w:proofErr w:type="spellEnd"/>
                       <w:r>
                         <w:rPr>
                           <w:sz w:val="20"/>
                           <w:lang w:val="de-DE"/>
                         </w:rPr>
-                        <w:t xml:space="preserve"> </w:t>
+                        <w:t>hazırlayan öğrenci, ÖZGEÇMİŞ başlığı altında kısa özgeçmişini</w:t>
                       </w:r>
-                      <w:proofErr w:type="spellStart"/>
                       <w:r>
                         <w:rPr>
                           <w:sz w:val="20"/>
                           <w:lang w:val="de-DE"/>
                         </w:rPr>
-                        <w:t>Mühendisliği</w:t>
+                        <w:t xml:space="preserve">, yaptığı stajları </w:t>
                       </w:r>
-                      <w:proofErr w:type="spellEnd"/>
-                      <w:r>
-                        <w:rPr>
-                          <w:sz w:val="20"/>
-                          <w:lang w:val="de-DE"/>
-                        </w:rPr>
-                        <w:t xml:space="preserve"> </w:t>
-                      </w:r>
-                      <w:proofErr w:type="spellStart"/>
-                      <w:r>
-                        <w:rPr>
-                          <w:sz w:val="20"/>
-                          <w:lang w:val="de-DE"/>
-                        </w:rPr>
-                        <w:t>Tasarımı</w:t>
-                      </w:r>
-                      <w:proofErr w:type="spellEnd"/>
-                      <w:r>
-                        <w:rPr>
-                          <w:sz w:val="20"/>
-                          <w:lang w:val="de-DE"/>
-                        </w:rPr>
-                        <w:t xml:space="preserve"> </w:t>
-                      </w:r>
-                      <w:proofErr w:type="spellStart"/>
-                      <w:r>
-                        <w:rPr>
-                          <w:sz w:val="20"/>
-                          <w:lang w:val="de-DE"/>
-                        </w:rPr>
-                        <w:t>hazırlayan</w:t>
-                      </w:r>
-                      <w:proofErr w:type="spellEnd"/>
-                      <w:r>
-                        <w:rPr>
-                          <w:sz w:val="20"/>
-                          <w:lang w:val="de-DE"/>
-                        </w:rPr>
-                        <w:t xml:space="preserve"> </w:t>
-                      </w:r>
-                      <w:proofErr w:type="spellStart"/>
-                      <w:r>
-                        <w:rPr>
-                          <w:sz w:val="20"/>
-                          <w:lang w:val="de-DE"/>
-                        </w:rPr>
-                        <w:t>öğrenci</w:t>
-                      </w:r>
-                      <w:proofErr w:type="spellEnd"/>
-                      <w:r>
-                        <w:rPr>
-                          <w:sz w:val="20"/>
-                          <w:lang w:val="de-DE"/>
-                        </w:rPr>
-                        <w:t xml:space="preserve">, ÖZGEÇMİŞ </w:t>
-                      </w:r>
-                      <w:proofErr w:type="spellStart"/>
-                      <w:r>
-                        <w:rPr>
-                          <w:sz w:val="20"/>
-                          <w:lang w:val="de-DE"/>
-                        </w:rPr>
-                        <w:t>başlığı</w:t>
-                      </w:r>
-                      <w:proofErr w:type="spellEnd"/>
-                      <w:r>
-                        <w:rPr>
-                          <w:sz w:val="20"/>
-                          <w:lang w:val="de-DE"/>
-                        </w:rPr>
-                        <w:t xml:space="preserve"> </w:t>
-                      </w:r>
-                      <w:proofErr w:type="spellStart"/>
-                      <w:r>
-                        <w:rPr>
-                          <w:sz w:val="20"/>
-                          <w:lang w:val="de-DE"/>
-                        </w:rPr>
-                        <w:t>altında</w:t>
-                      </w:r>
-                      <w:proofErr w:type="spellEnd"/>
-                      <w:r>
-                        <w:rPr>
-                          <w:sz w:val="20"/>
-                          <w:lang w:val="de-DE"/>
-                        </w:rPr>
-                        <w:t xml:space="preserve"> </w:t>
-                      </w:r>
-                      <w:proofErr w:type="spellStart"/>
-                      <w:r>
-                        <w:rPr>
-                          <w:sz w:val="20"/>
-                          <w:lang w:val="de-DE"/>
-                        </w:rPr>
-                        <w:t>kısa</w:t>
-                      </w:r>
-                      <w:proofErr w:type="spellEnd"/>
-                      <w:r>
-                        <w:rPr>
-                          <w:sz w:val="20"/>
-                          <w:lang w:val="de-DE"/>
-                        </w:rPr>
-                        <w:t xml:space="preserve"> </w:t>
-                      </w:r>
-                      <w:proofErr w:type="spellStart"/>
-                      <w:r>
-                        <w:rPr>
-                          <w:sz w:val="20"/>
-                          <w:lang w:val="de-DE"/>
-                        </w:rPr>
-                        <w:t>özgeçmişini</w:t>
-                      </w:r>
-                      <w:proofErr w:type="spellEnd"/>
-                      <w:r>
-                        <w:rPr>
-                          <w:sz w:val="20"/>
-                          <w:lang w:val="de-DE"/>
-                        </w:rPr>
-                        <w:t xml:space="preserve">, </w:t>
-                      </w:r>
-                      <w:proofErr w:type="spellStart"/>
-                      <w:r>
-                        <w:rPr>
-                          <w:sz w:val="20"/>
-                          <w:lang w:val="de-DE"/>
-                        </w:rPr>
-                        <w:t>yaptığı</w:t>
-                      </w:r>
-                      <w:proofErr w:type="spellEnd"/>
-                      <w:r>
-                        <w:rPr>
-                          <w:sz w:val="20"/>
-                          <w:lang w:val="de-DE"/>
-                        </w:rPr>
-                        <w:t xml:space="preserve"> </w:t>
-                      </w:r>
-                      <w:proofErr w:type="spellStart"/>
-                      <w:r>
-                        <w:rPr>
-                          <w:sz w:val="20"/>
-                          <w:lang w:val="de-DE"/>
-                        </w:rPr>
-                        <w:t>stajları</w:t>
-                      </w:r>
-                      <w:proofErr w:type="spellEnd"/>
-                      <w:r>
-                        <w:rPr>
-                          <w:sz w:val="20"/>
-                          <w:lang w:val="de-DE"/>
-                        </w:rPr>
-                        <w:t xml:space="preserve"> </w:t>
-                      </w:r>
-                      <w:proofErr w:type="spellStart"/>
                       <w:proofErr w:type="gramStart"/>
                       <w:r>
                         <w:rPr>
@@ -11958,70 +12474,20 @@
                         </w:rPr>
                         <w:t>belirterek</w:t>
                       </w:r>
-                      <w:proofErr w:type="spellEnd"/>
                       <w:r>
                         <w:rPr>
                           <w:sz w:val="20"/>
                           <w:lang w:val="de-DE"/>
                         </w:rPr>
-                        <w:t xml:space="preserve">  </w:t>
+                        <w:t xml:space="preserve">  üçüncü</w:t>
                       </w:r>
-                      <w:proofErr w:type="spellStart"/>
-                      <w:r>
-                        <w:rPr>
-                          <w:sz w:val="20"/>
-                          <w:lang w:val="de-DE"/>
-                        </w:rPr>
-                        <w:t>üçüncü</w:t>
-                      </w:r>
-                      <w:proofErr w:type="spellEnd"/>
                       <w:proofErr w:type="gramEnd"/>
                       <w:r>
                         <w:rPr>
                           <w:sz w:val="20"/>
                           <w:lang w:val="de-DE"/>
                         </w:rPr>
-                        <w:t xml:space="preserve"> </w:t>
-                      </w:r>
-                      <w:proofErr w:type="spellStart"/>
-                      <w:r>
-                        <w:rPr>
-                          <w:sz w:val="20"/>
-                          <w:lang w:val="de-DE"/>
-                        </w:rPr>
-                        <w:t>şahıs</w:t>
-                      </w:r>
-                      <w:proofErr w:type="spellEnd"/>
-                      <w:r>
-                        <w:rPr>
-                          <w:sz w:val="20"/>
-                          <w:lang w:val="de-DE"/>
-                        </w:rPr>
-                        <w:t xml:space="preserve"> </w:t>
-                      </w:r>
-                      <w:proofErr w:type="spellStart"/>
-                      <w:r>
-                        <w:rPr>
-                          <w:sz w:val="20"/>
-                          <w:lang w:val="de-DE"/>
-                        </w:rPr>
-                        <w:t>ağızdan</w:t>
-                      </w:r>
-                      <w:proofErr w:type="spellEnd"/>
-                      <w:r>
-                        <w:rPr>
-                          <w:sz w:val="20"/>
-                          <w:lang w:val="de-DE"/>
-                        </w:rPr>
-                        <w:t xml:space="preserve"> </w:t>
-                      </w:r>
-                      <w:proofErr w:type="spellStart"/>
-                      <w:r>
-                        <w:rPr>
-                          <w:sz w:val="20"/>
-                          <w:lang w:val="de-DE"/>
-                        </w:rPr>
-                        <w:t>ha</w:t>
+                        <w:t xml:space="preserve"> şahıs ağızdan ha</w:t>
                       </w:r>
                       <w:r>
                         <w:rPr>
@@ -12030,7 +12496,6 @@
                         </w:rPr>
                         <w:t>zırlamalıdır</w:t>
                       </w:r>
-                      <w:proofErr w:type="spellEnd"/>
                       <w:r>
                         <w:rPr>
                           <w:sz w:val="20"/>
@@ -22549,6 +23014,22 @@
       <w:lang w:eastAsia="en-US"/>
     </w:rPr>
   </w:style>
+  <w:style w:type="table" w:styleId="TabloKlavuzuAk">
+    <w:name w:val="Grid Table Light"/>
+    <w:basedOn w:val="NormalTablo"/>
+    <w:uiPriority w:val="40"/>
+    <w:rsid w:val="00AF2200"/>
+    <w:tblPr>
+      <w:tblBorders>
+        <w:top w:val="single" w:sz="4" w:space="0" w:color="BFBFBF" w:themeColor="background1" w:themeShade="BF"/>
+        <w:left w:val="single" w:sz="4" w:space="0" w:color="BFBFBF" w:themeColor="background1" w:themeShade="BF"/>
+        <w:bottom w:val="single" w:sz="4" w:space="0" w:color="BFBFBF" w:themeColor="background1" w:themeShade="BF"/>
+        <w:right w:val="single" w:sz="4" w:space="0" w:color="BFBFBF" w:themeColor="background1" w:themeShade="BF"/>
+        <w:insideH w:val="single" w:sz="4" w:space="0" w:color="BFBFBF" w:themeColor="background1" w:themeShade="BF"/>
+        <w:insideV w:val="single" w:sz="4" w:space="0" w:color="BFBFBF" w:themeColor="background1" w:themeShade="BF"/>
+      </w:tblBorders>
+    </w:tblPr>
+  </w:style>
 </w:styles>
 </file>
 

</xml_diff>